<commit_message>
Avance en deteccion de tipos
</commit_message>
<xml_diff>
--- a/Proyecto_DLP/metalenguajes/TypeChecking.docx
+++ b/Proyecto_DLP/metalenguajes/TypeChecking.docx
@@ -574,6 +574,7 @@
                 <w:szCs w:val="20"/>
               </w:rPr>
             </w:pPr>
+            <w:bookmarkStart w:id="0" w:name="_GoBack" w:colFirst="1" w:colLast="2"/>
             <w:r>
               <w:rPr>
                 <w:b w:val="0"/>
@@ -593,6 +594,7 @@
             <w:pPr>
               <w:cnfStyle w:val="000000000000" w:firstRow="0" w:lastRow="0" w:firstColumn="0" w:lastColumn="0" w:oddVBand="0" w:evenVBand="0" w:oddHBand="0" w:evenHBand="0" w:firstRowFirstColumn="0" w:firstRowLastColumn="0" w:lastRowFirstColumn="0" w:lastRowLastColumn="0"/>
               <w:rPr>
+                <w:color w:val="000000" w:themeColor="text1"/>
                 <w:sz w:val="20"/>
                 <w:szCs w:val="20"/>
               </w:rPr>
@@ -608,6 +610,7 @@
             <w:pPr>
               <w:cnfStyle w:val="000000000000" w:firstRow="0" w:lastRow="0" w:firstColumn="0" w:lastColumn="0" w:oddVBand="0" w:evenVBand="0" w:oddHBand="0" w:evenHBand="0" w:firstRowFirstColumn="0" w:firstRowLastColumn="0" w:lastRowFirstColumn="0" w:lastRowLastColumn="0"/>
               <w:rPr>
+                <w:color w:val="000000" w:themeColor="text1"/>
                 <w:sz w:val="20"/>
                 <w:szCs w:val="20"/>
               </w:rPr>
@@ -1032,16 +1035,16 @@
               <w:cnfStyle w:val="000000000000" w:firstRow="0" w:lastRow="0" w:firstColumn="0" w:lastColumn="0" w:oddVBand="0" w:evenVBand="0" w:oddHBand="0" w:evenHBand="0" w:firstRowFirstColumn="0" w:firstRowLastColumn="0" w:lastRowFirstColumn="0" w:lastRowLastColumn="0"/>
               <w:rPr>
                 <w:rFonts w:asciiTheme="minorHAnsi" w:hAnsiTheme="minorHAnsi" w:cstheme="minorHAnsi"/>
-                <w:color w:val="2F5496" w:themeColor="accent5" w:themeShade="BF"/>
-                <w:sz w:val="20"/>
-                <w:szCs w:val="20"/>
-                <w:lang w:val="es-ES"/>
-              </w:rPr>
-            </w:pPr>
-            <w:r>
-              <w:rPr>
-                <w:rFonts w:asciiTheme="minorHAnsi" w:hAnsiTheme="minorHAnsi" w:cstheme="minorHAnsi"/>
-                <w:color w:val="2F5496" w:themeColor="accent5" w:themeShade="BF"/>
+                <w:color w:val="000000" w:themeColor="text1"/>
+                <w:sz w:val="20"/>
+                <w:szCs w:val="20"/>
+                <w:lang w:val="es-ES"/>
+              </w:rPr>
+            </w:pPr>
+            <w:r>
+              <w:rPr>
+                <w:rFonts w:asciiTheme="minorHAnsi" w:hAnsiTheme="minorHAnsi" w:cstheme="minorHAnsi"/>
+                <w:color w:val="000000" w:themeColor="text1"/>
                 <w:sz w:val="20"/>
                 <w:szCs w:val="20"/>
                 <w:lang w:val="es-ES"/>
@@ -1055,16 +1058,16 @@
               <w:cnfStyle w:val="000000000000" w:firstRow="0" w:lastRow="0" w:firstColumn="0" w:lastColumn="0" w:oddVBand="0" w:evenVBand="0" w:oddHBand="0" w:evenHBand="0" w:firstRowFirstColumn="0" w:firstRowLastColumn="0" w:lastRowFirstColumn="0" w:lastRowLastColumn="0"/>
               <w:rPr>
                 <w:rFonts w:asciiTheme="minorHAnsi" w:hAnsiTheme="minorHAnsi" w:cstheme="minorHAnsi"/>
-                <w:color w:val="auto"/>
-                <w:sz w:val="20"/>
-                <w:szCs w:val="20"/>
-                <w:lang w:val="es-ES"/>
-              </w:rPr>
-            </w:pPr>
-            <w:r>
-              <w:rPr>
-                <w:rFonts w:asciiTheme="minorHAnsi" w:hAnsiTheme="minorHAnsi" w:cstheme="minorHAnsi"/>
-                <w:color w:val="2F5496" w:themeColor="accent5" w:themeShade="BF"/>
+                <w:color w:val="000000" w:themeColor="text1"/>
+                <w:sz w:val="20"/>
+                <w:szCs w:val="20"/>
+                <w:lang w:val="es-ES"/>
+              </w:rPr>
+            </w:pPr>
+            <w:r>
+              <w:rPr>
+                <w:rFonts w:asciiTheme="minorHAnsi" w:hAnsiTheme="minorHAnsi" w:cstheme="minorHAnsi"/>
+                <w:color w:val="000000" w:themeColor="text1"/>
                 <w:sz w:val="20"/>
                 <w:szCs w:val="20"/>
                 <w:lang w:val="es-ES"/>
@@ -1074,7 +1077,7 @@
             <w:r>
               <w:rPr>
                 <w:rFonts w:asciiTheme="minorHAnsi" w:hAnsiTheme="minorHAnsi" w:cstheme="minorHAnsi"/>
-                <w:color w:val="2F5496" w:themeColor="accent5" w:themeShade="BF"/>
+                <w:color w:val="000000" w:themeColor="text1"/>
                 <w:sz w:val="20"/>
                 <w:szCs w:val="20"/>
                 <w:vertAlign w:val="subscript"/>
@@ -1085,7 +1088,7 @@
             <w:r>
               <w:rPr>
                 <w:rFonts w:asciiTheme="minorHAnsi" w:hAnsiTheme="minorHAnsi" w:cstheme="minorHAnsi"/>
-                <w:color w:val="2F5496" w:themeColor="accent5" w:themeShade="BF"/>
+                <w:color w:val="000000" w:themeColor="text1"/>
                 <w:sz w:val="20"/>
                 <w:szCs w:val="20"/>
                 <w:lang w:val="es-ES"/>
@@ -1113,12 +1116,73 @@
             <w:r>
               <w:rPr>
                 <w:rFonts w:asciiTheme="minorHAnsi" w:hAnsiTheme="minorHAnsi" w:cstheme="minorHAnsi"/>
-                <w:color w:val="FF0000"/>
-                <w:sz w:val="20"/>
-                <w:szCs w:val="20"/>
-                <w:lang w:val="es-ES"/>
-              </w:rPr>
-              <w:t>Sentenciasi.funcionEnLaQueEstoy = defFuncion(en java es this)</w:t>
+                <w:color w:val="000000" w:themeColor="text1"/>
+                <w:sz w:val="20"/>
+                <w:szCs w:val="20"/>
+                <w:lang w:val="es-ES"/>
+              </w:rPr>
+              <w:t>s</w:t>
+            </w:r>
+            <w:r>
+              <w:rPr>
+                <w:rFonts w:asciiTheme="minorHAnsi" w:hAnsiTheme="minorHAnsi" w:cstheme="minorHAnsi"/>
+                <w:color w:val="000000" w:themeColor="text1"/>
+                <w:sz w:val="20"/>
+                <w:szCs w:val="20"/>
+                <w:lang w:val="es-ES"/>
+              </w:rPr>
+              <w:t>entencias</w:t>
+            </w:r>
+            <w:r>
+              <w:rPr>
+                <w:rFonts w:asciiTheme="minorHAnsi" w:hAnsiTheme="minorHAnsi" w:cstheme="minorHAnsi"/>
+                <w:color w:val="000000" w:themeColor="text1"/>
+                <w:sz w:val="20"/>
+                <w:szCs w:val="20"/>
+                <w:vertAlign w:val="subscript"/>
+                <w:lang w:val="es-ES"/>
+              </w:rPr>
+              <w:t>i</w:t>
+            </w:r>
+            <w:r>
+              <w:rPr>
+                <w:rFonts w:asciiTheme="minorHAnsi" w:hAnsiTheme="minorHAnsi" w:cstheme="minorHAnsi"/>
+                <w:color w:val="000000" w:themeColor="text1"/>
+                <w:sz w:val="20"/>
+                <w:szCs w:val="20"/>
+                <w:lang w:val="es-ES"/>
+              </w:rPr>
+              <w:t>.funcion</w:t>
+            </w:r>
+            <w:r>
+              <w:rPr>
+                <w:rFonts w:asciiTheme="minorHAnsi" w:hAnsiTheme="minorHAnsi" w:cstheme="minorHAnsi"/>
+                <w:color w:val="000000" w:themeColor="text1"/>
+                <w:sz w:val="20"/>
+                <w:szCs w:val="20"/>
+                <w:lang w:val="es-ES"/>
+              </w:rPr>
+              <w:t>Actual</w:t>
+            </w:r>
+            <w:r>
+              <w:rPr>
+                <w:rFonts w:asciiTheme="minorHAnsi" w:hAnsiTheme="minorHAnsi" w:cstheme="minorHAnsi"/>
+                <w:color w:val="000000" w:themeColor="text1"/>
+                <w:sz w:val="20"/>
+                <w:szCs w:val="20"/>
+                <w:lang w:val="es-ES"/>
+              </w:rPr>
+              <w:t xml:space="preserve"> = </w:t>
+            </w:r>
+            <w:r>
+              <w:rPr>
+                <w:rFonts w:asciiTheme="minorHAnsi" w:hAnsiTheme="minorHAnsi" w:cstheme="minorHAnsi"/>
+                <w:color w:val="000000" w:themeColor="text1"/>
+                <w:sz w:val="20"/>
+                <w:szCs w:val="20"/>
+                <w:lang w:val="es-ES"/>
+              </w:rPr>
+              <w:t xml:space="preserve"> funcion</w:t>
             </w:r>
           </w:p>
         </w:tc>
@@ -1161,6 +1225,7 @@
             <w:pPr>
               <w:cnfStyle w:val="000000000000" w:firstRow="0" w:lastRow="0" w:firstColumn="0" w:lastColumn="0" w:oddVBand="0" w:evenVBand="0" w:oddHBand="0" w:evenHBand="0" w:firstRowFirstColumn="0" w:firstRowLastColumn="0" w:lastRowFirstColumn="0" w:lastRowLastColumn="0"/>
               <w:rPr>
+                <w:color w:val="000000" w:themeColor="text1"/>
                 <w:sz w:val="20"/>
                 <w:szCs w:val="20"/>
               </w:rPr>
@@ -1176,6 +1241,7 @@
             <w:pPr>
               <w:cnfStyle w:val="000000000000" w:firstRow="0" w:lastRow="0" w:firstColumn="0" w:lastColumn="0" w:oddVBand="0" w:evenVBand="0" w:oddHBand="0" w:evenHBand="0" w:firstRowFirstColumn="0" w:firstRowLastColumn="0" w:lastRowFirstColumn="0" w:lastRowLastColumn="0"/>
               <w:rPr>
+                <w:color w:val="000000" w:themeColor="text1"/>
                 <w:sz w:val="20"/>
                 <w:szCs w:val="20"/>
               </w:rPr>
@@ -1282,16 +1348,16 @@
               <w:cnfStyle w:val="000000000000" w:firstRow="0" w:lastRow="0" w:firstColumn="0" w:lastColumn="0" w:oddVBand="0" w:evenVBand="0" w:oddHBand="0" w:evenHBand="0" w:firstRowFirstColumn="0" w:firstRowLastColumn="0" w:lastRowFirstColumn="0" w:lastRowLastColumn="0"/>
               <w:rPr>
                 <w:rFonts w:asciiTheme="minorHAnsi" w:hAnsiTheme="minorHAnsi" w:cstheme="minorHAnsi"/>
-                <w:color w:val="2F5496" w:themeColor="accent5" w:themeShade="BF"/>
-                <w:sz w:val="20"/>
-                <w:szCs w:val="20"/>
-                <w:lang w:val="es-ES"/>
-              </w:rPr>
-            </w:pPr>
-            <w:r>
-              <w:rPr>
-                <w:rFonts w:asciiTheme="minorHAnsi" w:hAnsiTheme="minorHAnsi" w:cstheme="minorHAnsi"/>
-                <w:color w:val="2F5496" w:themeColor="accent5" w:themeShade="BF"/>
+                <w:color w:val="000000" w:themeColor="text1"/>
+                <w:sz w:val="20"/>
+                <w:szCs w:val="20"/>
+                <w:lang w:val="es-ES"/>
+              </w:rPr>
+            </w:pPr>
+            <w:r>
+              <w:rPr>
+                <w:rFonts w:asciiTheme="minorHAnsi" w:hAnsiTheme="minorHAnsi" w:cstheme="minorHAnsi"/>
+                <w:color w:val="000000" w:themeColor="text1"/>
                 <w:sz w:val="20"/>
                 <w:szCs w:val="20"/>
                 <w:lang w:val="es-ES"/>
@@ -1305,7 +1371,7 @@
               <w:cnfStyle w:val="000000000000" w:firstRow="0" w:lastRow="0" w:firstColumn="0" w:lastColumn="0" w:oddVBand="0" w:evenVBand="0" w:oddHBand="0" w:evenHBand="0" w:firstRowFirstColumn="0" w:firstRowLastColumn="0" w:lastRowFirstColumn="0" w:lastRowLastColumn="0"/>
               <w:rPr>
                 <w:rFonts w:asciiTheme="minorHAnsi" w:hAnsiTheme="minorHAnsi" w:cstheme="minorHAnsi"/>
-                <w:color w:val="2F5496" w:themeColor="accent5" w:themeShade="BF"/>
+                <w:color w:val="000000" w:themeColor="text1"/>
                 <w:sz w:val="20"/>
                 <w:szCs w:val="20"/>
                 <w:u w:val="single"/>
@@ -1315,7 +1381,7 @@
             <w:r>
               <w:rPr>
                 <w:rFonts w:asciiTheme="minorHAnsi" w:hAnsiTheme="minorHAnsi" w:cstheme="minorHAnsi"/>
-                <w:color w:val="2F5496" w:themeColor="accent5" w:themeShade="BF"/>
+                <w:color w:val="000000" w:themeColor="text1"/>
                 <w:sz w:val="20"/>
                 <w:szCs w:val="20"/>
                 <w:lang w:val="es-ES"/>
@@ -1333,7 +1399,7 @@
             <w:r>
               <w:rPr>
                 <w:rFonts w:asciiTheme="minorHAnsi" w:hAnsiTheme="minorHAnsi" w:cstheme="minorHAnsi"/>
-                <w:color w:val="2F5496" w:themeColor="accent5" w:themeShade="BF"/>
+                <w:color w:val="000000" w:themeColor="text1"/>
                 <w:sz w:val="20"/>
                 <w:szCs w:val="20"/>
                 <w:lang w:val="es-ES"/>
@@ -1429,40 +1495,21 @@
               <w:cnfStyle w:val="000000000000" w:firstRow="0" w:lastRow="0" w:firstColumn="0" w:lastColumn="0" w:oddVBand="0" w:evenVBand="0" w:oddHBand="0" w:evenHBand="0" w:firstRowFirstColumn="0" w:firstRowLastColumn="0" w:lastRowFirstColumn="0" w:lastRowLastColumn="0"/>
               <w:rPr>
                 <w:rFonts w:asciiTheme="minorHAnsi" w:hAnsiTheme="minorHAnsi" w:cstheme="minorHAnsi"/>
-                <w:sz w:val="20"/>
-                <w:szCs w:val="20"/>
-                <w:lang w:val="es-ES"/>
-              </w:rPr>
-            </w:pPr>
-            <w:r>
-              <w:rPr>
-                <w:rFonts w:asciiTheme="minorHAnsi" w:hAnsiTheme="minorHAnsi" w:cstheme="minorHAnsi"/>
+                <w:color w:val="000000" w:themeColor="text1"/>
+                <w:sz w:val="20"/>
+                <w:szCs w:val="20"/>
+                <w:lang w:val="es-ES"/>
+              </w:rPr>
+            </w:pPr>
+            <w:r>
+              <w:rPr>
+                <w:rFonts w:asciiTheme="minorHAnsi" w:hAnsiTheme="minorHAnsi" w:cstheme="minorHAnsi"/>
+                <w:color w:val="000000" w:themeColor="text1"/>
                 <w:sz w:val="20"/>
                 <w:szCs w:val="20"/>
                 <w:lang w:val="es-ES"/>
               </w:rPr>
               <w:t>tipoSimple(expresiones.tipo)</w:t>
-            </w:r>
-          </w:p>
-          <w:p>
-            <w:pPr>
-              <w:pStyle w:val="Sinespaciado"/>
-              <w:cnfStyle w:val="000000000000" w:firstRow="0" w:lastRow="0" w:firstColumn="0" w:lastColumn="0" w:oddVBand="0" w:evenVBand="0" w:oddHBand="0" w:evenHBand="0" w:firstRowFirstColumn="0" w:firstRowLastColumn="0" w:lastRowFirstColumn="0" w:lastRowLastColumn="0"/>
-              <w:rPr>
-                <w:rFonts w:asciiTheme="minorHAnsi" w:hAnsiTheme="minorHAnsi" w:cstheme="minorHAnsi"/>
-                <w:sz w:val="20"/>
-                <w:szCs w:val="20"/>
-                <w:lang w:val="es-ES"/>
-              </w:rPr>
-            </w:pPr>
-            <w:r>
-              <w:rPr>
-                <w:rFonts w:asciiTheme="minorHAnsi" w:hAnsiTheme="minorHAnsi" w:cstheme="minorHAnsi"/>
-                <w:sz w:val="20"/>
-                <w:szCs w:val="20"/>
-                <w:lang w:val="es-ES"/>
-              </w:rPr>
-              <w:t>expresiones.modificable==true</w:t>
             </w:r>
           </w:p>
         </w:tc>
@@ -1553,19 +1600,31 @@
               <w:cnfStyle w:val="000000000000" w:firstRow="0" w:lastRow="0" w:firstColumn="0" w:lastColumn="0" w:oddVBand="0" w:evenVBand="0" w:oddHBand="0" w:evenHBand="0" w:firstRowFirstColumn="0" w:firstRowLastColumn="0" w:lastRowFirstColumn="0" w:lastRowLastColumn="0"/>
               <w:rPr>
                 <w:rFonts w:asciiTheme="minorHAnsi" w:hAnsiTheme="minorHAnsi" w:cstheme="minorHAnsi"/>
-                <w:sz w:val="20"/>
-                <w:szCs w:val="20"/>
-                <w:lang w:val="es-ES"/>
-              </w:rPr>
-            </w:pPr>
-            <w:r>
-              <w:rPr>
-                <w:rFonts w:asciiTheme="minorHAnsi" w:hAnsiTheme="minorHAnsi" w:cstheme="minorHAnsi"/>
-                <w:sz w:val="20"/>
-                <w:szCs w:val="20"/>
-                <w:lang w:val="es-ES"/>
-              </w:rPr>
-              <w:t>condicion.tipo==tipoInt</w:t>
+                <w:color w:val="000000" w:themeColor="text1"/>
+                <w:sz w:val="20"/>
+                <w:szCs w:val="20"/>
+                <w:lang w:val="es-ES"/>
+              </w:rPr>
+            </w:pPr>
+            <w:r>
+              <w:rPr>
+                <w:rFonts w:asciiTheme="minorHAnsi" w:hAnsiTheme="minorHAnsi" w:cstheme="minorHAnsi"/>
+                <w:color w:val="000000" w:themeColor="text1"/>
+                <w:sz w:val="20"/>
+                <w:szCs w:val="20"/>
+                <w:lang w:val="es-ES"/>
+              </w:rPr>
+              <w:t xml:space="preserve">tipoSimple(expresiones.tipo) </w:t>
+            </w:r>
+            <w:r>
+              <w:rPr>
+                <w:rFonts w:asciiTheme="minorHAnsi" w:hAnsiTheme="minorHAnsi" w:cstheme="minorHAnsi"/>
+                <w:color w:val="000000" w:themeColor="text1"/>
+                <w:sz w:val="20"/>
+                <w:szCs w:val="20"/>
+                <w:lang w:val="es-ES"/>
+              </w:rPr>
+              <w:t>expresiones.modificable==true</w:t>
             </w:r>
           </w:p>
         </w:tc>
@@ -1708,14 +1767,16 @@
               <w:cnfStyle w:val="000000000000" w:firstRow="0" w:lastRow="0" w:firstColumn="0" w:lastColumn="0" w:oddVBand="0" w:evenVBand="0" w:oddHBand="0" w:evenHBand="0" w:firstRowFirstColumn="0" w:firstRowLastColumn="0" w:lastRowFirstColumn="0" w:lastRowLastColumn="0"/>
               <w:rPr>
                 <w:rFonts w:asciiTheme="minorHAnsi" w:hAnsiTheme="minorHAnsi" w:cstheme="minorHAnsi"/>
-                <w:sz w:val="20"/>
-                <w:szCs w:val="20"/>
-                <w:lang w:val="es-ES"/>
-              </w:rPr>
-            </w:pPr>
-            <w:r>
-              <w:rPr>
-                <w:rFonts w:asciiTheme="minorHAnsi" w:hAnsiTheme="minorHAnsi" w:cstheme="minorHAnsi"/>
+                <w:color w:val="000000" w:themeColor="text1"/>
+                <w:sz w:val="20"/>
+                <w:szCs w:val="20"/>
+                <w:lang w:val="es-ES"/>
+              </w:rPr>
+            </w:pPr>
+            <w:r>
+              <w:rPr>
+                <w:rFonts w:asciiTheme="minorHAnsi" w:hAnsiTheme="minorHAnsi" w:cstheme="minorHAnsi"/>
+                <w:color w:val="000000" w:themeColor="text1"/>
                 <w:sz w:val="20"/>
                 <w:szCs w:val="20"/>
                 <w:lang w:val="es-ES"/>
@@ -1734,51 +1795,82 @@
               <w:cnfStyle w:val="000000000000" w:firstRow="0" w:lastRow="0" w:firstColumn="0" w:lastColumn="0" w:oddVBand="0" w:evenVBand="0" w:oddHBand="0" w:evenHBand="0" w:firstRowFirstColumn="0" w:firstRowLastColumn="0" w:lastRowFirstColumn="0" w:lastRowLastColumn="0"/>
               <w:rPr>
                 <w:rFonts w:asciiTheme="minorHAnsi" w:hAnsiTheme="minorHAnsi" w:cstheme="minorHAnsi"/>
-                <w:color w:val="FF0000"/>
-                <w:sz w:val="20"/>
-                <w:szCs w:val="20"/>
-                <w:lang w:val="es-ES"/>
-              </w:rPr>
-            </w:pPr>
-            <w:r>
-              <w:rPr>
-                <w:rFonts w:asciiTheme="minorHAnsi" w:hAnsiTheme="minorHAnsi" w:cstheme="minorHAnsi"/>
-                <w:color w:val="FF0000"/>
-                <w:sz w:val="20"/>
-                <w:szCs w:val="20"/>
-                <w:lang w:val="es-ES"/>
-              </w:rPr>
-              <w:t>Sentenciasi.</w:t>
-            </w:r>
-            <w:r>
-              <w:rPr>
-                <w:rFonts w:asciiTheme="minorHAnsi" w:hAnsiTheme="minorHAnsi" w:cstheme="minorHAnsi"/>
-                <w:color w:val="FF0000"/>
-                <w:sz w:val="20"/>
-                <w:szCs w:val="20"/>
-                <w:lang w:val="es-ES"/>
-              </w:rPr>
-              <w:t>funcionEnLaQueEsto</w:t>
-            </w:r>
-            <w:r>
-              <w:rPr>
-                <w:rFonts w:asciiTheme="minorHAnsi" w:hAnsiTheme="minorHAnsi" w:cstheme="minorHAnsi"/>
-                <w:color w:val="FF0000"/>
-                <w:sz w:val="20"/>
-                <w:szCs w:val="20"/>
-                <w:lang w:val="es-ES"/>
-              </w:rPr>
-              <w:t xml:space="preserve"> = </w:t>
-            </w:r>
-            <w:r>
-              <w:rPr>
-                <w:rFonts w:asciiTheme="minorHAnsi" w:hAnsiTheme="minorHAnsi" w:cstheme="minorHAnsi"/>
-                <w:color w:val="FF0000"/>
-                <w:sz w:val="20"/>
-                <w:szCs w:val="20"/>
-                <w:lang w:val="es-ES"/>
-              </w:rPr>
-              <w:t>sentencia_if.funcionEnLaQueEsto</w:t>
+                <w:color w:val="000000" w:themeColor="text1"/>
+                <w:sz w:val="20"/>
+                <w:szCs w:val="20"/>
+                <w:lang w:val="es-ES"/>
+              </w:rPr>
+            </w:pPr>
+            <w:r>
+              <w:rPr>
+                <w:rFonts w:asciiTheme="minorHAnsi" w:hAnsiTheme="minorHAnsi" w:cstheme="minorHAnsi"/>
+                <w:color w:val="000000" w:themeColor="text1"/>
+                <w:sz w:val="20"/>
+                <w:szCs w:val="20"/>
+                <w:lang w:val="es-ES"/>
+              </w:rPr>
+              <w:t>s</w:t>
+            </w:r>
+            <w:r>
+              <w:rPr>
+                <w:rFonts w:asciiTheme="minorHAnsi" w:hAnsiTheme="minorHAnsi" w:cstheme="minorHAnsi"/>
+                <w:color w:val="000000" w:themeColor="text1"/>
+                <w:sz w:val="20"/>
+                <w:szCs w:val="20"/>
+                <w:lang w:val="es-ES"/>
+              </w:rPr>
+              <w:t>entencias</w:t>
+            </w:r>
+            <w:r>
+              <w:rPr>
+                <w:rFonts w:asciiTheme="minorHAnsi" w:hAnsiTheme="minorHAnsi" w:cstheme="minorHAnsi"/>
+                <w:color w:val="000000" w:themeColor="text1"/>
+                <w:sz w:val="20"/>
+                <w:szCs w:val="20"/>
+                <w:vertAlign w:val="subscript"/>
+                <w:lang w:val="es-ES"/>
+              </w:rPr>
+              <w:t>i</w:t>
+            </w:r>
+            <w:r>
+              <w:rPr>
+                <w:rFonts w:asciiTheme="minorHAnsi" w:hAnsiTheme="minorHAnsi" w:cstheme="minorHAnsi"/>
+                <w:color w:val="000000" w:themeColor="text1"/>
+                <w:sz w:val="20"/>
+                <w:szCs w:val="20"/>
+                <w:lang w:val="es-ES"/>
+              </w:rPr>
+              <w:t>.</w:t>
+            </w:r>
+            <w:r>
+              <w:rPr>
+                <w:rFonts w:asciiTheme="minorHAnsi" w:hAnsiTheme="minorHAnsi" w:cstheme="minorHAnsi"/>
+                <w:color w:val="000000" w:themeColor="text1"/>
+                <w:sz w:val="20"/>
+                <w:szCs w:val="20"/>
+                <w:lang w:val="es-ES"/>
+              </w:rPr>
+              <w:t xml:space="preserve">funcionActual </w:t>
+            </w:r>
+            <w:r>
+              <w:rPr>
+                <w:rFonts w:asciiTheme="minorHAnsi" w:hAnsiTheme="minorHAnsi" w:cstheme="minorHAnsi"/>
+                <w:color w:val="000000" w:themeColor="text1"/>
+                <w:sz w:val="20"/>
+                <w:szCs w:val="20"/>
+                <w:lang w:val="es-ES"/>
+              </w:rPr>
+              <w:t>= sentencia_if.</w:t>
+            </w:r>
+            <w:r>
+              <w:rPr>
+                <w:rFonts w:asciiTheme="minorHAnsi" w:hAnsiTheme="minorHAnsi" w:cstheme="minorHAnsi"/>
+                <w:color w:val="000000" w:themeColor="text1"/>
+                <w:sz w:val="20"/>
+                <w:szCs w:val="20"/>
+                <w:lang w:val="es-ES"/>
+              </w:rPr>
+              <w:t>funcionActual</w:t>
             </w:r>
           </w:p>
         </w:tc>
@@ -1882,19 +1974,21 @@
               <w:cnfStyle w:val="000000000000" w:firstRow="0" w:lastRow="0" w:firstColumn="0" w:lastColumn="0" w:oddVBand="0" w:evenVBand="0" w:oddHBand="0" w:evenHBand="0" w:firstRowFirstColumn="0" w:firstRowLastColumn="0" w:lastRowFirstColumn="0" w:lastRowLastColumn="0"/>
               <w:rPr>
                 <w:rFonts w:asciiTheme="minorHAnsi" w:hAnsiTheme="minorHAnsi" w:cstheme="minorHAnsi"/>
-                <w:sz w:val="20"/>
-                <w:szCs w:val="20"/>
-                <w:lang w:val="es-ES"/>
-              </w:rPr>
-            </w:pPr>
-            <w:r>
-              <w:rPr>
-                <w:rFonts w:asciiTheme="minorHAnsi" w:hAnsiTheme="minorHAnsi" w:cstheme="minorHAnsi"/>
-                <w:sz w:val="20"/>
-                <w:szCs w:val="20"/>
-                <w:lang w:val="es-ES"/>
-              </w:rPr>
-              <w:t>expresion.tipo == funcion.retorno.tipo</w:t>
+                <w:color w:val="000000" w:themeColor="text1"/>
+                <w:sz w:val="20"/>
+                <w:szCs w:val="20"/>
+                <w:lang w:val="es-ES"/>
+              </w:rPr>
+            </w:pPr>
+            <w:r>
+              <w:rPr>
+                <w:rFonts w:asciiTheme="minorHAnsi" w:hAnsiTheme="minorHAnsi" w:cstheme="minorHAnsi"/>
+                <w:color w:val="000000" w:themeColor="text1"/>
+                <w:sz w:val="20"/>
+                <w:szCs w:val="20"/>
+                <w:lang w:val="es-ES"/>
+              </w:rPr>
+              <w:t>condicion.tipo==tipoInt</w:t>
             </w:r>
           </w:p>
         </w:tc>
@@ -1908,50 +2002,82 @@
               <w:cnfStyle w:val="000000000000" w:firstRow="0" w:lastRow="0" w:firstColumn="0" w:lastColumn="0" w:oddVBand="0" w:evenVBand="0" w:oddHBand="0" w:evenHBand="0" w:firstRowFirstColumn="0" w:firstRowLastColumn="0" w:lastRowFirstColumn="0" w:lastRowLastColumn="0"/>
               <w:rPr>
                 <w:rFonts w:asciiTheme="minorHAnsi" w:hAnsiTheme="minorHAnsi" w:cstheme="minorHAnsi"/>
-                <w:sz w:val="20"/>
-                <w:szCs w:val="20"/>
-                <w:lang w:val="es-ES"/>
-              </w:rPr>
-            </w:pPr>
-            <w:r>
-              <w:rPr>
-                <w:rFonts w:asciiTheme="minorHAnsi" w:hAnsiTheme="minorHAnsi" w:cstheme="minorHAnsi"/>
-                <w:color w:val="FF0000"/>
-                <w:sz w:val="20"/>
-                <w:szCs w:val="20"/>
-                <w:lang w:val="es-ES"/>
-              </w:rPr>
-              <w:t>Sentenciasi.</w:t>
-            </w:r>
-            <w:r>
-              <w:rPr>
-                <w:rFonts w:asciiTheme="minorHAnsi" w:hAnsiTheme="minorHAnsi" w:cstheme="minorHAnsi"/>
-                <w:color w:val="FF0000"/>
-                <w:sz w:val="20"/>
-                <w:szCs w:val="20"/>
-                <w:lang w:val="es-ES"/>
-              </w:rPr>
-              <w:t>funcionEnLaQueEsto</w:t>
-            </w:r>
-            <w:r>
-              <w:rPr>
-                <w:rFonts w:asciiTheme="minorHAnsi" w:hAnsiTheme="minorHAnsi" w:cstheme="minorHAnsi"/>
-                <w:color w:val="FF0000"/>
-                <w:sz w:val="20"/>
-                <w:szCs w:val="20"/>
-                <w:lang w:val="es-ES"/>
-              </w:rPr>
-              <w:t xml:space="preserve"> = </w:t>
-            </w:r>
-            <w:r>
-              <w:rPr>
-                <w:rFonts w:asciiTheme="minorHAnsi" w:hAnsiTheme="minorHAnsi" w:cstheme="minorHAnsi"/>
-                <w:color w:val="FF0000"/>
-                <w:sz w:val="20"/>
-                <w:szCs w:val="20"/>
-                <w:lang w:val="es-ES"/>
-              </w:rPr>
-              <w:t>sentencia_while.funcionEnLaQueEsto</w:t>
+                <w:color w:val="000000" w:themeColor="text1"/>
+                <w:sz w:val="20"/>
+                <w:szCs w:val="20"/>
+                <w:lang w:val="es-ES"/>
+              </w:rPr>
+            </w:pPr>
+            <w:r>
+              <w:rPr>
+                <w:rFonts w:asciiTheme="minorHAnsi" w:hAnsiTheme="minorHAnsi" w:cstheme="minorHAnsi"/>
+                <w:color w:val="000000" w:themeColor="text1"/>
+                <w:sz w:val="20"/>
+                <w:szCs w:val="20"/>
+                <w:lang w:val="es-ES"/>
+              </w:rPr>
+              <w:t>s</w:t>
+            </w:r>
+            <w:r>
+              <w:rPr>
+                <w:rFonts w:asciiTheme="minorHAnsi" w:hAnsiTheme="minorHAnsi" w:cstheme="minorHAnsi"/>
+                <w:color w:val="000000" w:themeColor="text1"/>
+                <w:sz w:val="20"/>
+                <w:szCs w:val="20"/>
+                <w:lang w:val="es-ES"/>
+              </w:rPr>
+              <w:t>entencias</w:t>
+            </w:r>
+            <w:r>
+              <w:rPr>
+                <w:rFonts w:asciiTheme="minorHAnsi" w:hAnsiTheme="minorHAnsi" w:cstheme="minorHAnsi"/>
+                <w:color w:val="000000" w:themeColor="text1"/>
+                <w:sz w:val="20"/>
+                <w:szCs w:val="20"/>
+                <w:vertAlign w:val="subscript"/>
+                <w:lang w:val="es-ES"/>
+              </w:rPr>
+              <w:t>i</w:t>
+            </w:r>
+            <w:r>
+              <w:rPr>
+                <w:rFonts w:asciiTheme="minorHAnsi" w:hAnsiTheme="minorHAnsi" w:cstheme="minorHAnsi"/>
+                <w:color w:val="000000" w:themeColor="text1"/>
+                <w:sz w:val="20"/>
+                <w:szCs w:val="20"/>
+                <w:lang w:val="es-ES"/>
+              </w:rPr>
+              <w:t>.</w:t>
+            </w:r>
+            <w:r>
+              <w:rPr>
+                <w:rFonts w:asciiTheme="minorHAnsi" w:hAnsiTheme="minorHAnsi" w:cstheme="minorHAnsi"/>
+                <w:color w:val="000000" w:themeColor="text1"/>
+                <w:sz w:val="20"/>
+                <w:szCs w:val="20"/>
+                <w:lang w:val="es-ES"/>
+              </w:rPr>
+              <w:t xml:space="preserve">funcionActual </w:t>
+            </w:r>
+            <w:r>
+              <w:rPr>
+                <w:rFonts w:asciiTheme="minorHAnsi" w:hAnsiTheme="minorHAnsi" w:cstheme="minorHAnsi"/>
+                <w:color w:val="000000" w:themeColor="text1"/>
+                <w:sz w:val="20"/>
+                <w:szCs w:val="20"/>
+                <w:lang w:val="es-ES"/>
+              </w:rPr>
+              <w:t>= sentencia_while.</w:t>
+            </w:r>
+            <w:r>
+              <w:rPr>
+                <w:rFonts w:asciiTheme="minorHAnsi" w:hAnsiTheme="minorHAnsi" w:cstheme="minorHAnsi"/>
+                <w:color w:val="000000" w:themeColor="text1"/>
+                <w:sz w:val="20"/>
+                <w:szCs w:val="20"/>
+                <w:lang w:val="es-ES"/>
+              </w:rPr>
+              <w:t>funcionActual</w:t>
             </w:r>
           </w:p>
         </w:tc>
@@ -2055,7 +2181,7 @@
               <w:cnfStyle w:val="000000000000" w:firstRow="0" w:lastRow="0" w:firstColumn="0" w:lastColumn="0" w:oddVBand="0" w:evenVBand="0" w:oddHBand="0" w:evenHBand="0" w:firstRowFirstColumn="0" w:firstRowLastColumn="0" w:lastRowFirstColumn="0" w:lastRowLastColumn="0"/>
               <w:rPr>
                 <w:rFonts w:asciiTheme="minorHAnsi" w:hAnsiTheme="minorHAnsi" w:cstheme="minorHAnsi"/>
-                <w:color w:val="FF0000"/>
+                <w:color w:val="000000" w:themeColor="text1"/>
                 <w:sz w:val="20"/>
                 <w:szCs w:val="20"/>
                 <w:lang w:val="es-ES"/>
@@ -2073,7 +2199,7 @@
               <w:cnfStyle w:val="000000000000" w:firstRow="0" w:lastRow="0" w:firstColumn="0" w:lastColumn="0" w:oddVBand="0" w:evenVBand="0" w:oddHBand="0" w:evenHBand="0" w:firstRowFirstColumn="0" w:firstRowLastColumn="0" w:lastRowFirstColumn="0" w:lastRowLastColumn="0"/>
               <w:rPr>
                 <w:rFonts w:asciiTheme="minorHAnsi" w:hAnsiTheme="minorHAnsi" w:cstheme="minorHAnsi"/>
-                <w:color w:val="FF0000"/>
+                <w:color w:val="000000" w:themeColor="text1"/>
                 <w:sz w:val="20"/>
                 <w:szCs w:val="20"/>
                 <w:lang w:val="es-ES"/>
@@ -2155,90 +2281,119 @@
               <w:cnfStyle w:val="000000000000" w:firstRow="0" w:lastRow="0" w:firstColumn="0" w:lastColumn="0" w:oddVBand="0" w:evenVBand="0" w:oddHBand="0" w:evenHBand="0" w:firstRowFirstColumn="0" w:firstRowLastColumn="0" w:lastRowFirstColumn="0" w:lastRowLastColumn="0"/>
               <w:rPr>
                 <w:rFonts w:asciiTheme="minorHAnsi" w:hAnsiTheme="minorHAnsi" w:cstheme="minorHAnsi"/>
-                <w:sz w:val="20"/>
-                <w:szCs w:val="20"/>
-                <w:lang w:val="es-ES"/>
-              </w:rPr>
-            </w:pPr>
-            <w:r>
-              <w:rPr>
-                <w:rFonts w:asciiTheme="minorHAnsi" w:hAnsiTheme="minorHAnsi" w:cstheme="minorHAnsi"/>
-                <w:sz w:val="20"/>
-                <w:szCs w:val="20"/>
-                <w:lang w:val="es-ES"/>
-              </w:rPr>
-              <w:t>tipoSimple(expresiones.tipo)</w:t>
-            </w:r>
-          </w:p>
+                <w:color w:val="000000" w:themeColor="text1"/>
+                <w:sz w:val="20"/>
+                <w:szCs w:val="20"/>
+                <w:lang w:val="es-ES"/>
+              </w:rPr>
+            </w:pPr>
+            <w:r>
+              <w:rPr>
+                <w:rFonts w:asciiTheme="minorHAnsi" w:hAnsiTheme="minorHAnsi" w:cstheme="minorHAnsi"/>
+                <w:color w:val="000000" w:themeColor="text1"/>
+                <w:sz w:val="20"/>
+                <w:szCs w:val="20"/>
+                <w:lang w:val="es-ES"/>
+              </w:rPr>
+              <w:t>expresion.tipo == funcion.retorno.tipo</w:t>
+            </w:r>
+          </w:p>
+        </w:tc>
+        <w:tc>
+          <w:tcPr>
+            <w:tcW w:w="4819" w:type="dxa"/>
+          </w:tcPr>
           <w:p>
             <w:pPr>
               <w:pStyle w:val="Sinespaciado"/>
               <w:cnfStyle w:val="000000000000" w:firstRow="0" w:lastRow="0" w:firstColumn="0" w:lastColumn="0" w:oddVBand="0" w:evenVBand="0" w:oddHBand="0" w:evenHBand="0" w:firstRowFirstColumn="0" w:firstRowLastColumn="0" w:lastRowFirstColumn="0" w:lastRowLastColumn="0"/>
               <w:rPr>
                 <w:rFonts w:asciiTheme="minorHAnsi" w:hAnsiTheme="minorHAnsi" w:cstheme="minorHAnsi"/>
-                <w:sz w:val="20"/>
-                <w:szCs w:val="20"/>
-                <w:lang w:val="es-ES"/>
-              </w:rPr>
-            </w:pPr>
-            <w:r>
-              <w:rPr>
-                <w:rFonts w:asciiTheme="minorHAnsi" w:hAnsiTheme="minorHAnsi" w:cstheme="minorHAnsi"/>
-                <w:sz w:val="20"/>
-                <w:szCs w:val="20"/>
-                <w:lang w:val="es-ES"/>
-              </w:rPr>
-              <w:t>expresiones.modificable==true</w:t>
-            </w:r>
-          </w:p>
-        </w:tc>
-        <w:tc>
-          <w:tcPr>
-            <w:tcW w:w="4819" w:type="dxa"/>
-          </w:tcPr>
+                <w:color w:val="000000" w:themeColor="text1"/>
+                <w:sz w:val="20"/>
+                <w:szCs w:val="20"/>
+                <w:lang w:val="es-ES"/>
+              </w:rPr>
+            </w:pPr>
+            <w:r>
+              <w:rPr>
+                <w:rFonts w:asciiTheme="minorHAnsi" w:hAnsiTheme="minorHAnsi" w:cstheme="minorHAnsi"/>
+                <w:color w:val="000000" w:themeColor="text1"/>
+                <w:sz w:val="20"/>
+                <w:szCs w:val="20"/>
+                <w:lang w:val="es-ES"/>
+              </w:rPr>
+              <w:t>e</w:t>
+            </w:r>
+            <w:r>
+              <w:rPr>
+                <w:rFonts w:asciiTheme="minorHAnsi" w:hAnsiTheme="minorHAnsi" w:cstheme="minorHAnsi"/>
+                <w:color w:val="000000" w:themeColor="text1"/>
+                <w:sz w:val="20"/>
+                <w:szCs w:val="20"/>
+                <w:lang w:val="es-ES"/>
+              </w:rPr>
+              <w:t xml:space="preserve">xpr </w:t>
+            </w:r>
+            <w:r>
+              <w:rPr>
+                <w:color w:val="000000" w:themeColor="text1"/>
+                <w:sz w:val="19"/>
+              </w:rPr>
+              <w:t>≠</w:t>
+            </w:r>
+            <w:r>
+              <w:rPr>
+                <w:rFonts w:asciiTheme="minorHAnsi" w:hAnsiTheme="minorHAnsi" w:cstheme="minorHAnsi"/>
+                <w:color w:val="000000" w:themeColor="text1"/>
+                <w:sz w:val="20"/>
+                <w:szCs w:val="20"/>
+                <w:lang w:val="es-ES"/>
+              </w:rPr>
+              <w:t xml:space="preserve"> null</w:t>
+            </w:r>
+          </w:p>
           <w:p>
             <w:pPr>
               <w:pStyle w:val="Sinespaciado"/>
               <w:cnfStyle w:val="000000000000" w:firstRow="0" w:lastRow="0" w:firstColumn="0" w:lastColumn="0" w:oddVBand="0" w:evenVBand="0" w:oddHBand="0" w:evenHBand="0" w:firstRowFirstColumn="0" w:firstRowLastColumn="0" w:lastRowFirstColumn="0" w:lastRowLastColumn="0"/>
               <w:rPr>
                 <w:rFonts w:asciiTheme="minorHAnsi" w:hAnsiTheme="minorHAnsi" w:cstheme="minorHAnsi"/>
-                <w:color w:val="FF0000"/>
-                <w:sz w:val="20"/>
-                <w:szCs w:val="20"/>
-                <w:lang w:val="es-ES"/>
-              </w:rPr>
-            </w:pPr>
-            <w:r>
-              <w:rPr>
-                <w:rFonts w:asciiTheme="minorHAnsi" w:hAnsiTheme="minorHAnsi" w:cstheme="minorHAnsi"/>
-                <w:color w:val="FF0000"/>
-                <w:sz w:val="20"/>
-                <w:szCs w:val="20"/>
-                <w:lang w:val="es-ES"/>
-              </w:rPr>
-              <w:t>Expr =/= null</w:t>
-            </w:r>
-          </w:p>
-          <w:p>
-            <w:pPr>
-              <w:pStyle w:val="Sinespaciado"/>
-              <w:cnfStyle w:val="000000000000" w:firstRow="0" w:lastRow="0" w:firstColumn="0" w:lastColumn="0" w:oddVBand="0" w:evenVBand="0" w:oddHBand="0" w:evenHBand="0" w:firstRowFirstColumn="0" w:firstRowLastColumn="0" w:lastRowFirstColumn="0" w:lastRowLastColumn="0"/>
-              <w:rPr>
-                <w:rFonts w:asciiTheme="minorHAnsi" w:hAnsiTheme="minorHAnsi" w:cstheme="minorHAnsi"/>
-                <w:sz w:val="20"/>
-                <w:szCs w:val="20"/>
-                <w:lang w:val="es-ES"/>
-              </w:rPr>
-            </w:pPr>
-            <w:r>
-              <w:rPr>
-                <w:rFonts w:asciiTheme="minorHAnsi" w:hAnsiTheme="minorHAnsi" w:cstheme="minorHAnsi"/>
-                <w:color w:val="FF0000"/>
-                <w:sz w:val="20"/>
-                <w:szCs w:val="20"/>
-                <w:lang w:val="es-ES"/>
-              </w:rPr>
-              <w:t>return.funcionEnLaQueEstoy…</w:t>
+                <w:color w:val="000000" w:themeColor="text1"/>
+                <w:sz w:val="20"/>
+                <w:szCs w:val="20"/>
+                <w:lang w:val="es-ES"/>
+              </w:rPr>
+            </w:pPr>
+            <w:r>
+              <w:rPr>
+                <w:rFonts w:asciiTheme="minorHAnsi" w:hAnsiTheme="minorHAnsi" w:cstheme="minorHAnsi"/>
+                <w:color w:val="000000" w:themeColor="text1"/>
+                <w:sz w:val="20"/>
+                <w:szCs w:val="20"/>
+                <w:lang w:val="es-ES"/>
+              </w:rPr>
+              <w:t xml:space="preserve">sentencia.funcionActual = </w:t>
+            </w:r>
+            <w:r>
+              <w:rPr>
+                <w:rFonts w:asciiTheme="minorHAnsi" w:hAnsiTheme="minorHAnsi" w:cstheme="minorHAnsi"/>
+                <w:color w:val="000000" w:themeColor="text1"/>
+                <w:sz w:val="20"/>
+                <w:szCs w:val="20"/>
+                <w:lang w:val="es-ES"/>
+              </w:rPr>
+              <w:t>return.</w:t>
+            </w:r>
+            <w:r>
+              <w:rPr>
+                <w:rFonts w:asciiTheme="minorHAnsi" w:hAnsiTheme="minorHAnsi" w:cstheme="minorHAnsi"/>
+                <w:color w:val="000000" w:themeColor="text1"/>
+                <w:sz w:val="20"/>
+                <w:szCs w:val="20"/>
+                <w:lang w:val="es-ES"/>
+              </w:rPr>
+              <w:t>funcionActual</w:t>
             </w:r>
           </w:p>
         </w:tc>
@@ -2281,6 +2436,7 @@
             <w:pPr>
               <w:cnfStyle w:val="000000000000" w:firstRow="0" w:lastRow="0" w:firstColumn="0" w:lastColumn="0" w:oddVBand="0" w:evenVBand="0" w:oddHBand="0" w:evenHBand="0" w:firstRowFirstColumn="0" w:firstRowLastColumn="0" w:lastRowFirstColumn="0" w:lastRowLastColumn="0"/>
               <w:rPr>
+                <w:color w:val="000000" w:themeColor="text1"/>
                 <w:sz w:val="20"/>
                 <w:szCs w:val="20"/>
               </w:rPr>
@@ -2296,6 +2452,7 @@
             <w:pPr>
               <w:cnfStyle w:val="000000000000" w:firstRow="0" w:lastRow="0" w:firstColumn="0" w:lastColumn="0" w:oddVBand="0" w:evenVBand="0" w:oddHBand="0" w:evenHBand="0" w:firstRowFirstColumn="0" w:firstRowLastColumn="0" w:lastRowFirstColumn="0" w:lastRowLastColumn="0"/>
               <w:rPr>
+                <w:color w:val="000000" w:themeColor="text1"/>
                 <w:sz w:val="20"/>
                 <w:szCs w:val="20"/>
               </w:rPr>
@@ -2356,6 +2513,7 @@
             <w:pPr>
               <w:cnfStyle w:val="000000000000" w:firstRow="0" w:lastRow="0" w:firstColumn="0" w:lastColumn="0" w:oddVBand="0" w:evenVBand="0" w:oddHBand="0" w:evenHBand="0" w:firstRowFirstColumn="0" w:firstRowLastColumn="0" w:lastRowFirstColumn="0" w:lastRowLastColumn="0"/>
               <w:rPr>
+                <w:color w:val="000000" w:themeColor="text1"/>
                 <w:sz w:val="20"/>
                 <w:szCs w:val="20"/>
               </w:rPr>
@@ -2370,6 +2528,7 @@
             <w:pPr>
               <w:cnfStyle w:val="000000000000" w:firstRow="0" w:lastRow="0" w:firstColumn="0" w:lastColumn="0" w:oddVBand="0" w:evenVBand="0" w:oddHBand="0" w:evenHBand="0" w:firstRowFirstColumn="0" w:firstRowLastColumn="0" w:lastRowFirstColumn="0" w:lastRowLastColumn="0"/>
               <w:rPr>
+                <w:color w:val="000000" w:themeColor="text1"/>
                 <w:sz w:val="20"/>
                 <w:szCs w:val="20"/>
               </w:rPr>
@@ -2430,6 +2589,7 @@
             <w:pPr>
               <w:cnfStyle w:val="000000000000" w:firstRow="0" w:lastRow="0" w:firstColumn="0" w:lastColumn="0" w:oddVBand="0" w:evenVBand="0" w:oddHBand="0" w:evenHBand="0" w:firstRowFirstColumn="0" w:firstRowLastColumn="0" w:lastRowFirstColumn="0" w:lastRowLastColumn="0"/>
               <w:rPr>
+                <w:color w:val="000000" w:themeColor="text1"/>
                 <w:sz w:val="20"/>
                 <w:szCs w:val="20"/>
               </w:rPr>
@@ -2444,6 +2604,7 @@
             <w:pPr>
               <w:cnfStyle w:val="000000000000" w:firstRow="0" w:lastRow="0" w:firstColumn="0" w:lastColumn="0" w:oddVBand="0" w:evenVBand="0" w:oddHBand="0" w:evenHBand="0" w:firstRowFirstColumn="0" w:firstRowLastColumn="0" w:lastRowFirstColumn="0" w:lastRowLastColumn="0"/>
               <w:rPr>
+                <w:color w:val="000000" w:themeColor="text1"/>
                 <w:sz w:val="20"/>
                 <w:szCs w:val="20"/>
               </w:rPr>
@@ -2504,6 +2665,7 @@
             <w:pPr>
               <w:cnfStyle w:val="000000000000" w:firstRow="0" w:lastRow="0" w:firstColumn="0" w:lastColumn="0" w:oddVBand="0" w:evenVBand="0" w:oddHBand="0" w:evenHBand="0" w:firstRowFirstColumn="0" w:firstRowLastColumn="0" w:lastRowFirstColumn="0" w:lastRowLastColumn="0"/>
               <w:rPr>
+                <w:color w:val="000000" w:themeColor="text1"/>
                 <w:sz w:val="20"/>
                 <w:szCs w:val="20"/>
               </w:rPr>
@@ -2518,6 +2680,7 @@
             <w:pPr>
               <w:cnfStyle w:val="000000000000" w:firstRow="0" w:lastRow="0" w:firstColumn="0" w:lastColumn="0" w:oddVBand="0" w:evenVBand="0" w:oddHBand="0" w:evenHBand="0" w:firstRowFirstColumn="0" w:firstRowLastColumn="0" w:lastRowFirstColumn="0" w:lastRowLastColumn="0"/>
               <w:rPr>
+                <w:color w:val="000000" w:themeColor="text1"/>
                 <w:sz w:val="20"/>
                 <w:szCs w:val="20"/>
               </w:rPr>
@@ -2721,6 +2884,7 @@
             <w:pPr>
               <w:cnfStyle w:val="000000000000" w:firstRow="0" w:lastRow="0" w:firstColumn="0" w:lastColumn="0" w:oddVBand="0" w:evenVBand="0" w:oddHBand="0" w:evenHBand="0" w:firstRowFirstColumn="0" w:firstRowLastColumn="0" w:lastRowFirstColumn="0" w:lastRowLastColumn="0"/>
               <w:rPr>
+                <w:color w:val="000000" w:themeColor="text1"/>
                 <w:sz w:val="20"/>
                 <w:szCs w:val="20"/>
               </w:rPr>
@@ -2735,6 +2899,7 @@
             <w:pPr>
               <w:cnfStyle w:val="000000000000" w:firstRow="0" w:lastRow="0" w:firstColumn="0" w:lastColumn="0" w:oddVBand="0" w:evenVBand="0" w:oddHBand="0" w:evenHBand="0" w:firstRowFirstColumn="0" w:firstRowLastColumn="0" w:lastRowFirstColumn="0" w:lastRowLastColumn="0"/>
               <w:rPr>
+                <w:color w:val="000000" w:themeColor="text1"/>
                 <w:sz w:val="20"/>
                 <w:szCs w:val="20"/>
               </w:rPr>
@@ -2795,6 +2960,7 @@
             <w:pPr>
               <w:cnfStyle w:val="000000000000" w:firstRow="0" w:lastRow="0" w:firstColumn="0" w:lastColumn="0" w:oddVBand="0" w:evenVBand="0" w:oddHBand="0" w:evenHBand="0" w:firstRowFirstColumn="0" w:firstRowLastColumn="0" w:lastRowFirstColumn="0" w:lastRowLastColumn="0"/>
               <w:rPr>
+                <w:color w:val="000000" w:themeColor="text1"/>
                 <w:sz w:val="20"/>
                 <w:szCs w:val="20"/>
               </w:rPr>
@@ -2809,6 +2975,7 @@
             <w:pPr>
               <w:cnfStyle w:val="000000000000" w:firstRow="0" w:lastRow="0" w:firstColumn="0" w:lastColumn="0" w:oddVBand="0" w:evenVBand="0" w:oddHBand="0" w:evenHBand="0" w:firstRowFirstColumn="0" w:firstRowLastColumn="0" w:lastRowFirstColumn="0" w:lastRowLastColumn="0"/>
               <w:rPr>
+                <w:color w:val="000000" w:themeColor="text1"/>
                 <w:sz w:val="20"/>
                 <w:szCs w:val="20"/>
               </w:rPr>
@@ -2843,8 +3010,6 @@
               </w:rPr>
               <w:t>-</w:t>
             </w:r>
-            <w:bookmarkStart w:id="0" w:name="_GoBack"/>
-            <w:bookmarkEnd w:id="0"/>
             <w:r>
               <w:rPr>
                 <w:b w:val="0"/>
@@ -2874,6 +3039,7 @@
             <w:pPr>
               <w:cnfStyle w:val="000000000000" w:firstRow="0" w:lastRow="0" w:firstColumn="0" w:lastColumn="0" w:oddVBand="0" w:evenVBand="0" w:oddHBand="0" w:evenHBand="0" w:firstRowFirstColumn="0" w:firstRowLastColumn="0" w:lastRowFirstColumn="0" w:lastRowLastColumn="0"/>
               <w:rPr>
+                <w:color w:val="000000" w:themeColor="text1"/>
                 <w:sz w:val="20"/>
                 <w:szCs w:val="20"/>
               </w:rPr>
@@ -2889,6 +3055,7 @@
             <w:pPr>
               <w:cnfStyle w:val="000000000000" w:firstRow="0" w:lastRow="0" w:firstColumn="0" w:lastColumn="0" w:oddVBand="0" w:evenVBand="0" w:oddHBand="0" w:evenHBand="0" w:firstRowFirstColumn="0" w:firstRowLastColumn="0" w:lastRowFirstColumn="0" w:lastRowLastColumn="0"/>
               <w:rPr>
+                <w:color w:val="000000" w:themeColor="text1"/>
                 <w:sz w:val="20"/>
                 <w:szCs w:val="20"/>
               </w:rPr>
@@ -2968,6 +3135,7 @@
             <w:pPr>
               <w:cnfStyle w:val="000000000000" w:firstRow="0" w:lastRow="0" w:firstColumn="0" w:lastColumn="0" w:oddVBand="0" w:evenVBand="0" w:oddHBand="0" w:evenHBand="0" w:firstRowFirstColumn="0" w:firstRowLastColumn="0" w:lastRowFirstColumn="0" w:lastRowLastColumn="0"/>
               <w:rPr>
+                <w:color w:val="000000" w:themeColor="text1"/>
                 <w:sz w:val="20"/>
                 <w:szCs w:val="20"/>
               </w:rPr>
@@ -2984,16 +3152,16 @@
               <w:cnfStyle w:val="000000000000" w:firstRow="0" w:lastRow="0" w:firstColumn="0" w:lastColumn="0" w:oddVBand="0" w:evenVBand="0" w:oddHBand="0" w:evenHBand="0" w:firstRowFirstColumn="0" w:firstRowLastColumn="0" w:lastRowFirstColumn="0" w:lastRowLastColumn="0"/>
               <w:rPr>
                 <w:rFonts w:asciiTheme="minorHAnsi" w:hAnsiTheme="minorHAnsi" w:cstheme="minorHAnsi"/>
-                <w:color w:val="2F5496" w:themeColor="accent5" w:themeShade="BF"/>
-                <w:sz w:val="20"/>
-                <w:szCs w:val="20"/>
-                <w:lang w:val="es-ES"/>
-              </w:rPr>
-            </w:pPr>
-            <w:r>
-              <w:rPr>
-                <w:rFonts w:asciiTheme="minorHAnsi" w:hAnsiTheme="minorHAnsi" w:cstheme="minorHAnsi"/>
-                <w:color w:val="2F5496" w:themeColor="accent5" w:themeShade="BF"/>
+                <w:color w:val="000000" w:themeColor="text1"/>
+                <w:sz w:val="20"/>
+                <w:szCs w:val="20"/>
+                <w:lang w:val="es-ES"/>
+              </w:rPr>
+            </w:pPr>
+            <w:r>
+              <w:rPr>
+                <w:rFonts w:asciiTheme="minorHAnsi" w:hAnsiTheme="minorHAnsi" w:cstheme="minorHAnsi"/>
+                <w:color w:val="000000" w:themeColor="text1"/>
                 <w:sz w:val="20"/>
                 <w:szCs w:val="20"/>
                 <w:lang w:val="es-ES"/>
@@ -3007,16 +3175,16 @@
               <w:cnfStyle w:val="000000000000" w:firstRow="0" w:lastRow="0" w:firstColumn="0" w:lastColumn="0" w:oddVBand="0" w:evenVBand="0" w:oddHBand="0" w:evenHBand="0" w:firstRowFirstColumn="0" w:firstRowLastColumn="0" w:lastRowFirstColumn="0" w:lastRowLastColumn="0"/>
               <w:rPr>
                 <w:rFonts w:asciiTheme="minorHAnsi" w:hAnsiTheme="minorHAnsi" w:cstheme="minorHAnsi"/>
-                <w:color w:val="2F5496" w:themeColor="accent5" w:themeShade="BF"/>
-                <w:sz w:val="20"/>
-                <w:szCs w:val="20"/>
-                <w:lang w:val="es-ES"/>
-              </w:rPr>
-            </w:pPr>
-            <w:r>
-              <w:rPr>
-                <w:rFonts w:asciiTheme="minorHAnsi" w:hAnsiTheme="minorHAnsi" w:cstheme="minorHAnsi"/>
-                <w:color w:val="2F5496" w:themeColor="accent5" w:themeShade="BF"/>
+                <w:color w:val="000000" w:themeColor="text1"/>
+                <w:sz w:val="20"/>
+                <w:szCs w:val="20"/>
+                <w:lang w:val="es-ES"/>
+              </w:rPr>
+            </w:pPr>
+            <w:r>
+              <w:rPr>
+                <w:rFonts w:asciiTheme="minorHAnsi" w:hAnsiTheme="minorHAnsi" w:cstheme="minorHAnsi"/>
+                <w:color w:val="000000" w:themeColor="text1"/>
                 <w:sz w:val="20"/>
                 <w:szCs w:val="20"/>
                 <w:lang w:val="es-ES"/>
@@ -3097,6 +3265,7 @@
             <w:pPr>
               <w:cnfStyle w:val="000000000000" w:firstRow="0" w:lastRow="0" w:firstColumn="0" w:lastColumn="0" w:oddVBand="0" w:evenVBand="0" w:oddHBand="0" w:evenHBand="0" w:firstRowFirstColumn="0" w:firstRowLastColumn="0" w:lastRowFirstColumn="0" w:lastRowLastColumn="0"/>
               <w:rPr>
+                <w:color w:val="000000" w:themeColor="text1"/>
                 <w:sz w:val="20"/>
                 <w:szCs w:val="20"/>
               </w:rPr>
@@ -3113,16 +3282,16 @@
               <w:cnfStyle w:val="000000000000" w:firstRow="0" w:lastRow="0" w:firstColumn="0" w:lastColumn="0" w:oddVBand="0" w:evenVBand="0" w:oddHBand="0" w:evenHBand="0" w:firstRowFirstColumn="0" w:firstRowLastColumn="0" w:lastRowFirstColumn="0" w:lastRowLastColumn="0"/>
               <w:rPr>
                 <w:rFonts w:asciiTheme="minorHAnsi" w:hAnsiTheme="minorHAnsi" w:cstheme="minorHAnsi"/>
-                <w:color w:val="2F5496" w:themeColor="accent5" w:themeShade="BF"/>
-                <w:sz w:val="20"/>
-                <w:szCs w:val="20"/>
-                <w:lang w:val="es-ES"/>
-              </w:rPr>
-            </w:pPr>
-            <w:r>
-              <w:rPr>
-                <w:rFonts w:asciiTheme="minorHAnsi" w:hAnsiTheme="minorHAnsi" w:cstheme="minorHAnsi"/>
-                <w:color w:val="2F5496" w:themeColor="accent5" w:themeShade="BF"/>
+                <w:color w:val="000000" w:themeColor="text1"/>
+                <w:sz w:val="20"/>
+                <w:szCs w:val="20"/>
+                <w:lang w:val="es-ES"/>
+              </w:rPr>
+            </w:pPr>
+            <w:r>
+              <w:rPr>
+                <w:rFonts w:asciiTheme="minorHAnsi" w:hAnsiTheme="minorHAnsi" w:cstheme="minorHAnsi"/>
+                <w:color w:val="000000" w:themeColor="text1"/>
                 <w:sz w:val="20"/>
                 <w:szCs w:val="20"/>
                 <w:lang w:val="es-ES"/>
@@ -3136,16 +3305,16 @@
               <w:cnfStyle w:val="000000000000" w:firstRow="0" w:lastRow="0" w:firstColumn="0" w:lastColumn="0" w:oddVBand="0" w:evenVBand="0" w:oddHBand="0" w:evenHBand="0" w:firstRowFirstColumn="0" w:firstRowLastColumn="0" w:lastRowFirstColumn="0" w:lastRowLastColumn="0"/>
               <w:rPr>
                 <w:rFonts w:asciiTheme="minorHAnsi" w:hAnsiTheme="minorHAnsi" w:cstheme="minorHAnsi"/>
-                <w:color w:val="2F5496" w:themeColor="accent5" w:themeShade="BF"/>
-                <w:sz w:val="20"/>
-                <w:szCs w:val="20"/>
-                <w:lang w:val="es-ES"/>
-              </w:rPr>
-            </w:pPr>
-            <w:r>
-              <w:rPr>
-                <w:rFonts w:asciiTheme="minorHAnsi" w:hAnsiTheme="minorHAnsi" w:cstheme="minorHAnsi"/>
-                <w:color w:val="2F5496" w:themeColor="accent5" w:themeShade="BF"/>
+                <w:color w:val="000000" w:themeColor="text1"/>
+                <w:sz w:val="20"/>
+                <w:szCs w:val="20"/>
+                <w:lang w:val="es-ES"/>
+              </w:rPr>
+            </w:pPr>
+            <w:r>
+              <w:rPr>
+                <w:rFonts w:asciiTheme="minorHAnsi" w:hAnsiTheme="minorHAnsi" w:cstheme="minorHAnsi"/>
+                <w:color w:val="000000" w:themeColor="text1"/>
                 <w:sz w:val="20"/>
                 <w:szCs w:val="20"/>
                 <w:lang w:val="es-ES"/>
@@ -3226,6 +3395,7 @@
             <w:pPr>
               <w:cnfStyle w:val="000000000000" w:firstRow="0" w:lastRow="0" w:firstColumn="0" w:lastColumn="0" w:oddVBand="0" w:evenVBand="0" w:oddHBand="0" w:evenHBand="0" w:firstRowFirstColumn="0" w:firstRowLastColumn="0" w:lastRowFirstColumn="0" w:lastRowLastColumn="0"/>
               <w:rPr>
+                <w:color w:val="000000" w:themeColor="text1"/>
                 <w:sz w:val="20"/>
                 <w:szCs w:val="20"/>
               </w:rPr>
@@ -3242,16 +3412,16 @@
               <w:cnfStyle w:val="000000000000" w:firstRow="0" w:lastRow="0" w:firstColumn="0" w:lastColumn="0" w:oddVBand="0" w:evenVBand="0" w:oddHBand="0" w:evenHBand="0" w:firstRowFirstColumn="0" w:firstRowLastColumn="0" w:lastRowFirstColumn="0" w:lastRowLastColumn="0"/>
               <w:rPr>
                 <w:rFonts w:asciiTheme="minorHAnsi" w:hAnsiTheme="minorHAnsi" w:cstheme="minorHAnsi"/>
-                <w:color w:val="2F5496" w:themeColor="accent5" w:themeShade="BF"/>
-                <w:sz w:val="20"/>
-                <w:szCs w:val="20"/>
-                <w:lang w:val="es-ES"/>
-              </w:rPr>
-            </w:pPr>
-            <w:r>
-              <w:rPr>
-                <w:rFonts w:asciiTheme="minorHAnsi" w:hAnsiTheme="minorHAnsi" w:cstheme="minorHAnsi"/>
-                <w:color w:val="2F5496" w:themeColor="accent5" w:themeShade="BF"/>
+                <w:color w:val="000000" w:themeColor="text1"/>
+                <w:sz w:val="20"/>
+                <w:szCs w:val="20"/>
+                <w:lang w:val="es-ES"/>
+              </w:rPr>
+            </w:pPr>
+            <w:r>
+              <w:rPr>
+                <w:rFonts w:asciiTheme="minorHAnsi" w:hAnsiTheme="minorHAnsi" w:cstheme="minorHAnsi"/>
+                <w:color w:val="000000" w:themeColor="text1"/>
                 <w:sz w:val="20"/>
                 <w:szCs w:val="20"/>
                 <w:lang w:val="es-ES"/>
@@ -3265,16 +3435,16 @@
               <w:cnfStyle w:val="000000000000" w:firstRow="0" w:lastRow="0" w:firstColumn="0" w:lastColumn="0" w:oddVBand="0" w:evenVBand="0" w:oddHBand="0" w:evenHBand="0" w:firstRowFirstColumn="0" w:firstRowLastColumn="0" w:lastRowFirstColumn="0" w:lastRowLastColumn="0"/>
               <w:rPr>
                 <w:rFonts w:asciiTheme="minorHAnsi" w:hAnsiTheme="minorHAnsi" w:cstheme="minorHAnsi"/>
-                <w:color w:val="2F5496" w:themeColor="accent5" w:themeShade="BF"/>
-                <w:sz w:val="20"/>
-                <w:szCs w:val="20"/>
-                <w:lang w:val="es-ES"/>
-              </w:rPr>
-            </w:pPr>
-            <w:r>
-              <w:rPr>
-                <w:rFonts w:asciiTheme="minorHAnsi" w:hAnsiTheme="minorHAnsi" w:cstheme="minorHAnsi"/>
-                <w:color w:val="2F5496" w:themeColor="accent5" w:themeShade="BF"/>
+                <w:color w:val="000000" w:themeColor="text1"/>
+                <w:sz w:val="20"/>
+                <w:szCs w:val="20"/>
+                <w:lang w:val="es-ES"/>
+              </w:rPr>
+            </w:pPr>
+            <w:r>
+              <w:rPr>
+                <w:rFonts w:asciiTheme="minorHAnsi" w:hAnsiTheme="minorHAnsi" w:cstheme="minorHAnsi"/>
+                <w:color w:val="000000" w:themeColor="text1"/>
                 <w:sz w:val="20"/>
                 <w:szCs w:val="20"/>
                 <w:lang w:val="es-ES"/>
@@ -3375,15 +3545,16 @@
               <w:cnfStyle w:val="000000000000" w:firstRow="0" w:lastRow="0" w:firstColumn="0" w:lastColumn="0" w:oddVBand="0" w:evenVBand="0" w:oddHBand="0" w:evenHBand="0" w:firstRowFirstColumn="0" w:firstRowLastColumn="0" w:lastRowFirstColumn="0" w:lastRowLastColumn="0"/>
               <w:rPr>
                 <w:rFonts w:asciiTheme="minorHAnsi" w:hAnsiTheme="minorHAnsi" w:cstheme="minorHAnsi"/>
-                <w:sz w:val="20"/>
-                <w:szCs w:val="20"/>
-                <w:lang w:val="es-ES"/>
-              </w:rPr>
-            </w:pPr>
-            <w:r>
-              <w:rPr>
-                <w:rFonts w:asciiTheme="minorHAnsi" w:hAnsiTheme="minorHAnsi" w:cstheme="minorHAnsi"/>
-                <w:color w:val="2F5496" w:themeColor="accent5" w:themeShade="BF"/>
+                <w:color w:val="000000" w:themeColor="text1"/>
+                <w:sz w:val="20"/>
+                <w:szCs w:val="20"/>
+                <w:lang w:val="es-ES"/>
+              </w:rPr>
+            </w:pPr>
+            <w:r>
+              <w:rPr>
+                <w:rFonts w:asciiTheme="minorHAnsi" w:hAnsiTheme="minorHAnsi" w:cstheme="minorHAnsi"/>
+                <w:color w:val="000000" w:themeColor="text1"/>
                 <w:sz w:val="20"/>
                 <w:szCs w:val="20"/>
                 <w:lang w:val="es-ES"/>
@@ -3393,7 +3564,7 @@
             <w:r>
               <w:rPr>
                 <w:rFonts w:asciiTheme="minorHAnsi" w:hAnsiTheme="minorHAnsi" w:cstheme="minorHAnsi"/>
-                <w:color w:val="2F5496" w:themeColor="accent5" w:themeShade="BF"/>
+                <w:color w:val="000000" w:themeColor="text1"/>
                 <w:sz w:val="20"/>
                 <w:szCs w:val="20"/>
                 <w:lang w:val="es-ES"/>
@@ -3527,10 +3698,109 @@
             <w:pPr>
               <w:cnfStyle w:val="000000000000" w:firstRow="0" w:lastRow="0" w:firstColumn="0" w:lastColumn="0" w:oddVBand="0" w:evenVBand="0" w:oddHBand="0" w:evenHBand="0" w:firstRowFirstColumn="0" w:firstRowLastColumn="0" w:lastRowFirstColumn="0" w:lastRowLastColumn="0"/>
               <w:rPr>
-                <w:sz w:val="20"/>
-                <w:szCs w:val="20"/>
-              </w:rPr>
-            </w:pPr>
+                <w:color w:val="000000" w:themeColor="text1"/>
+                <w:sz w:val="20"/>
+                <w:szCs w:val="20"/>
+              </w:rPr>
+            </w:pPr>
+            <w:r>
+              <w:rPr>
+                <w:color w:val="000000" w:themeColor="text1"/>
+                <w:sz w:val="20"/>
+                <w:szCs w:val="20"/>
+              </w:rPr>
+              <w:t>si(operador es aritmético)</w:t>
+            </w:r>
+          </w:p>
+          <w:p>
+            <w:pPr>
+              <w:cnfStyle w:val="000000000000" w:firstRow="0" w:lastRow="0" w:firstColumn="0" w:lastColumn="0" w:oddVBand="0" w:evenVBand="0" w:oddHBand="0" w:evenHBand="0" w:firstRowFirstColumn="0" w:firstRowLastColumn="0" w:lastRowFirstColumn="0" w:lastRowLastColumn="0"/>
+              <w:rPr>
+                <w:color w:val="000000" w:themeColor="text1"/>
+                <w:sz w:val="20"/>
+                <w:szCs w:val="20"/>
+              </w:rPr>
+            </w:pPr>
+            <w:r>
+              <w:rPr>
+                <w:color w:val="000000" w:themeColor="text1"/>
+                <w:sz w:val="20"/>
+                <w:szCs w:val="20"/>
+              </w:rPr>
+              <w:t xml:space="preserve">     tipoSimple(izquierda.tipo)</w:t>
+            </w:r>
+          </w:p>
+          <w:p>
+            <w:pPr>
+              <w:cnfStyle w:val="000000000000" w:firstRow="0" w:lastRow="0" w:firstColumn="0" w:lastColumn="0" w:oddVBand="0" w:evenVBand="0" w:oddHBand="0" w:evenHBand="0" w:firstRowFirstColumn="0" w:firstRowLastColumn="0" w:lastRowFirstColumn="0" w:lastRowLastColumn="0"/>
+              <w:rPr>
+                <w:color w:val="000000" w:themeColor="text1"/>
+                <w:sz w:val="20"/>
+                <w:szCs w:val="20"/>
+              </w:rPr>
+            </w:pPr>
+            <w:r>
+              <w:rPr>
+                <w:color w:val="000000" w:themeColor="text1"/>
+                <w:sz w:val="20"/>
+                <w:szCs w:val="20"/>
+              </w:rPr>
+              <w:t>si(operador es lógico)</w:t>
+            </w:r>
+          </w:p>
+          <w:p>
+            <w:pPr>
+              <w:cnfStyle w:val="000000000000" w:firstRow="0" w:lastRow="0" w:firstColumn="0" w:lastColumn="0" w:oddVBand="0" w:evenVBand="0" w:oddHBand="0" w:evenHBand="0" w:firstRowFirstColumn="0" w:firstRowLastColumn="0" w:lastRowFirstColumn="0" w:lastRowLastColumn="0"/>
+              <w:rPr>
+                <w:color w:val="000000" w:themeColor="text1"/>
+                <w:sz w:val="20"/>
+                <w:szCs w:val="20"/>
+              </w:rPr>
+            </w:pPr>
+            <w:r>
+              <w:rPr>
+                <w:color w:val="000000" w:themeColor="text1"/>
+                <w:sz w:val="20"/>
+                <w:szCs w:val="20"/>
+              </w:rPr>
+              <w:t xml:space="preserve">     tipoSimple(izquierda.tipo)</w:t>
+            </w:r>
+          </w:p>
+          <w:p>
+            <w:pPr>
+              <w:cnfStyle w:val="000000000000" w:firstRow="0" w:lastRow="0" w:firstColumn="0" w:lastColumn="0" w:oddVBand="0" w:evenVBand="0" w:oddHBand="0" w:evenHBand="0" w:firstRowFirstColumn="0" w:firstRowLastColumn="0" w:lastRowFirstColumn="0" w:lastRowLastColumn="0"/>
+              <w:rPr>
+                <w:color w:val="000000" w:themeColor="text1"/>
+                <w:sz w:val="20"/>
+                <w:szCs w:val="20"/>
+              </w:rPr>
+            </w:pPr>
+            <w:r>
+              <w:rPr>
+                <w:color w:val="000000" w:themeColor="text1"/>
+                <w:sz w:val="20"/>
+                <w:szCs w:val="20"/>
+              </w:rPr>
+              <w:t>si(operador es booleano)</w:t>
+            </w:r>
+          </w:p>
+          <w:p>
+            <w:pPr>
+              <w:cnfStyle w:val="000000000000" w:firstRow="0" w:lastRow="0" w:firstColumn="0" w:lastColumn="0" w:oddVBand="0" w:evenVBand="0" w:oddHBand="0" w:evenHBand="0" w:firstRowFirstColumn="0" w:firstRowLastColumn="0" w:lastRowFirstColumn="0" w:lastRowLastColumn="0"/>
+              <w:rPr>
+                <w:color w:val="000000" w:themeColor="text1"/>
+                <w:sz w:val="20"/>
+                <w:szCs w:val="20"/>
+              </w:rPr>
+            </w:pPr>
+            <w:r>
+              <w:rPr>
+                <w:color w:val="000000" w:themeColor="text1"/>
+                <w:sz w:val="20"/>
+                <w:szCs w:val="20"/>
+              </w:rPr>
+              <w:t xml:space="preserve">     izquierda.tipo==tipoInt</w:t>
+            </w:r>
           </w:p>
         </w:tc>
         <w:tc>
@@ -3543,16 +3813,16 @@
               <w:cnfStyle w:val="000000000000" w:firstRow="0" w:lastRow="0" w:firstColumn="0" w:lastColumn="0" w:oddVBand="0" w:evenVBand="0" w:oddHBand="0" w:evenHBand="0" w:firstRowFirstColumn="0" w:firstRowLastColumn="0" w:lastRowFirstColumn="0" w:lastRowLastColumn="0"/>
               <w:rPr>
                 <w:rFonts w:asciiTheme="minorHAnsi" w:hAnsiTheme="minorHAnsi" w:cstheme="minorHAnsi"/>
-                <w:color w:val="2F5496" w:themeColor="accent5" w:themeShade="BF"/>
-                <w:sz w:val="20"/>
-                <w:szCs w:val="20"/>
-                <w:lang w:val="es-ES"/>
-              </w:rPr>
-            </w:pPr>
-            <w:r>
-              <w:rPr>
-                <w:rFonts w:asciiTheme="minorHAnsi" w:hAnsiTheme="minorHAnsi" w:cstheme="minorHAnsi"/>
-                <w:color w:val="2F5496" w:themeColor="accent5" w:themeShade="BF"/>
+                <w:color w:val="000000" w:themeColor="text1"/>
+                <w:sz w:val="20"/>
+                <w:szCs w:val="20"/>
+                <w:lang w:val="es-ES"/>
+              </w:rPr>
+            </w:pPr>
+            <w:r>
+              <w:rPr>
+                <w:rFonts w:asciiTheme="minorHAnsi" w:hAnsiTheme="minorHAnsi" w:cstheme="minorHAnsi"/>
+                <w:color w:val="000000" w:themeColor="text1"/>
                 <w:sz w:val="20"/>
                 <w:szCs w:val="20"/>
                 <w:lang w:val="es-ES"/>
@@ -3566,15 +3836,16 @@
               <w:cnfStyle w:val="000000000000" w:firstRow="0" w:lastRow="0" w:firstColumn="0" w:lastColumn="0" w:oddVBand="0" w:evenVBand="0" w:oddHBand="0" w:evenHBand="0" w:firstRowFirstColumn="0" w:firstRowLastColumn="0" w:lastRowFirstColumn="0" w:lastRowLastColumn="0"/>
               <w:rPr>
                 <w:rFonts w:asciiTheme="minorHAnsi" w:hAnsiTheme="minorHAnsi" w:cstheme="minorHAnsi"/>
-                <w:sz w:val="20"/>
-                <w:szCs w:val="20"/>
-                <w:lang w:val="es-ES"/>
-              </w:rPr>
-            </w:pPr>
-            <w:r>
-              <w:rPr>
-                <w:rFonts w:asciiTheme="minorHAnsi" w:hAnsiTheme="minorHAnsi" w:cstheme="minorHAnsi"/>
-                <w:color w:val="2F5496" w:themeColor="accent5" w:themeShade="BF"/>
+                <w:color w:val="000000" w:themeColor="text1"/>
+                <w:sz w:val="20"/>
+                <w:szCs w:val="20"/>
+                <w:lang w:val="es-ES"/>
+              </w:rPr>
+            </w:pPr>
+            <w:r>
+              <w:rPr>
+                <w:rFonts w:asciiTheme="minorHAnsi" w:hAnsiTheme="minorHAnsi" w:cstheme="minorHAnsi"/>
+                <w:color w:val="000000" w:themeColor="text1"/>
                 <w:sz w:val="20"/>
                 <w:szCs w:val="20"/>
                 <w:lang w:val="es-ES"/>
@@ -3681,10 +3952,37 @@
             <w:pPr>
               <w:cnfStyle w:val="000000000000" w:firstRow="0" w:lastRow="0" w:firstColumn="0" w:lastColumn="0" w:oddVBand="0" w:evenVBand="0" w:oddHBand="0" w:evenHBand="0" w:firstRowFirstColumn="0" w:firstRowLastColumn="0" w:lastRowFirstColumn="0" w:lastRowLastColumn="0"/>
               <w:rPr>
-                <w:sz w:val="20"/>
-                <w:szCs w:val="20"/>
-              </w:rPr>
-            </w:pPr>
+                <w:color w:val="000000" w:themeColor="text1"/>
+                <w:sz w:val="20"/>
+                <w:szCs w:val="20"/>
+              </w:rPr>
+            </w:pPr>
+            <w:r>
+              <w:rPr>
+                <w:color w:val="000000" w:themeColor="text1"/>
+                <w:sz w:val="20"/>
+                <w:szCs w:val="20"/>
+              </w:rPr>
+              <w:t xml:space="preserve">fuera.tipo==tipoArray </w:t>
+            </w:r>
+          </w:p>
+          <w:p>
+            <w:pPr>
+              <w:cnfStyle w:val="000000000000" w:firstRow="0" w:lastRow="0" w:firstColumn="0" w:lastColumn="0" w:oddVBand="0" w:evenVBand="0" w:oddHBand="0" w:evenHBand="0" w:firstRowFirstColumn="0" w:firstRowLastColumn="0" w:lastRowFirstColumn="0" w:lastRowLastColumn="0"/>
+              <w:rPr>
+                <w:color w:val="000000" w:themeColor="text1"/>
+                <w:sz w:val="20"/>
+                <w:szCs w:val="20"/>
+              </w:rPr>
+            </w:pPr>
+            <w:r>
+              <w:rPr>
+                <w:color w:val="000000" w:themeColor="text1"/>
+                <w:sz w:val="20"/>
+                <w:szCs w:val="20"/>
+              </w:rPr>
+              <w:t>dentro.tipo==tipoInt</w:t>
+            </w:r>
           </w:p>
         </w:tc>
         <w:tc>
@@ -3697,16 +3995,16 @@
               <w:cnfStyle w:val="000000000000" w:firstRow="0" w:lastRow="0" w:firstColumn="0" w:lastColumn="0" w:oddVBand="0" w:evenVBand="0" w:oddHBand="0" w:evenHBand="0" w:firstRowFirstColumn="0" w:firstRowLastColumn="0" w:lastRowFirstColumn="0" w:lastRowLastColumn="0"/>
               <w:rPr>
                 <w:rFonts w:asciiTheme="minorHAnsi" w:hAnsiTheme="minorHAnsi" w:cstheme="minorHAnsi"/>
-                <w:color w:val="2F5496" w:themeColor="accent5" w:themeShade="BF"/>
-                <w:sz w:val="20"/>
-                <w:szCs w:val="20"/>
-                <w:lang w:val="es-ES"/>
-              </w:rPr>
-            </w:pPr>
-            <w:r>
-              <w:rPr>
-                <w:rFonts w:asciiTheme="minorHAnsi" w:hAnsiTheme="minorHAnsi" w:cstheme="minorHAnsi"/>
-                <w:color w:val="2F5496" w:themeColor="accent5" w:themeShade="BF"/>
+                <w:color w:val="000000" w:themeColor="text1"/>
+                <w:sz w:val="20"/>
+                <w:szCs w:val="20"/>
+                <w:lang w:val="es-ES"/>
+              </w:rPr>
+            </w:pPr>
+            <w:r>
+              <w:rPr>
+                <w:rFonts w:asciiTheme="minorHAnsi" w:hAnsiTheme="minorHAnsi" w:cstheme="minorHAnsi"/>
+                <w:color w:val="000000" w:themeColor="text1"/>
                 <w:sz w:val="20"/>
                 <w:szCs w:val="20"/>
                 <w:lang w:val="es-ES"/>
@@ -3720,16 +4018,16 @@
               <w:cnfStyle w:val="000000000000" w:firstRow="0" w:lastRow="0" w:firstColumn="0" w:lastColumn="0" w:oddVBand="0" w:evenVBand="0" w:oddHBand="0" w:evenHBand="0" w:firstRowFirstColumn="0" w:firstRowLastColumn="0" w:lastRowFirstColumn="0" w:lastRowLastColumn="0"/>
               <w:rPr>
                 <w:rFonts w:asciiTheme="minorHAnsi" w:hAnsiTheme="minorHAnsi" w:cstheme="minorHAnsi"/>
-                <w:color w:val="2F5496" w:themeColor="accent5" w:themeShade="BF"/>
-                <w:sz w:val="20"/>
-                <w:szCs w:val="20"/>
-                <w:lang w:val="es-ES"/>
-              </w:rPr>
-            </w:pPr>
-            <w:r>
-              <w:rPr>
-                <w:rFonts w:asciiTheme="minorHAnsi" w:hAnsiTheme="minorHAnsi" w:cstheme="minorHAnsi"/>
-                <w:color w:val="2F5496" w:themeColor="accent5" w:themeShade="BF"/>
+                <w:color w:val="000000" w:themeColor="text1"/>
+                <w:sz w:val="20"/>
+                <w:szCs w:val="20"/>
+                <w:lang w:val="es-ES"/>
+              </w:rPr>
+            </w:pPr>
+            <w:r>
+              <w:rPr>
+                <w:rFonts w:asciiTheme="minorHAnsi" w:hAnsiTheme="minorHAnsi" w:cstheme="minorHAnsi"/>
+                <w:color w:val="000000" w:themeColor="text1"/>
                 <w:sz w:val="20"/>
                 <w:szCs w:val="20"/>
                 <w:lang w:val="es-ES"/>
@@ -3836,6 +4134,7 @@
             <w:pPr>
               <w:cnfStyle w:val="000000000000" w:firstRow="0" w:lastRow="0" w:firstColumn="0" w:lastColumn="0" w:oddVBand="0" w:evenVBand="0" w:oddHBand="0" w:evenHBand="0" w:firstRowFirstColumn="0" w:firstRowLastColumn="0" w:lastRowFirstColumn="0" w:lastRowLastColumn="0"/>
               <w:rPr>
+                <w:color w:val="000000" w:themeColor="text1"/>
                 <w:sz w:val="20"/>
                 <w:szCs w:val="20"/>
               </w:rPr>
@@ -3852,16 +4151,16 @@
               <w:cnfStyle w:val="000000000000" w:firstRow="0" w:lastRow="0" w:firstColumn="0" w:lastColumn="0" w:oddVBand="0" w:evenVBand="0" w:oddHBand="0" w:evenHBand="0" w:firstRowFirstColumn="0" w:firstRowLastColumn="0" w:lastRowFirstColumn="0" w:lastRowLastColumn="0"/>
               <w:rPr>
                 <w:rFonts w:asciiTheme="minorHAnsi" w:hAnsiTheme="minorHAnsi" w:cstheme="minorHAnsi"/>
-                <w:color w:val="2F5496" w:themeColor="accent5" w:themeShade="BF"/>
-                <w:sz w:val="20"/>
-                <w:szCs w:val="20"/>
-                <w:lang w:val="es-ES"/>
-              </w:rPr>
-            </w:pPr>
-            <w:r>
-              <w:rPr>
-                <w:rFonts w:asciiTheme="minorHAnsi" w:hAnsiTheme="minorHAnsi" w:cstheme="minorHAnsi"/>
-                <w:color w:val="2F5496" w:themeColor="accent5" w:themeShade="BF"/>
+                <w:color w:val="000000" w:themeColor="text1"/>
+                <w:sz w:val="20"/>
+                <w:szCs w:val="20"/>
+                <w:lang w:val="es-ES"/>
+              </w:rPr>
+            </w:pPr>
+            <w:r>
+              <w:rPr>
+                <w:rFonts w:asciiTheme="minorHAnsi" w:hAnsiTheme="minorHAnsi" w:cstheme="minorHAnsi"/>
+                <w:color w:val="000000" w:themeColor="text1"/>
                 <w:sz w:val="20"/>
                 <w:szCs w:val="20"/>
                 <w:lang w:val="es-ES"/>
@@ -3875,16 +4174,16 @@
               <w:cnfStyle w:val="000000000000" w:firstRow="0" w:lastRow="0" w:firstColumn="0" w:lastColumn="0" w:oddVBand="0" w:evenVBand="0" w:oddHBand="0" w:evenHBand="0" w:firstRowFirstColumn="0" w:firstRowLastColumn="0" w:lastRowFirstColumn="0" w:lastRowLastColumn="0"/>
               <w:rPr>
                 <w:rFonts w:asciiTheme="minorHAnsi" w:hAnsiTheme="minorHAnsi" w:cstheme="minorHAnsi"/>
-                <w:color w:val="2F5496" w:themeColor="accent5" w:themeShade="BF"/>
-                <w:sz w:val="20"/>
-                <w:szCs w:val="20"/>
-                <w:lang w:val="es-ES"/>
-              </w:rPr>
-            </w:pPr>
-            <w:r>
-              <w:rPr>
-                <w:rFonts w:asciiTheme="minorHAnsi" w:hAnsiTheme="minorHAnsi" w:cstheme="minorHAnsi"/>
-                <w:color w:val="2F5496" w:themeColor="accent5" w:themeShade="BF"/>
+                <w:color w:val="000000" w:themeColor="text1"/>
+                <w:sz w:val="20"/>
+                <w:szCs w:val="20"/>
+                <w:lang w:val="es-ES"/>
+              </w:rPr>
+            </w:pPr>
+            <w:r>
+              <w:rPr>
+                <w:rFonts w:asciiTheme="minorHAnsi" w:hAnsiTheme="minorHAnsi" w:cstheme="minorHAnsi"/>
+                <w:color w:val="000000" w:themeColor="text1"/>
                 <w:sz w:val="20"/>
                 <w:szCs w:val="20"/>
                 <w:lang w:val="es-ES"/>
@@ -3965,6 +4264,7 @@
             <w:pPr>
               <w:cnfStyle w:val="000000000000" w:firstRow="0" w:lastRow="0" w:firstColumn="0" w:lastColumn="0" w:oddVBand="0" w:evenVBand="0" w:oddHBand="0" w:evenHBand="0" w:firstRowFirstColumn="0" w:firstRowLastColumn="0" w:lastRowFirstColumn="0" w:lastRowLastColumn="0"/>
               <w:rPr>
+                <w:color w:val="000000" w:themeColor="text1"/>
                 <w:sz w:val="20"/>
                 <w:szCs w:val="20"/>
               </w:rPr>
@@ -3981,16 +4281,16 @@
               <w:cnfStyle w:val="000000000000" w:firstRow="0" w:lastRow="0" w:firstColumn="0" w:lastColumn="0" w:oddVBand="0" w:evenVBand="0" w:oddHBand="0" w:evenHBand="0" w:firstRowFirstColumn="0" w:firstRowLastColumn="0" w:lastRowFirstColumn="0" w:lastRowLastColumn="0"/>
               <w:rPr>
                 <w:rFonts w:asciiTheme="minorHAnsi" w:hAnsiTheme="minorHAnsi" w:cstheme="minorHAnsi"/>
-                <w:color w:val="2F5496" w:themeColor="accent5" w:themeShade="BF"/>
-                <w:sz w:val="20"/>
-                <w:szCs w:val="20"/>
-                <w:lang w:val="es-ES"/>
-              </w:rPr>
-            </w:pPr>
-            <w:r>
-              <w:rPr>
-                <w:rFonts w:asciiTheme="minorHAnsi" w:hAnsiTheme="minorHAnsi" w:cstheme="minorHAnsi"/>
-                <w:color w:val="2F5496" w:themeColor="accent5" w:themeShade="BF"/>
+                <w:color w:val="000000" w:themeColor="text1"/>
+                <w:sz w:val="20"/>
+                <w:szCs w:val="20"/>
+                <w:lang w:val="es-ES"/>
+              </w:rPr>
+            </w:pPr>
+            <w:r>
+              <w:rPr>
+                <w:rFonts w:asciiTheme="minorHAnsi" w:hAnsiTheme="minorHAnsi" w:cstheme="minorHAnsi"/>
+                <w:color w:val="000000" w:themeColor="text1"/>
                 <w:sz w:val="20"/>
                 <w:szCs w:val="20"/>
                 <w:lang w:val="es-ES"/>
@@ -4004,16 +4304,16 @@
               <w:cnfStyle w:val="000000000000" w:firstRow="0" w:lastRow="0" w:firstColumn="0" w:lastColumn="0" w:oddVBand="0" w:evenVBand="0" w:oddHBand="0" w:evenHBand="0" w:firstRowFirstColumn="0" w:firstRowLastColumn="0" w:lastRowFirstColumn="0" w:lastRowLastColumn="0"/>
               <w:rPr>
                 <w:rFonts w:asciiTheme="minorHAnsi" w:hAnsiTheme="minorHAnsi" w:cstheme="minorHAnsi"/>
-                <w:color w:val="2F5496" w:themeColor="accent5" w:themeShade="BF"/>
-                <w:sz w:val="20"/>
-                <w:szCs w:val="20"/>
-                <w:lang w:val="es-ES"/>
-              </w:rPr>
-            </w:pPr>
-            <w:r>
-              <w:rPr>
-                <w:rFonts w:asciiTheme="minorHAnsi" w:hAnsiTheme="minorHAnsi" w:cstheme="minorHAnsi"/>
-                <w:color w:val="2F5496" w:themeColor="accent5" w:themeShade="BF"/>
+                <w:color w:val="000000" w:themeColor="text1"/>
+                <w:sz w:val="20"/>
+                <w:szCs w:val="20"/>
+                <w:lang w:val="es-ES"/>
+              </w:rPr>
+            </w:pPr>
+            <w:r>
+              <w:rPr>
+                <w:rFonts w:asciiTheme="minorHAnsi" w:hAnsiTheme="minorHAnsi" w:cstheme="minorHAnsi"/>
+                <w:color w:val="000000" w:themeColor="text1"/>
                 <w:sz w:val="20"/>
                 <w:szCs w:val="20"/>
                 <w:lang w:val="es-ES"/>
@@ -4120,6 +4420,7 @@
             <w:pPr>
               <w:cnfStyle w:val="000000000000" w:firstRow="0" w:lastRow="0" w:firstColumn="0" w:lastColumn="0" w:oddVBand="0" w:evenVBand="0" w:oddHBand="0" w:evenHBand="0" w:firstRowFirstColumn="0" w:firstRowLastColumn="0" w:lastRowFirstColumn="0" w:lastRowLastColumn="0"/>
               <w:rPr>
+                <w:color w:val="000000" w:themeColor="text1"/>
                 <w:sz w:val="20"/>
                 <w:szCs w:val="20"/>
               </w:rPr>
@@ -4136,16 +4437,16 @@
               <w:cnfStyle w:val="000000000000" w:firstRow="0" w:lastRow="0" w:firstColumn="0" w:lastColumn="0" w:oddVBand="0" w:evenVBand="0" w:oddHBand="0" w:evenHBand="0" w:firstRowFirstColumn="0" w:firstRowLastColumn="0" w:lastRowFirstColumn="0" w:lastRowLastColumn="0"/>
               <w:rPr>
                 <w:rFonts w:asciiTheme="minorHAnsi" w:hAnsiTheme="minorHAnsi" w:cstheme="minorHAnsi"/>
-                <w:color w:val="2F5496" w:themeColor="accent5" w:themeShade="BF"/>
-                <w:sz w:val="20"/>
-                <w:szCs w:val="20"/>
-                <w:lang w:val="es-ES"/>
-              </w:rPr>
-            </w:pPr>
-            <w:r>
-              <w:rPr>
-                <w:rFonts w:asciiTheme="minorHAnsi" w:hAnsiTheme="minorHAnsi" w:cstheme="minorHAnsi"/>
-                <w:color w:val="2F5496" w:themeColor="accent5" w:themeShade="BF"/>
+                <w:color w:val="000000" w:themeColor="text1"/>
+                <w:sz w:val="20"/>
+                <w:szCs w:val="20"/>
+                <w:lang w:val="es-ES"/>
+              </w:rPr>
+            </w:pPr>
+            <w:r>
+              <w:rPr>
+                <w:rFonts w:asciiTheme="minorHAnsi" w:hAnsiTheme="minorHAnsi" w:cstheme="minorHAnsi"/>
+                <w:color w:val="000000" w:themeColor="text1"/>
                 <w:sz w:val="20"/>
                 <w:szCs w:val="20"/>
                 <w:lang w:val="es-ES"/>
@@ -4159,16 +4460,16 @@
               <w:cnfStyle w:val="000000000000" w:firstRow="0" w:lastRow="0" w:firstColumn="0" w:lastColumn="0" w:oddVBand="0" w:evenVBand="0" w:oddHBand="0" w:evenHBand="0" w:firstRowFirstColumn="0" w:firstRowLastColumn="0" w:lastRowFirstColumn="0" w:lastRowLastColumn="0"/>
               <w:rPr>
                 <w:rFonts w:asciiTheme="minorHAnsi" w:hAnsiTheme="minorHAnsi" w:cstheme="minorHAnsi"/>
-                <w:color w:val="2F5496" w:themeColor="accent5" w:themeShade="BF"/>
-                <w:sz w:val="20"/>
-                <w:szCs w:val="20"/>
-                <w:lang w:val="es-ES"/>
-              </w:rPr>
-            </w:pPr>
-            <w:r>
-              <w:rPr>
-                <w:rFonts w:asciiTheme="minorHAnsi" w:hAnsiTheme="minorHAnsi" w:cstheme="minorHAnsi"/>
-                <w:color w:val="2F5496" w:themeColor="accent5" w:themeShade="BF"/>
+                <w:color w:val="000000" w:themeColor="text1"/>
+                <w:sz w:val="20"/>
+                <w:szCs w:val="20"/>
+                <w:lang w:val="es-ES"/>
+              </w:rPr>
+            </w:pPr>
+            <w:r>
+              <w:rPr>
+                <w:rFonts w:asciiTheme="minorHAnsi" w:hAnsiTheme="minorHAnsi" w:cstheme="minorHAnsi"/>
+                <w:color w:val="000000" w:themeColor="text1"/>
                 <w:sz w:val="20"/>
                 <w:szCs w:val="20"/>
                 <w:lang w:val="es-ES"/>
@@ -4295,16 +4596,16 @@
               <w:cnfStyle w:val="000000000000" w:firstRow="0" w:lastRow="0" w:firstColumn="0" w:lastColumn="0" w:oddVBand="0" w:evenVBand="0" w:oddHBand="0" w:evenHBand="0" w:firstRowFirstColumn="0" w:firstRowLastColumn="0" w:lastRowFirstColumn="0" w:lastRowLastColumn="0"/>
               <w:rPr>
                 <w:rFonts w:asciiTheme="minorHAnsi" w:hAnsiTheme="minorHAnsi" w:cstheme="minorHAnsi"/>
-                <w:color w:val="2F5496" w:themeColor="accent5" w:themeShade="BF"/>
-                <w:sz w:val="20"/>
-                <w:szCs w:val="20"/>
-                <w:lang w:val="es-ES"/>
-              </w:rPr>
-            </w:pPr>
-            <w:r>
-              <w:rPr>
-                <w:rFonts w:asciiTheme="minorHAnsi" w:hAnsiTheme="minorHAnsi" w:cstheme="minorHAnsi"/>
-                <w:color w:val="2F5496" w:themeColor="accent5" w:themeShade="BF"/>
+                <w:color w:val="000000" w:themeColor="text1"/>
+                <w:sz w:val="20"/>
+                <w:szCs w:val="20"/>
+                <w:lang w:val="es-ES"/>
+              </w:rPr>
+            </w:pPr>
+            <w:r>
+              <w:rPr>
+                <w:rFonts w:asciiTheme="minorHAnsi" w:hAnsiTheme="minorHAnsi" w:cstheme="minorHAnsi"/>
+                <w:color w:val="000000" w:themeColor="text1"/>
                 <w:sz w:val="20"/>
                 <w:szCs w:val="20"/>
                 <w:lang w:val="es-ES"/>
@@ -4318,15 +4619,16 @@
               <w:cnfStyle w:val="000000000000" w:firstRow="0" w:lastRow="0" w:firstColumn="0" w:lastColumn="0" w:oddVBand="0" w:evenVBand="0" w:oddHBand="0" w:evenHBand="0" w:firstRowFirstColumn="0" w:firstRowLastColumn="0" w:lastRowFirstColumn="0" w:lastRowLastColumn="0"/>
               <w:rPr>
                 <w:rFonts w:asciiTheme="minorHAnsi" w:hAnsiTheme="minorHAnsi" w:cstheme="minorHAnsi"/>
-                <w:sz w:val="20"/>
-                <w:szCs w:val="20"/>
-                <w:lang w:val="es-ES"/>
-              </w:rPr>
-            </w:pPr>
-            <w:r>
-              <w:rPr>
-                <w:rFonts w:asciiTheme="minorHAnsi" w:hAnsiTheme="minorHAnsi" w:cstheme="minorHAnsi"/>
-                <w:color w:val="2F5496" w:themeColor="accent5" w:themeShade="BF"/>
+                <w:color w:val="000000" w:themeColor="text1"/>
+                <w:sz w:val="20"/>
+                <w:szCs w:val="20"/>
+                <w:lang w:val="es-ES"/>
+              </w:rPr>
+            </w:pPr>
+            <w:r>
+              <w:rPr>
+                <w:rFonts w:asciiTheme="minorHAnsi" w:hAnsiTheme="minorHAnsi" w:cstheme="minorHAnsi"/>
+                <w:color w:val="000000" w:themeColor="text1"/>
                 <w:sz w:val="20"/>
                 <w:szCs w:val="20"/>
                 <w:lang w:val="es-ES"/>
@@ -4374,6 +4676,7 @@
             <w:pPr>
               <w:cnfStyle w:val="000000000000" w:firstRow="0" w:lastRow="0" w:firstColumn="0" w:lastColumn="0" w:oddVBand="0" w:evenVBand="0" w:oddHBand="0" w:evenHBand="0" w:firstRowFirstColumn="0" w:firstRowLastColumn="0" w:lastRowFirstColumn="0" w:lastRowLastColumn="0"/>
               <w:rPr>
+                <w:color w:val="000000" w:themeColor="text1"/>
                 <w:sz w:val="20"/>
                 <w:szCs w:val="20"/>
               </w:rPr>
@@ -4389,6 +4692,7 @@
             <w:pPr>
               <w:cnfStyle w:val="000000000000" w:firstRow="0" w:lastRow="0" w:firstColumn="0" w:lastColumn="0" w:oddVBand="0" w:evenVBand="0" w:oddHBand="0" w:evenHBand="0" w:firstRowFirstColumn="0" w:firstRowLastColumn="0" w:lastRowFirstColumn="0" w:lastRowLastColumn="0"/>
               <w:rPr>
+                <w:color w:val="000000" w:themeColor="text1"/>
                 <w:sz w:val="20"/>
                 <w:szCs w:val="20"/>
               </w:rPr>
@@ -4467,6 +4771,7 @@
             <w:pPr>
               <w:cnfStyle w:val="000000000000" w:firstRow="0" w:lastRow="0" w:firstColumn="0" w:lastColumn="0" w:oddVBand="0" w:evenVBand="0" w:oddHBand="0" w:evenHBand="0" w:firstRowFirstColumn="0" w:firstRowLastColumn="0" w:lastRowFirstColumn="0" w:lastRowLastColumn="0"/>
               <w:rPr>
+                <w:color w:val="000000" w:themeColor="text1"/>
                 <w:sz w:val="20"/>
                 <w:szCs w:val="20"/>
               </w:rPr>
@@ -4481,6 +4786,7 @@
             <w:pPr>
               <w:cnfStyle w:val="000000000000" w:firstRow="0" w:lastRow="0" w:firstColumn="0" w:lastColumn="0" w:oddVBand="0" w:evenVBand="0" w:oddHBand="0" w:evenHBand="0" w:firstRowFirstColumn="0" w:firstRowLastColumn="0" w:lastRowFirstColumn="0" w:lastRowLastColumn="0"/>
               <w:rPr>
+                <w:color w:val="000000" w:themeColor="text1"/>
                 <w:sz w:val="20"/>
                 <w:szCs w:val="20"/>
               </w:rPr>
@@ -4559,6 +4865,7 @@
             <w:pPr>
               <w:cnfStyle w:val="000000000000" w:firstRow="0" w:lastRow="0" w:firstColumn="0" w:lastColumn="0" w:oddVBand="0" w:evenVBand="0" w:oddHBand="0" w:evenHBand="0" w:firstRowFirstColumn="0" w:firstRowLastColumn="0" w:lastRowFirstColumn="0" w:lastRowLastColumn="0"/>
               <w:rPr>
+                <w:color w:val="000000" w:themeColor="text1"/>
                 <w:sz w:val="20"/>
                 <w:szCs w:val="20"/>
               </w:rPr>
@@ -4573,6 +4880,7 @@
             <w:pPr>
               <w:cnfStyle w:val="000000000000" w:firstRow="0" w:lastRow="0" w:firstColumn="0" w:lastColumn="0" w:oddVBand="0" w:evenVBand="0" w:oddHBand="0" w:evenHBand="0" w:firstRowFirstColumn="0" w:firstRowLastColumn="0" w:lastRowFirstColumn="0" w:lastRowLastColumn="0"/>
               <w:rPr>
+                <w:color w:val="000000" w:themeColor="text1"/>
                 <w:sz w:val="20"/>
                 <w:szCs w:val="20"/>
               </w:rPr>
@@ -4651,6 +4959,7 @@
             <w:pPr>
               <w:cnfStyle w:val="000000000000" w:firstRow="0" w:lastRow="0" w:firstColumn="0" w:lastColumn="0" w:oddVBand="0" w:evenVBand="0" w:oddHBand="0" w:evenHBand="0" w:firstRowFirstColumn="0" w:firstRowLastColumn="0" w:lastRowFirstColumn="0" w:lastRowLastColumn="0"/>
               <w:rPr>
+                <w:color w:val="000000" w:themeColor="text1"/>
                 <w:sz w:val="20"/>
                 <w:szCs w:val="20"/>
               </w:rPr>
@@ -4665,6 +4974,7 @@
             <w:pPr>
               <w:cnfStyle w:val="000000000000" w:firstRow="0" w:lastRow="0" w:firstColumn="0" w:lastColumn="0" w:oddVBand="0" w:evenVBand="0" w:oddHBand="0" w:evenHBand="0" w:firstRowFirstColumn="0" w:firstRowLastColumn="0" w:lastRowFirstColumn="0" w:lastRowLastColumn="0"/>
               <w:rPr>
+                <w:color w:val="000000" w:themeColor="text1"/>
                 <w:sz w:val="20"/>
                 <w:szCs w:val="20"/>
               </w:rPr>
@@ -4672,6 +4982,7 @@
           </w:p>
         </w:tc>
       </w:tr>
+      <w:bookmarkEnd w:id="0"/>
       <w:tr>
         <w:trPr>
           <w:trHeight w:val="288"/>
@@ -6029,7 +6340,7 @@
 </file>
 
 <file path=customXml/itemProps1.xml><?xml version="1.0" encoding="utf-8"?>
-<ds:datastoreItem xmlns:ds="http://schemas.openxmlformats.org/officeDocument/2006/customXml" ds:itemID="{2068469A-766D-4F5A-8767-518358D0F7A3}">
+<ds:datastoreItem xmlns:ds="http://schemas.openxmlformats.org/officeDocument/2006/customXml" ds:itemID="{B9FB685B-E66F-402C-B8C0-58EE519870F0}">
   <ds:schemaRefs>
     <ds:schemaRef ds:uri="http://schemas.openxmlformats.org/officeDocument/2006/bibliography"/>
   </ds:schemaRefs>

</xml_diff>

<commit_message>
Nuevo avance en deteccion de tipos
</commit_message>
<xml_diff>
--- a/Proyecto_DLP/metalenguajes/TypeChecking.docx
+++ b/Proyecto_DLP/metalenguajes/TypeChecking.docx
@@ -17,9 +17,9 @@
         <w:tblLook w:val="04A0" w:firstRow="1" w:lastRow="0" w:firstColumn="1" w:lastColumn="0" w:noHBand="0" w:noVBand="1"/>
       </w:tblPr>
       <w:tblGrid>
-        <w:gridCol w:w="6516"/>
-        <w:gridCol w:w="3969"/>
-        <w:gridCol w:w="4819"/>
+        <w:gridCol w:w="5727"/>
+        <w:gridCol w:w="5030"/>
+        <w:gridCol w:w="4547"/>
       </w:tblGrid>
       <w:tr>
         <w:trPr>
@@ -29,7 +29,7 @@
         <w:tc>
           <w:tcPr>
             <w:cnfStyle w:val="001000000000" w:firstRow="0" w:lastRow="0" w:firstColumn="1" w:lastColumn="0" w:oddVBand="0" w:evenVBand="0" w:oddHBand="0" w:evenHBand="0" w:firstRowFirstColumn="0" w:firstRowLastColumn="0" w:lastRowFirstColumn="0" w:lastRowLastColumn="0"/>
-            <w:tcW w:w="6516" w:type="dxa"/>
+            <w:tcW w:w="6374" w:type="dxa"/>
           </w:tcPr>
           <w:p>
             <w:pPr>
@@ -54,7 +54,7 @@
         </w:tc>
         <w:tc>
           <w:tcPr>
-            <w:tcW w:w="3969" w:type="dxa"/>
+            <w:tcW w:w="4111" w:type="dxa"/>
           </w:tcPr>
           <w:p>
             <w:pPr>
@@ -112,7 +112,7 @@
         <w:tc>
           <w:tcPr>
             <w:cnfStyle w:val="001000000000" w:firstRow="0" w:lastRow="0" w:firstColumn="1" w:lastColumn="0" w:oddVBand="0" w:evenVBand="0" w:oddHBand="0" w:evenHBand="0" w:firstRowFirstColumn="0" w:firstRowLastColumn="0" w:lastRowFirstColumn="0" w:lastRowLastColumn="0"/>
-            <w:tcW w:w="6516" w:type="dxa"/>
+            <w:tcW w:w="6374" w:type="dxa"/>
           </w:tcPr>
           <w:p>
             <w:pPr>
@@ -153,12 +153,13 @@
         </w:tc>
         <w:tc>
           <w:tcPr>
-            <w:tcW w:w="3969" w:type="dxa"/>
-          </w:tcPr>
-          <w:p>
-            <w:pPr>
-              <w:cnfStyle w:val="000000000000" w:firstRow="0" w:lastRow="0" w:firstColumn="0" w:lastColumn="0" w:oddVBand="0" w:evenVBand="0" w:oddHBand="0" w:evenHBand="0" w:firstRowFirstColumn="0" w:firstRowLastColumn="0" w:lastRowFirstColumn="0" w:lastRowLastColumn="0"/>
-              <w:rPr>
+            <w:tcW w:w="4111" w:type="dxa"/>
+          </w:tcPr>
+          <w:p>
+            <w:pPr>
+              <w:cnfStyle w:val="000000000000" w:firstRow="0" w:lastRow="0" w:firstColumn="0" w:lastColumn="0" w:oddVBand="0" w:evenVBand="0" w:oddHBand="0" w:evenHBand="0" w:firstRowFirstColumn="0" w:firstRowLastColumn="0" w:lastRowFirstColumn="0" w:lastRowLastColumn="0"/>
+              <w:rPr>
+                <w:color w:val="2E74B5" w:themeColor="accent1" w:themeShade="BF"/>
                 <w:sz w:val="20"/>
                 <w:szCs w:val="20"/>
               </w:rPr>
@@ -173,6 +174,7 @@
             <w:pPr>
               <w:cnfStyle w:val="000000000000" w:firstRow="0" w:lastRow="0" w:firstColumn="0" w:lastColumn="0" w:oddVBand="0" w:evenVBand="0" w:oddHBand="0" w:evenHBand="0" w:firstRowFirstColumn="0" w:firstRowLastColumn="0" w:lastRowFirstColumn="0" w:lastRowLastColumn="0"/>
               <w:rPr>
+                <w:color w:val="2E74B5" w:themeColor="accent1" w:themeShade="BF"/>
                 <w:sz w:val="20"/>
                 <w:szCs w:val="20"/>
               </w:rPr>
@@ -187,7 +189,7 @@
         <w:tc>
           <w:tcPr>
             <w:cnfStyle w:val="001000000000" w:firstRow="0" w:lastRow="0" w:firstColumn="1" w:lastColumn="0" w:oddVBand="0" w:evenVBand="0" w:oddHBand="0" w:evenHBand="0" w:firstRowFirstColumn="0" w:firstRowLastColumn="0" w:lastRowFirstColumn="0" w:lastRowLastColumn="0"/>
-            <w:tcW w:w="6516" w:type="dxa"/>
+            <w:tcW w:w="6374" w:type="dxa"/>
             <w:shd w:val="clear" w:color="auto" w:fill="DEEAF6" w:themeFill="accent1" w:themeFillTint="33"/>
           </w:tcPr>
           <w:p>
@@ -202,13 +204,14 @@
         </w:tc>
         <w:tc>
           <w:tcPr>
-            <w:tcW w:w="3969" w:type="dxa"/>
+            <w:tcW w:w="4111" w:type="dxa"/>
             <w:shd w:val="clear" w:color="auto" w:fill="DEEAF6" w:themeFill="accent1" w:themeFillTint="33"/>
           </w:tcPr>
           <w:p>
             <w:pPr>
               <w:cnfStyle w:val="000000000000" w:firstRow="0" w:lastRow="0" w:firstColumn="0" w:lastColumn="0" w:oddVBand="0" w:evenVBand="0" w:oddHBand="0" w:evenHBand="0" w:firstRowFirstColumn="0" w:firstRowLastColumn="0" w:lastRowFirstColumn="0" w:lastRowLastColumn="0"/>
               <w:rPr>
+                <w:color w:val="2E74B5" w:themeColor="accent1" w:themeShade="BF"/>
                 <w:sz w:val="20"/>
                 <w:szCs w:val="20"/>
               </w:rPr>
@@ -224,6 +227,7 @@
             <w:pPr>
               <w:cnfStyle w:val="000000000000" w:firstRow="0" w:lastRow="0" w:firstColumn="0" w:lastColumn="0" w:oddVBand="0" w:evenVBand="0" w:oddHBand="0" w:evenHBand="0" w:firstRowFirstColumn="0" w:firstRowLastColumn="0" w:lastRowFirstColumn="0" w:lastRowLastColumn="0"/>
               <w:rPr>
+                <w:color w:val="2E74B5" w:themeColor="accent1" w:themeShade="BF"/>
                 <w:sz w:val="20"/>
                 <w:szCs w:val="20"/>
               </w:rPr>
@@ -238,7 +242,7 @@
         <w:tc>
           <w:tcPr>
             <w:cnfStyle w:val="001000000000" w:firstRow="0" w:lastRow="0" w:firstColumn="1" w:lastColumn="0" w:oddVBand="0" w:evenVBand="0" w:oddHBand="0" w:evenHBand="0" w:firstRowFirstColumn="0" w:firstRowLastColumn="0" w:lastRowFirstColumn="0" w:lastRowLastColumn="0"/>
-            <w:tcW w:w="6516" w:type="dxa"/>
+            <w:tcW w:w="6374" w:type="dxa"/>
           </w:tcPr>
           <w:p>
             <w:pPr>
@@ -305,7 +309,7 @@
         </w:tc>
         <w:tc>
           <w:tcPr>
-            <w:tcW w:w="3969" w:type="dxa"/>
+            <w:tcW w:w="4111" w:type="dxa"/>
           </w:tcPr>
           <w:p>
             <w:pPr>
@@ -313,7 +317,7 @@
               <w:cnfStyle w:val="000000000000" w:firstRow="0" w:lastRow="0" w:firstColumn="0" w:lastColumn="0" w:oddVBand="0" w:evenVBand="0" w:oddHBand="0" w:evenHBand="0" w:firstRowFirstColumn="0" w:firstRowLastColumn="0" w:lastRowFirstColumn="0" w:lastRowLastColumn="0"/>
               <w:rPr>
                 <w:rFonts w:asciiTheme="minorHAnsi" w:hAnsiTheme="minorHAnsi" w:cstheme="minorHAnsi"/>
-                <w:color w:val="000000" w:themeColor="text1"/>
+                <w:color w:val="2E74B5" w:themeColor="accent1" w:themeShade="BF"/>
                 <w:sz w:val="20"/>
                 <w:szCs w:val="20"/>
               </w:rPr>
@@ -330,7 +334,7 @@
               <w:cnfStyle w:val="000000000000" w:firstRow="0" w:lastRow="0" w:firstColumn="0" w:lastColumn="0" w:oddVBand="0" w:evenVBand="0" w:oddHBand="0" w:evenHBand="0" w:firstRowFirstColumn="0" w:firstRowLastColumn="0" w:lastRowFirstColumn="0" w:lastRowLastColumn="0"/>
               <w:rPr>
                 <w:rFonts w:asciiTheme="minorHAnsi" w:eastAsia="Times New Roman" w:hAnsiTheme="minorHAnsi" w:cstheme="minorHAnsi"/>
-                <w:color w:val="000000" w:themeColor="text1"/>
+                <w:color w:val="2E74B5" w:themeColor="accent1" w:themeShade="BF"/>
                 <w:sz w:val="20"/>
                 <w:szCs w:val="20"/>
                 <w:lang w:val="es-ES"/>
@@ -346,7 +350,7 @@
         <w:tc>
           <w:tcPr>
             <w:cnfStyle w:val="001000000000" w:firstRow="0" w:lastRow="0" w:firstColumn="1" w:lastColumn="0" w:oddVBand="0" w:evenVBand="0" w:oddHBand="0" w:evenHBand="0" w:firstRowFirstColumn="0" w:firstRowLastColumn="0" w:lastRowFirstColumn="0" w:lastRowLastColumn="0"/>
-            <w:tcW w:w="6516" w:type="dxa"/>
+            <w:tcW w:w="6374" w:type="dxa"/>
           </w:tcPr>
           <w:p>
             <w:pPr>
@@ -413,7 +417,7 @@
         </w:tc>
         <w:tc>
           <w:tcPr>
-            <w:tcW w:w="3969" w:type="dxa"/>
+            <w:tcW w:w="4111" w:type="dxa"/>
           </w:tcPr>
           <w:p>
             <w:pPr>
@@ -421,7 +425,7 @@
               <w:cnfStyle w:val="000000000000" w:firstRow="0" w:lastRow="0" w:firstColumn="0" w:lastColumn="0" w:oddVBand="0" w:evenVBand="0" w:oddHBand="0" w:evenHBand="0" w:firstRowFirstColumn="0" w:firstRowLastColumn="0" w:lastRowFirstColumn="0" w:lastRowLastColumn="0"/>
               <w:rPr>
                 <w:rFonts w:asciiTheme="minorHAnsi" w:hAnsiTheme="minorHAnsi" w:cstheme="minorHAnsi"/>
-                <w:color w:val="000000" w:themeColor="text1"/>
+                <w:color w:val="2E74B5" w:themeColor="accent1" w:themeShade="BF"/>
                 <w:sz w:val="20"/>
                 <w:szCs w:val="20"/>
                 <w:lang w:val="es-ES"/>
@@ -439,7 +443,7 @@
               <w:cnfStyle w:val="000000000000" w:firstRow="0" w:lastRow="0" w:firstColumn="0" w:lastColumn="0" w:oddVBand="0" w:evenVBand="0" w:oddHBand="0" w:evenHBand="0" w:firstRowFirstColumn="0" w:firstRowLastColumn="0" w:lastRowFirstColumn="0" w:lastRowLastColumn="0"/>
               <w:rPr>
                 <w:rFonts w:asciiTheme="minorHAnsi" w:hAnsiTheme="minorHAnsi" w:cstheme="minorHAnsi"/>
-                <w:color w:val="000000" w:themeColor="text1"/>
+                <w:color w:val="2E74B5" w:themeColor="accent1" w:themeShade="BF"/>
                 <w:sz w:val="20"/>
                 <w:szCs w:val="20"/>
                 <w:lang w:val="es-ES"/>
@@ -455,7 +459,7 @@
         <w:tc>
           <w:tcPr>
             <w:cnfStyle w:val="001000000000" w:firstRow="0" w:lastRow="0" w:firstColumn="1" w:lastColumn="0" w:oddVBand="0" w:evenVBand="0" w:oddHBand="0" w:evenHBand="0" w:firstRowFirstColumn="0" w:firstRowLastColumn="0" w:lastRowFirstColumn="0" w:lastRowLastColumn="0"/>
-            <w:tcW w:w="6516" w:type="dxa"/>
+            <w:tcW w:w="6374" w:type="dxa"/>
           </w:tcPr>
           <w:p>
             <w:pPr>
@@ -522,7 +526,7 @@
         </w:tc>
         <w:tc>
           <w:tcPr>
-            <w:tcW w:w="3969" w:type="dxa"/>
+            <w:tcW w:w="4111" w:type="dxa"/>
           </w:tcPr>
           <w:p>
             <w:pPr>
@@ -530,7 +534,7 @@
               <w:cnfStyle w:val="000000000000" w:firstRow="0" w:lastRow="0" w:firstColumn="0" w:lastColumn="0" w:oddVBand="0" w:evenVBand="0" w:oddHBand="0" w:evenHBand="0" w:firstRowFirstColumn="0" w:firstRowLastColumn="0" w:lastRowFirstColumn="0" w:lastRowLastColumn="0"/>
               <w:rPr>
                 <w:rFonts w:asciiTheme="minorHAnsi" w:hAnsiTheme="minorHAnsi" w:cstheme="minorHAnsi"/>
-                <w:color w:val="000000" w:themeColor="text1"/>
+                <w:color w:val="2E74B5" w:themeColor="accent1" w:themeShade="BF"/>
                 <w:sz w:val="20"/>
                 <w:szCs w:val="20"/>
               </w:rPr>
@@ -547,7 +551,7 @@
               <w:cnfStyle w:val="000000000000" w:firstRow="0" w:lastRow="0" w:firstColumn="0" w:lastColumn="0" w:oddVBand="0" w:evenVBand="0" w:oddHBand="0" w:evenHBand="0" w:firstRowFirstColumn="0" w:firstRowLastColumn="0" w:lastRowFirstColumn="0" w:lastRowLastColumn="0"/>
               <w:rPr>
                 <w:rFonts w:asciiTheme="minorHAnsi" w:hAnsiTheme="minorHAnsi" w:cstheme="minorHAnsi"/>
-                <w:color w:val="000000" w:themeColor="text1"/>
+                <w:color w:val="2E74B5" w:themeColor="accent1" w:themeShade="BF"/>
                 <w:sz w:val="20"/>
                 <w:szCs w:val="20"/>
               </w:rPr>
@@ -562,7 +566,7 @@
         <w:tc>
           <w:tcPr>
             <w:cnfStyle w:val="001000000000" w:firstRow="0" w:lastRow="0" w:firstColumn="1" w:lastColumn="0" w:oddVBand="0" w:evenVBand="0" w:oddHBand="0" w:evenHBand="0" w:firstRowFirstColumn="0" w:firstRowLastColumn="0" w:lastRowFirstColumn="0" w:lastRowLastColumn="0"/>
-            <w:tcW w:w="6516" w:type="dxa"/>
+            <w:tcW w:w="6374" w:type="dxa"/>
             <w:shd w:val="clear" w:color="auto" w:fill="DEEAF6" w:themeFill="accent1" w:themeFillTint="33"/>
           </w:tcPr>
           <w:p>
@@ -574,7 +578,6 @@
                 <w:szCs w:val="20"/>
               </w:rPr>
             </w:pPr>
-            <w:bookmarkStart w:id="0" w:name="_GoBack" w:colFirst="1" w:colLast="2"/>
             <w:r>
               <w:rPr>
                 <w:b w:val="0"/>
@@ -587,14 +590,14 @@
         </w:tc>
         <w:tc>
           <w:tcPr>
-            <w:tcW w:w="3969" w:type="dxa"/>
+            <w:tcW w:w="4111" w:type="dxa"/>
             <w:shd w:val="clear" w:color="auto" w:fill="DEEAF6" w:themeFill="accent1" w:themeFillTint="33"/>
           </w:tcPr>
           <w:p>
             <w:pPr>
               <w:cnfStyle w:val="000000000000" w:firstRow="0" w:lastRow="0" w:firstColumn="0" w:lastColumn="0" w:oddVBand="0" w:evenVBand="0" w:oddHBand="0" w:evenHBand="0" w:firstRowFirstColumn="0" w:firstRowLastColumn="0" w:lastRowFirstColumn="0" w:lastRowLastColumn="0"/>
               <w:rPr>
-                <w:color w:val="000000" w:themeColor="text1"/>
+                <w:color w:val="2E74B5" w:themeColor="accent1" w:themeShade="BF"/>
                 <w:sz w:val="20"/>
                 <w:szCs w:val="20"/>
               </w:rPr>
@@ -610,7 +613,7 @@
             <w:pPr>
               <w:cnfStyle w:val="000000000000" w:firstRow="0" w:lastRow="0" w:firstColumn="0" w:lastColumn="0" w:oddVBand="0" w:evenVBand="0" w:oddHBand="0" w:evenHBand="0" w:firstRowFirstColumn="0" w:firstRowLastColumn="0" w:lastRowFirstColumn="0" w:lastRowLastColumn="0"/>
               <w:rPr>
-                <w:color w:val="000000" w:themeColor="text1"/>
+                <w:color w:val="2E74B5" w:themeColor="accent1" w:themeShade="BF"/>
                 <w:sz w:val="20"/>
                 <w:szCs w:val="20"/>
               </w:rPr>
@@ -625,7 +628,7 @@
         <w:tc>
           <w:tcPr>
             <w:cnfStyle w:val="001000000000" w:firstRow="0" w:lastRow="0" w:firstColumn="1" w:lastColumn="0" w:oddVBand="0" w:evenVBand="0" w:oddHBand="0" w:evenHBand="0" w:firstRowFirstColumn="0" w:firstRowLastColumn="0" w:lastRowFirstColumn="0" w:lastRowLastColumn="0"/>
-            <w:tcW w:w="6516" w:type="dxa"/>
+            <w:tcW w:w="6374" w:type="dxa"/>
           </w:tcPr>
           <w:p>
             <w:pPr>
@@ -709,7 +712,7 @@
         </w:tc>
         <w:tc>
           <w:tcPr>
-            <w:tcW w:w="3969" w:type="dxa"/>
+            <w:tcW w:w="4111" w:type="dxa"/>
           </w:tcPr>
           <w:p>
             <w:pPr>
@@ -717,7 +720,7 @@
               <w:cnfStyle w:val="000000000000" w:firstRow="0" w:lastRow="0" w:firstColumn="0" w:lastColumn="0" w:oddVBand="0" w:evenVBand="0" w:oddHBand="0" w:evenHBand="0" w:firstRowFirstColumn="0" w:firstRowLastColumn="0" w:lastRowFirstColumn="0" w:lastRowLastColumn="0"/>
               <w:rPr>
                 <w:rFonts w:asciiTheme="minorHAnsi" w:hAnsiTheme="minorHAnsi" w:cstheme="minorHAnsi"/>
-                <w:color w:val="000000" w:themeColor="text1"/>
+                <w:color w:val="2E74B5" w:themeColor="accent1" w:themeShade="BF"/>
                 <w:sz w:val="20"/>
                 <w:szCs w:val="20"/>
               </w:rPr>
@@ -734,7 +737,7 @@
               <w:cnfStyle w:val="000000000000" w:firstRow="0" w:lastRow="0" w:firstColumn="0" w:lastColumn="0" w:oddVBand="0" w:evenVBand="0" w:oddHBand="0" w:evenHBand="0" w:firstRowFirstColumn="0" w:firstRowLastColumn="0" w:lastRowFirstColumn="0" w:lastRowLastColumn="0"/>
               <w:rPr>
                 <w:rFonts w:asciiTheme="minorHAnsi" w:hAnsiTheme="minorHAnsi" w:cstheme="minorHAnsi"/>
-                <w:color w:val="000000" w:themeColor="text1"/>
+                <w:color w:val="2E74B5" w:themeColor="accent1" w:themeShade="BF"/>
                 <w:sz w:val="20"/>
                 <w:szCs w:val="20"/>
               </w:rPr>
@@ -749,7 +752,7 @@
         <w:tc>
           <w:tcPr>
             <w:cnfStyle w:val="001000000000" w:firstRow="0" w:lastRow="0" w:firstColumn="1" w:lastColumn="0" w:oddVBand="0" w:evenVBand="0" w:oddHBand="0" w:evenHBand="0" w:firstRowFirstColumn="0" w:firstRowLastColumn="0" w:lastRowFirstColumn="0" w:lastRowLastColumn="0"/>
-            <w:tcW w:w="6516" w:type="dxa"/>
+            <w:tcW w:w="6374" w:type="dxa"/>
           </w:tcPr>
           <w:p>
             <w:pPr>
@@ -833,7 +836,7 @@
         </w:tc>
         <w:tc>
           <w:tcPr>
-            <w:tcW w:w="3969" w:type="dxa"/>
+            <w:tcW w:w="4111" w:type="dxa"/>
           </w:tcPr>
           <w:p>
             <w:pPr>
@@ -841,7 +844,7 @@
               <w:cnfStyle w:val="000000000000" w:firstRow="0" w:lastRow="0" w:firstColumn="0" w:lastColumn="0" w:oddVBand="0" w:evenVBand="0" w:oddHBand="0" w:evenHBand="0" w:firstRowFirstColumn="0" w:firstRowLastColumn="0" w:lastRowFirstColumn="0" w:lastRowLastColumn="0"/>
               <w:rPr>
                 <w:rFonts w:asciiTheme="minorHAnsi" w:hAnsiTheme="minorHAnsi" w:cstheme="minorHAnsi"/>
-                <w:color w:val="000000" w:themeColor="text1"/>
+                <w:color w:val="2E74B5" w:themeColor="accent1" w:themeShade="BF"/>
                 <w:sz w:val="20"/>
                 <w:szCs w:val="20"/>
               </w:rPr>
@@ -858,7 +861,7 @@
               <w:cnfStyle w:val="000000000000" w:firstRow="0" w:lastRow="0" w:firstColumn="0" w:lastColumn="0" w:oddVBand="0" w:evenVBand="0" w:oddHBand="0" w:evenHBand="0" w:firstRowFirstColumn="0" w:firstRowLastColumn="0" w:lastRowFirstColumn="0" w:lastRowLastColumn="0"/>
               <w:rPr>
                 <w:rFonts w:asciiTheme="minorHAnsi" w:hAnsiTheme="minorHAnsi" w:cstheme="minorHAnsi"/>
-                <w:color w:val="000000" w:themeColor="text1"/>
+                <w:color w:val="2E74B5" w:themeColor="accent1" w:themeShade="BF"/>
                 <w:sz w:val="20"/>
                 <w:szCs w:val="20"/>
               </w:rPr>
@@ -873,7 +876,7 @@
         <w:tc>
           <w:tcPr>
             <w:cnfStyle w:val="001000000000" w:firstRow="0" w:lastRow="0" w:firstColumn="1" w:lastColumn="0" w:oddVBand="0" w:evenVBand="0" w:oddHBand="0" w:evenHBand="0" w:firstRowFirstColumn="0" w:firstRowLastColumn="0" w:lastRowFirstColumn="0" w:lastRowLastColumn="0"/>
-            <w:tcW w:w="6516" w:type="dxa"/>
+            <w:tcW w:w="6374" w:type="dxa"/>
           </w:tcPr>
           <w:p>
             <w:pPr>
@@ -977,7 +980,7 @@
                 <w:sz w:val="20"/>
                 <w:szCs w:val="20"/>
               </w:rPr>
-              <w:t xml:space="preserve">:tipo* </w:t>
+              <w:t xml:space="preserve">:tipo </w:t>
             </w:r>
             <w:r>
               <w:rPr>
@@ -1027,7 +1030,7 @@
         </w:tc>
         <w:tc>
           <w:tcPr>
-            <w:tcW w:w="3969" w:type="dxa"/>
+            <w:tcW w:w="4111" w:type="dxa"/>
           </w:tcPr>
           <w:p>
             <w:pPr>
@@ -1035,16 +1038,16 @@
               <w:cnfStyle w:val="000000000000" w:firstRow="0" w:lastRow="0" w:firstColumn="0" w:lastColumn="0" w:oddVBand="0" w:evenVBand="0" w:oddHBand="0" w:evenHBand="0" w:firstRowFirstColumn="0" w:firstRowLastColumn="0" w:lastRowFirstColumn="0" w:lastRowLastColumn="0"/>
               <w:rPr>
                 <w:rFonts w:asciiTheme="minorHAnsi" w:hAnsiTheme="minorHAnsi" w:cstheme="minorHAnsi"/>
-                <w:color w:val="000000" w:themeColor="text1"/>
-                <w:sz w:val="20"/>
-                <w:szCs w:val="20"/>
-                <w:lang w:val="es-ES"/>
-              </w:rPr>
-            </w:pPr>
-            <w:r>
-              <w:rPr>
-                <w:rFonts w:asciiTheme="minorHAnsi" w:hAnsiTheme="minorHAnsi" w:cstheme="minorHAnsi"/>
-                <w:color w:val="000000" w:themeColor="text1"/>
+                <w:color w:val="2E74B5" w:themeColor="accent1" w:themeShade="BF"/>
+                <w:sz w:val="20"/>
+                <w:szCs w:val="20"/>
+                <w:lang w:val="es-ES"/>
+              </w:rPr>
+            </w:pPr>
+            <w:r>
+              <w:rPr>
+                <w:rFonts w:asciiTheme="minorHAnsi" w:hAnsiTheme="minorHAnsi" w:cstheme="minorHAnsi"/>
+                <w:color w:val="2E74B5" w:themeColor="accent1" w:themeShade="BF"/>
                 <w:sz w:val="20"/>
                 <w:szCs w:val="20"/>
                 <w:lang w:val="es-ES"/>
@@ -1058,16 +1061,16 @@
               <w:cnfStyle w:val="000000000000" w:firstRow="0" w:lastRow="0" w:firstColumn="0" w:lastColumn="0" w:oddVBand="0" w:evenVBand="0" w:oddHBand="0" w:evenHBand="0" w:firstRowFirstColumn="0" w:firstRowLastColumn="0" w:lastRowFirstColumn="0" w:lastRowLastColumn="0"/>
               <w:rPr>
                 <w:rFonts w:asciiTheme="minorHAnsi" w:hAnsiTheme="minorHAnsi" w:cstheme="minorHAnsi"/>
-                <w:color w:val="000000" w:themeColor="text1"/>
-                <w:sz w:val="20"/>
-                <w:szCs w:val="20"/>
-                <w:lang w:val="es-ES"/>
-              </w:rPr>
-            </w:pPr>
-            <w:r>
-              <w:rPr>
-                <w:rFonts w:asciiTheme="minorHAnsi" w:hAnsiTheme="minorHAnsi" w:cstheme="minorHAnsi"/>
-                <w:color w:val="000000" w:themeColor="text1"/>
+                <w:color w:val="2E74B5" w:themeColor="accent1" w:themeShade="BF"/>
+                <w:sz w:val="20"/>
+                <w:szCs w:val="20"/>
+                <w:lang w:val="es-ES"/>
+              </w:rPr>
+            </w:pPr>
+            <w:r>
+              <w:rPr>
+                <w:rFonts w:asciiTheme="minorHAnsi" w:hAnsiTheme="minorHAnsi" w:cstheme="minorHAnsi"/>
+                <w:color w:val="2E74B5" w:themeColor="accent1" w:themeShade="BF"/>
                 <w:sz w:val="20"/>
                 <w:szCs w:val="20"/>
                 <w:lang w:val="es-ES"/>
@@ -1077,7 +1080,7 @@
             <w:r>
               <w:rPr>
                 <w:rFonts w:asciiTheme="minorHAnsi" w:hAnsiTheme="minorHAnsi" w:cstheme="minorHAnsi"/>
-                <w:color w:val="000000" w:themeColor="text1"/>
+                <w:color w:val="2E74B5" w:themeColor="accent1" w:themeShade="BF"/>
                 <w:sz w:val="20"/>
                 <w:szCs w:val="20"/>
                 <w:vertAlign w:val="subscript"/>
@@ -1088,7 +1091,7 @@
             <w:r>
               <w:rPr>
                 <w:rFonts w:asciiTheme="minorHAnsi" w:hAnsiTheme="minorHAnsi" w:cstheme="minorHAnsi"/>
-                <w:color w:val="000000" w:themeColor="text1"/>
+                <w:color w:val="2E74B5" w:themeColor="accent1" w:themeShade="BF"/>
                 <w:sz w:val="20"/>
                 <w:szCs w:val="20"/>
                 <w:lang w:val="es-ES"/>
@@ -1107,16 +1110,16 @@
               <w:cnfStyle w:val="000000000000" w:firstRow="0" w:lastRow="0" w:firstColumn="0" w:lastColumn="0" w:oddVBand="0" w:evenVBand="0" w:oddHBand="0" w:evenHBand="0" w:firstRowFirstColumn="0" w:firstRowLastColumn="0" w:lastRowFirstColumn="0" w:lastRowLastColumn="0"/>
               <w:rPr>
                 <w:rFonts w:asciiTheme="minorHAnsi" w:hAnsiTheme="minorHAnsi" w:cstheme="minorHAnsi"/>
-                <w:color w:val="000000" w:themeColor="text1"/>
-                <w:sz w:val="20"/>
-                <w:szCs w:val="20"/>
-                <w:lang w:val="es-ES"/>
-              </w:rPr>
-            </w:pPr>
-            <w:r>
-              <w:rPr>
-                <w:rFonts w:asciiTheme="minorHAnsi" w:hAnsiTheme="minorHAnsi" w:cstheme="minorHAnsi"/>
-                <w:color w:val="000000" w:themeColor="text1"/>
+                <w:color w:val="2E74B5" w:themeColor="accent1" w:themeShade="BF"/>
+                <w:sz w:val="20"/>
+                <w:szCs w:val="20"/>
+                <w:lang w:val="es-ES"/>
+              </w:rPr>
+            </w:pPr>
+            <w:r>
+              <w:rPr>
+                <w:rFonts w:asciiTheme="minorHAnsi" w:hAnsiTheme="minorHAnsi" w:cstheme="minorHAnsi"/>
+                <w:color w:val="2E74B5" w:themeColor="accent1" w:themeShade="BF"/>
                 <w:sz w:val="20"/>
                 <w:szCs w:val="20"/>
                 <w:lang w:val="es-ES"/>
@@ -1126,7 +1129,7 @@
             <w:r>
               <w:rPr>
                 <w:rFonts w:asciiTheme="minorHAnsi" w:hAnsiTheme="minorHAnsi" w:cstheme="minorHAnsi"/>
-                <w:color w:val="000000" w:themeColor="text1"/>
+                <w:color w:val="2E74B5" w:themeColor="accent1" w:themeShade="BF"/>
                 <w:sz w:val="20"/>
                 <w:szCs w:val="20"/>
                 <w:lang w:val="es-ES"/>
@@ -1136,7 +1139,7 @@
             <w:r>
               <w:rPr>
                 <w:rFonts w:asciiTheme="minorHAnsi" w:hAnsiTheme="minorHAnsi" w:cstheme="minorHAnsi"/>
-                <w:color w:val="000000" w:themeColor="text1"/>
+                <w:color w:val="2E74B5" w:themeColor="accent1" w:themeShade="BF"/>
                 <w:sz w:val="20"/>
                 <w:szCs w:val="20"/>
                 <w:vertAlign w:val="subscript"/>
@@ -1147,7 +1150,7 @@
             <w:r>
               <w:rPr>
                 <w:rFonts w:asciiTheme="minorHAnsi" w:hAnsiTheme="minorHAnsi" w:cstheme="minorHAnsi"/>
-                <w:color w:val="000000" w:themeColor="text1"/>
+                <w:color w:val="2E74B5" w:themeColor="accent1" w:themeShade="BF"/>
                 <w:sz w:val="20"/>
                 <w:szCs w:val="20"/>
                 <w:lang w:val="es-ES"/>
@@ -1157,7 +1160,7 @@
             <w:r>
               <w:rPr>
                 <w:rFonts w:asciiTheme="minorHAnsi" w:hAnsiTheme="minorHAnsi" w:cstheme="minorHAnsi"/>
-                <w:color w:val="000000" w:themeColor="text1"/>
+                <w:color w:val="2E74B5" w:themeColor="accent1" w:themeShade="BF"/>
                 <w:sz w:val="20"/>
                 <w:szCs w:val="20"/>
                 <w:lang w:val="es-ES"/>
@@ -1167,7 +1170,7 @@
             <w:r>
               <w:rPr>
                 <w:rFonts w:asciiTheme="minorHAnsi" w:hAnsiTheme="minorHAnsi" w:cstheme="minorHAnsi"/>
-                <w:color w:val="000000" w:themeColor="text1"/>
+                <w:color w:val="2E74B5" w:themeColor="accent1" w:themeShade="BF"/>
                 <w:sz w:val="20"/>
                 <w:szCs w:val="20"/>
                 <w:lang w:val="es-ES"/>
@@ -1177,7 +1180,7 @@
             <w:r>
               <w:rPr>
                 <w:rFonts w:asciiTheme="minorHAnsi" w:hAnsiTheme="minorHAnsi" w:cstheme="minorHAnsi"/>
-                <w:color w:val="000000" w:themeColor="text1"/>
+                <w:color w:val="2E74B5" w:themeColor="accent1" w:themeShade="BF"/>
                 <w:sz w:val="20"/>
                 <w:szCs w:val="20"/>
                 <w:lang w:val="es-ES"/>
@@ -1194,7 +1197,7 @@
         <w:tc>
           <w:tcPr>
             <w:cnfStyle w:val="001000000000" w:firstRow="0" w:lastRow="0" w:firstColumn="1" w:lastColumn="0" w:oddVBand="0" w:evenVBand="0" w:oddHBand="0" w:evenHBand="0" w:firstRowFirstColumn="0" w:firstRowLastColumn="0" w:lastRowFirstColumn="0" w:lastRowLastColumn="0"/>
-            <w:tcW w:w="6516" w:type="dxa"/>
+            <w:tcW w:w="6374" w:type="dxa"/>
             <w:shd w:val="clear" w:color="auto" w:fill="DEEAF6" w:themeFill="accent1" w:themeFillTint="33"/>
           </w:tcPr>
           <w:p>
@@ -1218,14 +1221,14 @@
         </w:tc>
         <w:tc>
           <w:tcPr>
-            <w:tcW w:w="3969" w:type="dxa"/>
+            <w:tcW w:w="4111" w:type="dxa"/>
             <w:shd w:val="clear" w:color="auto" w:fill="DEEAF6" w:themeFill="accent1" w:themeFillTint="33"/>
           </w:tcPr>
           <w:p>
             <w:pPr>
               <w:cnfStyle w:val="000000000000" w:firstRow="0" w:lastRow="0" w:firstColumn="0" w:lastColumn="0" w:oddVBand="0" w:evenVBand="0" w:oddHBand="0" w:evenHBand="0" w:firstRowFirstColumn="0" w:firstRowLastColumn="0" w:lastRowFirstColumn="0" w:lastRowLastColumn="0"/>
               <w:rPr>
-                <w:color w:val="000000" w:themeColor="text1"/>
+                <w:color w:val="2E74B5" w:themeColor="accent1" w:themeShade="BF"/>
                 <w:sz w:val="20"/>
                 <w:szCs w:val="20"/>
               </w:rPr>
@@ -1241,7 +1244,7 @@
             <w:pPr>
               <w:cnfStyle w:val="000000000000" w:firstRow="0" w:lastRow="0" w:firstColumn="0" w:lastColumn="0" w:oddVBand="0" w:evenVBand="0" w:oddHBand="0" w:evenHBand="0" w:firstRowFirstColumn="0" w:firstRowLastColumn="0" w:lastRowFirstColumn="0" w:lastRowLastColumn="0"/>
               <w:rPr>
-                <w:color w:val="000000" w:themeColor="text1"/>
+                <w:color w:val="2E74B5" w:themeColor="accent1" w:themeShade="BF"/>
                 <w:sz w:val="20"/>
                 <w:szCs w:val="20"/>
               </w:rPr>
@@ -1256,7 +1259,7 @@
         <w:tc>
           <w:tcPr>
             <w:cnfStyle w:val="001000000000" w:firstRow="0" w:lastRow="0" w:firstColumn="1" w:lastColumn="0" w:oddVBand="0" w:evenVBand="0" w:oddHBand="0" w:evenHBand="0" w:firstRowFirstColumn="0" w:firstRowLastColumn="0" w:lastRowFirstColumn="0" w:lastRowLastColumn="0"/>
-            <w:tcW w:w="6516" w:type="dxa"/>
+            <w:tcW w:w="6374" w:type="dxa"/>
           </w:tcPr>
           <w:p>
             <w:pPr>
@@ -1340,7 +1343,7 @@
         </w:tc>
         <w:tc>
           <w:tcPr>
-            <w:tcW w:w="3969" w:type="dxa"/>
+            <w:tcW w:w="4111" w:type="dxa"/>
           </w:tcPr>
           <w:p>
             <w:pPr>
@@ -1348,16 +1351,16 @@
               <w:cnfStyle w:val="000000000000" w:firstRow="0" w:lastRow="0" w:firstColumn="0" w:lastColumn="0" w:oddVBand="0" w:evenVBand="0" w:oddHBand="0" w:evenHBand="0" w:firstRowFirstColumn="0" w:firstRowLastColumn="0" w:lastRowFirstColumn="0" w:lastRowLastColumn="0"/>
               <w:rPr>
                 <w:rFonts w:asciiTheme="minorHAnsi" w:hAnsiTheme="minorHAnsi" w:cstheme="minorHAnsi"/>
-                <w:color w:val="000000" w:themeColor="text1"/>
-                <w:sz w:val="20"/>
-                <w:szCs w:val="20"/>
-                <w:lang w:val="es-ES"/>
-              </w:rPr>
-            </w:pPr>
-            <w:r>
-              <w:rPr>
-                <w:rFonts w:asciiTheme="minorHAnsi" w:hAnsiTheme="minorHAnsi" w:cstheme="minorHAnsi"/>
-                <w:color w:val="000000" w:themeColor="text1"/>
+                <w:color w:val="2E74B5" w:themeColor="accent1" w:themeShade="BF"/>
+                <w:sz w:val="20"/>
+                <w:szCs w:val="20"/>
+                <w:lang w:val="es-ES"/>
+              </w:rPr>
+            </w:pPr>
+            <w:r>
+              <w:rPr>
+                <w:rFonts w:asciiTheme="minorHAnsi" w:hAnsiTheme="minorHAnsi" w:cstheme="minorHAnsi"/>
+                <w:color w:val="2E74B5" w:themeColor="accent1" w:themeShade="BF"/>
                 <w:sz w:val="20"/>
                 <w:szCs w:val="20"/>
                 <w:lang w:val="es-ES"/>
@@ -1371,7 +1374,7 @@
               <w:cnfStyle w:val="000000000000" w:firstRow="0" w:lastRow="0" w:firstColumn="0" w:lastColumn="0" w:oddVBand="0" w:evenVBand="0" w:oddHBand="0" w:evenHBand="0" w:firstRowFirstColumn="0" w:firstRowLastColumn="0" w:lastRowFirstColumn="0" w:lastRowLastColumn="0"/>
               <w:rPr>
                 <w:rFonts w:asciiTheme="minorHAnsi" w:hAnsiTheme="minorHAnsi" w:cstheme="minorHAnsi"/>
-                <w:color w:val="000000" w:themeColor="text1"/>
+                <w:color w:val="2E74B5" w:themeColor="accent1" w:themeShade="BF"/>
                 <w:sz w:val="20"/>
                 <w:szCs w:val="20"/>
                 <w:u w:val="single"/>
@@ -1381,7 +1384,7 @@
             <w:r>
               <w:rPr>
                 <w:rFonts w:asciiTheme="minorHAnsi" w:hAnsiTheme="minorHAnsi" w:cstheme="minorHAnsi"/>
-                <w:color w:val="000000" w:themeColor="text1"/>
+                <w:color w:val="2E74B5" w:themeColor="accent1" w:themeShade="BF"/>
                 <w:sz w:val="20"/>
                 <w:szCs w:val="20"/>
                 <w:lang w:val="es-ES"/>
@@ -1393,13 +1396,13 @@
             <w:pPr>
               <w:cnfStyle w:val="000000000000" w:firstRow="0" w:lastRow="0" w:firstColumn="0" w:lastColumn="0" w:oddVBand="0" w:evenVBand="0" w:oddHBand="0" w:evenHBand="0" w:firstRowFirstColumn="0" w:firstRowLastColumn="0" w:lastRowFirstColumn="0" w:lastRowLastColumn="0"/>
               <w:rPr>
-                <w:color w:val="000000" w:themeColor="text1"/>
-              </w:rPr>
-            </w:pPr>
-            <w:r>
-              <w:rPr>
-                <w:rFonts w:asciiTheme="minorHAnsi" w:hAnsiTheme="minorHAnsi" w:cstheme="minorHAnsi"/>
-                <w:color w:val="000000" w:themeColor="text1"/>
+                <w:color w:val="2E74B5" w:themeColor="accent1" w:themeShade="BF"/>
+              </w:rPr>
+            </w:pPr>
+            <w:r>
+              <w:rPr>
+                <w:rFonts w:asciiTheme="minorHAnsi" w:hAnsiTheme="minorHAnsi" w:cstheme="minorHAnsi"/>
+                <w:color w:val="2E74B5" w:themeColor="accent1" w:themeShade="BF"/>
                 <w:sz w:val="20"/>
                 <w:szCs w:val="20"/>
                 <w:lang w:val="es-ES"/>
@@ -1416,7 +1419,7 @@
             <w:pPr>
               <w:cnfStyle w:val="000000000000" w:firstRow="0" w:lastRow="0" w:firstColumn="0" w:lastColumn="0" w:oddVBand="0" w:evenVBand="0" w:oddHBand="0" w:evenHBand="0" w:firstRowFirstColumn="0" w:firstRowLastColumn="0" w:lastRowFirstColumn="0" w:lastRowLastColumn="0"/>
               <w:rPr>
-                <w:color w:val="000000" w:themeColor="text1"/>
+                <w:color w:val="2E74B5" w:themeColor="accent1" w:themeShade="BF"/>
               </w:rPr>
             </w:pPr>
           </w:p>
@@ -1429,7 +1432,7 @@
         <w:tc>
           <w:tcPr>
             <w:cnfStyle w:val="001000000000" w:firstRow="0" w:lastRow="0" w:firstColumn="1" w:lastColumn="0" w:oddVBand="0" w:evenVBand="0" w:oddHBand="0" w:evenHBand="0" w:firstRowFirstColumn="0" w:firstRowLastColumn="0" w:lastRowFirstColumn="0" w:lastRowLastColumn="0"/>
-            <w:tcW w:w="6516" w:type="dxa"/>
+            <w:tcW w:w="6374" w:type="dxa"/>
           </w:tcPr>
           <w:p>
             <w:pPr>
@@ -1487,7 +1490,7 @@
         </w:tc>
         <w:tc>
           <w:tcPr>
-            <w:tcW w:w="3969" w:type="dxa"/>
+            <w:tcW w:w="4111" w:type="dxa"/>
           </w:tcPr>
           <w:p>
             <w:pPr>
@@ -1495,16 +1498,16 @@
               <w:cnfStyle w:val="000000000000" w:firstRow="0" w:lastRow="0" w:firstColumn="0" w:lastColumn="0" w:oddVBand="0" w:evenVBand="0" w:oddHBand="0" w:evenHBand="0" w:firstRowFirstColumn="0" w:firstRowLastColumn="0" w:lastRowFirstColumn="0" w:lastRowLastColumn="0"/>
               <w:rPr>
                 <w:rFonts w:asciiTheme="minorHAnsi" w:hAnsiTheme="minorHAnsi" w:cstheme="minorHAnsi"/>
-                <w:color w:val="000000" w:themeColor="text1"/>
-                <w:sz w:val="20"/>
-                <w:szCs w:val="20"/>
-                <w:lang w:val="es-ES"/>
-              </w:rPr>
-            </w:pPr>
-            <w:r>
-              <w:rPr>
-                <w:rFonts w:asciiTheme="minorHAnsi" w:hAnsiTheme="minorHAnsi" w:cstheme="minorHAnsi"/>
-                <w:color w:val="000000" w:themeColor="text1"/>
+                <w:color w:val="2E74B5" w:themeColor="accent1" w:themeShade="BF"/>
+                <w:sz w:val="20"/>
+                <w:szCs w:val="20"/>
+                <w:lang w:val="es-ES"/>
+              </w:rPr>
+            </w:pPr>
+            <w:r>
+              <w:rPr>
+                <w:rFonts w:asciiTheme="minorHAnsi" w:hAnsiTheme="minorHAnsi" w:cstheme="minorHAnsi"/>
+                <w:color w:val="2E74B5" w:themeColor="accent1" w:themeShade="BF"/>
                 <w:sz w:val="20"/>
                 <w:szCs w:val="20"/>
                 <w:lang w:val="es-ES"/>
@@ -1521,7 +1524,7 @@
             <w:pPr>
               <w:cnfStyle w:val="000000000000" w:firstRow="0" w:lastRow="0" w:firstColumn="0" w:lastColumn="0" w:oddVBand="0" w:evenVBand="0" w:oddHBand="0" w:evenHBand="0" w:firstRowFirstColumn="0" w:firstRowLastColumn="0" w:lastRowFirstColumn="0" w:lastRowLastColumn="0"/>
               <w:rPr>
-                <w:color w:val="000000" w:themeColor="text1"/>
+                <w:color w:val="2E74B5" w:themeColor="accent1" w:themeShade="BF"/>
               </w:rPr>
             </w:pPr>
           </w:p>
@@ -1534,7 +1537,7 @@
         <w:tc>
           <w:tcPr>
             <w:cnfStyle w:val="001000000000" w:firstRow="0" w:lastRow="0" w:firstColumn="1" w:lastColumn="0" w:oddVBand="0" w:evenVBand="0" w:oddHBand="0" w:evenHBand="0" w:firstRowFirstColumn="0" w:firstRowLastColumn="0" w:lastRowFirstColumn="0" w:lastRowLastColumn="0"/>
-            <w:tcW w:w="6516" w:type="dxa"/>
+            <w:tcW w:w="6374" w:type="dxa"/>
           </w:tcPr>
           <w:p>
             <w:pPr>
@@ -1592,7 +1595,7 @@
         </w:tc>
         <w:tc>
           <w:tcPr>
-            <w:tcW w:w="3969" w:type="dxa"/>
+            <w:tcW w:w="4111" w:type="dxa"/>
           </w:tcPr>
           <w:p>
             <w:pPr>
@@ -1600,16 +1603,16 @@
               <w:cnfStyle w:val="000000000000" w:firstRow="0" w:lastRow="0" w:firstColumn="0" w:lastColumn="0" w:oddVBand="0" w:evenVBand="0" w:oddHBand="0" w:evenHBand="0" w:firstRowFirstColumn="0" w:firstRowLastColumn="0" w:lastRowFirstColumn="0" w:lastRowLastColumn="0"/>
               <w:rPr>
                 <w:rFonts w:asciiTheme="minorHAnsi" w:hAnsiTheme="minorHAnsi" w:cstheme="minorHAnsi"/>
-                <w:color w:val="000000" w:themeColor="text1"/>
-                <w:sz w:val="20"/>
-                <w:szCs w:val="20"/>
-                <w:lang w:val="es-ES"/>
-              </w:rPr>
-            </w:pPr>
-            <w:r>
-              <w:rPr>
-                <w:rFonts w:asciiTheme="minorHAnsi" w:hAnsiTheme="minorHAnsi" w:cstheme="minorHAnsi"/>
-                <w:color w:val="000000" w:themeColor="text1"/>
+                <w:color w:val="2E74B5" w:themeColor="accent1" w:themeShade="BF"/>
+                <w:sz w:val="20"/>
+                <w:szCs w:val="20"/>
+                <w:lang w:val="es-ES"/>
+              </w:rPr>
+            </w:pPr>
+            <w:r>
+              <w:rPr>
+                <w:rFonts w:asciiTheme="minorHAnsi" w:hAnsiTheme="minorHAnsi" w:cstheme="minorHAnsi"/>
+                <w:color w:val="2E74B5" w:themeColor="accent1" w:themeShade="BF"/>
                 <w:sz w:val="20"/>
                 <w:szCs w:val="20"/>
                 <w:lang w:val="es-ES"/>
@@ -1619,7 +1622,7 @@
             <w:r>
               <w:rPr>
                 <w:rFonts w:asciiTheme="minorHAnsi" w:hAnsiTheme="minorHAnsi" w:cstheme="minorHAnsi"/>
-                <w:color w:val="000000" w:themeColor="text1"/>
+                <w:color w:val="2E74B5" w:themeColor="accent1" w:themeShade="BF"/>
                 <w:sz w:val="20"/>
                 <w:szCs w:val="20"/>
                 <w:lang w:val="es-ES"/>
@@ -1636,7 +1639,7 @@
             <w:pPr>
               <w:cnfStyle w:val="000000000000" w:firstRow="0" w:lastRow="0" w:firstColumn="0" w:lastColumn="0" w:oddVBand="0" w:evenVBand="0" w:oddHBand="0" w:evenHBand="0" w:firstRowFirstColumn="0" w:firstRowLastColumn="0" w:lastRowFirstColumn="0" w:lastRowLastColumn="0"/>
               <w:rPr>
-                <w:color w:val="000000" w:themeColor="text1"/>
+                <w:color w:val="2E74B5" w:themeColor="accent1" w:themeShade="BF"/>
               </w:rPr>
             </w:pPr>
           </w:p>
@@ -1649,7 +1652,7 @@
         <w:tc>
           <w:tcPr>
             <w:cnfStyle w:val="001000000000" w:firstRow="0" w:lastRow="0" w:firstColumn="1" w:lastColumn="0" w:oddVBand="0" w:evenVBand="0" w:oddHBand="0" w:evenHBand="0" w:firstRowFirstColumn="0" w:firstRowLastColumn="0" w:lastRowFirstColumn="0" w:lastRowLastColumn="0"/>
-            <w:tcW w:w="6516" w:type="dxa"/>
+            <w:tcW w:w="6374" w:type="dxa"/>
           </w:tcPr>
           <w:p>
             <w:pPr>
@@ -1759,7 +1762,7 @@
         </w:tc>
         <w:tc>
           <w:tcPr>
-            <w:tcW w:w="3969" w:type="dxa"/>
+            <w:tcW w:w="4111" w:type="dxa"/>
           </w:tcPr>
           <w:p>
             <w:pPr>
@@ -1767,16 +1770,16 @@
               <w:cnfStyle w:val="000000000000" w:firstRow="0" w:lastRow="0" w:firstColumn="0" w:lastColumn="0" w:oddVBand="0" w:evenVBand="0" w:oddHBand="0" w:evenHBand="0" w:firstRowFirstColumn="0" w:firstRowLastColumn="0" w:lastRowFirstColumn="0" w:lastRowLastColumn="0"/>
               <w:rPr>
                 <w:rFonts w:asciiTheme="minorHAnsi" w:hAnsiTheme="minorHAnsi" w:cstheme="minorHAnsi"/>
-                <w:color w:val="000000" w:themeColor="text1"/>
-                <w:sz w:val="20"/>
-                <w:szCs w:val="20"/>
-                <w:lang w:val="es-ES"/>
-              </w:rPr>
-            </w:pPr>
-            <w:r>
-              <w:rPr>
-                <w:rFonts w:asciiTheme="minorHAnsi" w:hAnsiTheme="minorHAnsi" w:cstheme="minorHAnsi"/>
-                <w:color w:val="000000" w:themeColor="text1"/>
+                <w:color w:val="2E74B5" w:themeColor="accent1" w:themeShade="BF"/>
+                <w:sz w:val="20"/>
+                <w:szCs w:val="20"/>
+                <w:lang w:val="es-ES"/>
+              </w:rPr>
+            </w:pPr>
+            <w:r>
+              <w:rPr>
+                <w:rFonts w:asciiTheme="minorHAnsi" w:hAnsiTheme="minorHAnsi" w:cstheme="minorHAnsi"/>
+                <w:color w:val="2E74B5" w:themeColor="accent1" w:themeShade="BF"/>
                 <w:sz w:val="20"/>
                 <w:szCs w:val="20"/>
                 <w:lang w:val="es-ES"/>
@@ -1795,16 +1798,16 @@
               <w:cnfStyle w:val="000000000000" w:firstRow="0" w:lastRow="0" w:firstColumn="0" w:lastColumn="0" w:oddVBand="0" w:evenVBand="0" w:oddHBand="0" w:evenHBand="0" w:firstRowFirstColumn="0" w:firstRowLastColumn="0" w:lastRowFirstColumn="0" w:lastRowLastColumn="0"/>
               <w:rPr>
                 <w:rFonts w:asciiTheme="minorHAnsi" w:hAnsiTheme="minorHAnsi" w:cstheme="minorHAnsi"/>
-                <w:color w:val="000000" w:themeColor="text1"/>
-                <w:sz w:val="20"/>
-                <w:szCs w:val="20"/>
-                <w:lang w:val="es-ES"/>
-              </w:rPr>
-            </w:pPr>
-            <w:r>
-              <w:rPr>
-                <w:rFonts w:asciiTheme="minorHAnsi" w:hAnsiTheme="minorHAnsi" w:cstheme="minorHAnsi"/>
-                <w:color w:val="000000" w:themeColor="text1"/>
+                <w:color w:val="2E74B5" w:themeColor="accent1" w:themeShade="BF"/>
+                <w:sz w:val="20"/>
+                <w:szCs w:val="20"/>
+                <w:lang w:val="es-ES"/>
+              </w:rPr>
+            </w:pPr>
+            <w:r>
+              <w:rPr>
+                <w:rFonts w:asciiTheme="minorHAnsi" w:hAnsiTheme="minorHAnsi" w:cstheme="minorHAnsi"/>
+                <w:color w:val="2E74B5" w:themeColor="accent1" w:themeShade="BF"/>
                 <w:sz w:val="20"/>
                 <w:szCs w:val="20"/>
                 <w:lang w:val="es-ES"/>
@@ -1814,7 +1817,7 @@
             <w:r>
               <w:rPr>
                 <w:rFonts w:asciiTheme="minorHAnsi" w:hAnsiTheme="minorHAnsi" w:cstheme="minorHAnsi"/>
-                <w:color w:val="000000" w:themeColor="text1"/>
+                <w:color w:val="2E74B5" w:themeColor="accent1" w:themeShade="BF"/>
                 <w:sz w:val="20"/>
                 <w:szCs w:val="20"/>
                 <w:lang w:val="es-ES"/>
@@ -1824,7 +1827,7 @@
             <w:r>
               <w:rPr>
                 <w:rFonts w:asciiTheme="minorHAnsi" w:hAnsiTheme="minorHAnsi" w:cstheme="minorHAnsi"/>
-                <w:color w:val="000000" w:themeColor="text1"/>
+                <w:color w:val="2E74B5" w:themeColor="accent1" w:themeShade="BF"/>
                 <w:sz w:val="20"/>
                 <w:szCs w:val="20"/>
                 <w:vertAlign w:val="subscript"/>
@@ -1835,7 +1838,7 @@
             <w:r>
               <w:rPr>
                 <w:rFonts w:asciiTheme="minorHAnsi" w:hAnsiTheme="minorHAnsi" w:cstheme="minorHAnsi"/>
-                <w:color w:val="000000" w:themeColor="text1"/>
+                <w:color w:val="2E74B5" w:themeColor="accent1" w:themeShade="BF"/>
                 <w:sz w:val="20"/>
                 <w:szCs w:val="20"/>
                 <w:lang w:val="es-ES"/>
@@ -1845,7 +1848,7 @@
             <w:r>
               <w:rPr>
                 <w:rFonts w:asciiTheme="minorHAnsi" w:hAnsiTheme="minorHAnsi" w:cstheme="minorHAnsi"/>
-                <w:color w:val="000000" w:themeColor="text1"/>
+                <w:color w:val="2E74B5" w:themeColor="accent1" w:themeShade="BF"/>
                 <w:sz w:val="20"/>
                 <w:szCs w:val="20"/>
                 <w:lang w:val="es-ES"/>
@@ -1855,7 +1858,7 @@
             <w:r>
               <w:rPr>
                 <w:rFonts w:asciiTheme="minorHAnsi" w:hAnsiTheme="minorHAnsi" w:cstheme="minorHAnsi"/>
-                <w:color w:val="000000" w:themeColor="text1"/>
+                <w:color w:val="2E74B5" w:themeColor="accent1" w:themeShade="BF"/>
                 <w:sz w:val="20"/>
                 <w:szCs w:val="20"/>
                 <w:lang w:val="es-ES"/>
@@ -1865,7 +1868,7 @@
             <w:r>
               <w:rPr>
                 <w:rFonts w:asciiTheme="minorHAnsi" w:hAnsiTheme="minorHAnsi" w:cstheme="minorHAnsi"/>
-                <w:color w:val="000000" w:themeColor="text1"/>
+                <w:color w:val="2E74B5" w:themeColor="accent1" w:themeShade="BF"/>
                 <w:sz w:val="20"/>
                 <w:szCs w:val="20"/>
                 <w:lang w:val="es-ES"/>
@@ -1882,7 +1885,7 @@
         <w:tc>
           <w:tcPr>
             <w:cnfStyle w:val="001000000000" w:firstRow="0" w:lastRow="0" w:firstColumn="1" w:lastColumn="0" w:oddVBand="0" w:evenVBand="0" w:oddHBand="0" w:evenHBand="0" w:firstRowFirstColumn="0" w:firstRowLastColumn="0" w:lastRowFirstColumn="0" w:lastRowLastColumn="0"/>
-            <w:tcW w:w="6516" w:type="dxa"/>
+            <w:tcW w:w="6374" w:type="dxa"/>
           </w:tcPr>
           <w:p>
             <w:pPr>
@@ -1966,7 +1969,7 @@
         </w:tc>
         <w:tc>
           <w:tcPr>
-            <w:tcW w:w="3969" w:type="dxa"/>
+            <w:tcW w:w="4111" w:type="dxa"/>
           </w:tcPr>
           <w:p>
             <w:pPr>
@@ -1974,16 +1977,16 @@
               <w:cnfStyle w:val="000000000000" w:firstRow="0" w:lastRow="0" w:firstColumn="0" w:lastColumn="0" w:oddVBand="0" w:evenVBand="0" w:oddHBand="0" w:evenHBand="0" w:firstRowFirstColumn="0" w:firstRowLastColumn="0" w:lastRowFirstColumn="0" w:lastRowLastColumn="0"/>
               <w:rPr>
                 <w:rFonts w:asciiTheme="minorHAnsi" w:hAnsiTheme="minorHAnsi" w:cstheme="minorHAnsi"/>
-                <w:color w:val="000000" w:themeColor="text1"/>
-                <w:sz w:val="20"/>
-                <w:szCs w:val="20"/>
-                <w:lang w:val="es-ES"/>
-              </w:rPr>
-            </w:pPr>
-            <w:r>
-              <w:rPr>
-                <w:rFonts w:asciiTheme="minorHAnsi" w:hAnsiTheme="minorHAnsi" w:cstheme="minorHAnsi"/>
-                <w:color w:val="000000" w:themeColor="text1"/>
+                <w:color w:val="2E74B5" w:themeColor="accent1" w:themeShade="BF"/>
+                <w:sz w:val="20"/>
+                <w:szCs w:val="20"/>
+                <w:lang w:val="es-ES"/>
+              </w:rPr>
+            </w:pPr>
+            <w:r>
+              <w:rPr>
+                <w:rFonts w:asciiTheme="minorHAnsi" w:hAnsiTheme="minorHAnsi" w:cstheme="minorHAnsi"/>
+                <w:color w:val="2E74B5" w:themeColor="accent1" w:themeShade="BF"/>
                 <w:sz w:val="20"/>
                 <w:szCs w:val="20"/>
                 <w:lang w:val="es-ES"/>
@@ -2002,16 +2005,16 @@
               <w:cnfStyle w:val="000000000000" w:firstRow="0" w:lastRow="0" w:firstColumn="0" w:lastColumn="0" w:oddVBand="0" w:evenVBand="0" w:oddHBand="0" w:evenHBand="0" w:firstRowFirstColumn="0" w:firstRowLastColumn="0" w:lastRowFirstColumn="0" w:lastRowLastColumn="0"/>
               <w:rPr>
                 <w:rFonts w:asciiTheme="minorHAnsi" w:hAnsiTheme="minorHAnsi" w:cstheme="minorHAnsi"/>
-                <w:color w:val="000000" w:themeColor="text1"/>
-                <w:sz w:val="20"/>
-                <w:szCs w:val="20"/>
-                <w:lang w:val="es-ES"/>
-              </w:rPr>
-            </w:pPr>
-            <w:r>
-              <w:rPr>
-                <w:rFonts w:asciiTheme="minorHAnsi" w:hAnsiTheme="minorHAnsi" w:cstheme="minorHAnsi"/>
-                <w:color w:val="000000" w:themeColor="text1"/>
+                <w:color w:val="2E74B5" w:themeColor="accent1" w:themeShade="BF"/>
+                <w:sz w:val="20"/>
+                <w:szCs w:val="20"/>
+                <w:lang w:val="es-ES"/>
+              </w:rPr>
+            </w:pPr>
+            <w:r>
+              <w:rPr>
+                <w:rFonts w:asciiTheme="minorHAnsi" w:hAnsiTheme="minorHAnsi" w:cstheme="minorHAnsi"/>
+                <w:color w:val="2E74B5" w:themeColor="accent1" w:themeShade="BF"/>
                 <w:sz w:val="20"/>
                 <w:szCs w:val="20"/>
                 <w:lang w:val="es-ES"/>
@@ -2021,7 +2024,7 @@
             <w:r>
               <w:rPr>
                 <w:rFonts w:asciiTheme="minorHAnsi" w:hAnsiTheme="minorHAnsi" w:cstheme="minorHAnsi"/>
-                <w:color w:val="000000" w:themeColor="text1"/>
+                <w:color w:val="2E74B5" w:themeColor="accent1" w:themeShade="BF"/>
                 <w:sz w:val="20"/>
                 <w:szCs w:val="20"/>
                 <w:lang w:val="es-ES"/>
@@ -2031,7 +2034,7 @@
             <w:r>
               <w:rPr>
                 <w:rFonts w:asciiTheme="minorHAnsi" w:hAnsiTheme="minorHAnsi" w:cstheme="minorHAnsi"/>
-                <w:color w:val="000000" w:themeColor="text1"/>
+                <w:color w:val="2E74B5" w:themeColor="accent1" w:themeShade="BF"/>
                 <w:sz w:val="20"/>
                 <w:szCs w:val="20"/>
                 <w:vertAlign w:val="subscript"/>
@@ -2042,7 +2045,7 @@
             <w:r>
               <w:rPr>
                 <w:rFonts w:asciiTheme="minorHAnsi" w:hAnsiTheme="minorHAnsi" w:cstheme="minorHAnsi"/>
-                <w:color w:val="000000" w:themeColor="text1"/>
+                <w:color w:val="2E74B5" w:themeColor="accent1" w:themeShade="BF"/>
                 <w:sz w:val="20"/>
                 <w:szCs w:val="20"/>
                 <w:lang w:val="es-ES"/>
@@ -2052,7 +2055,7 @@
             <w:r>
               <w:rPr>
                 <w:rFonts w:asciiTheme="minorHAnsi" w:hAnsiTheme="minorHAnsi" w:cstheme="minorHAnsi"/>
-                <w:color w:val="000000" w:themeColor="text1"/>
+                <w:color w:val="2E74B5" w:themeColor="accent1" w:themeShade="BF"/>
                 <w:sz w:val="20"/>
                 <w:szCs w:val="20"/>
                 <w:lang w:val="es-ES"/>
@@ -2062,7 +2065,7 @@
             <w:r>
               <w:rPr>
                 <w:rFonts w:asciiTheme="minorHAnsi" w:hAnsiTheme="minorHAnsi" w:cstheme="minorHAnsi"/>
-                <w:color w:val="000000" w:themeColor="text1"/>
+                <w:color w:val="2E74B5" w:themeColor="accent1" w:themeShade="BF"/>
                 <w:sz w:val="20"/>
                 <w:szCs w:val="20"/>
                 <w:lang w:val="es-ES"/>
@@ -2072,7 +2075,7 @@
             <w:r>
               <w:rPr>
                 <w:rFonts w:asciiTheme="minorHAnsi" w:hAnsiTheme="minorHAnsi" w:cstheme="minorHAnsi"/>
-                <w:color w:val="000000" w:themeColor="text1"/>
+                <w:color w:val="2E74B5" w:themeColor="accent1" w:themeShade="BF"/>
                 <w:sz w:val="20"/>
                 <w:szCs w:val="20"/>
                 <w:lang w:val="es-ES"/>
@@ -2089,7 +2092,7 @@
         <w:tc>
           <w:tcPr>
             <w:cnfStyle w:val="001000000000" w:firstRow="0" w:lastRow="0" w:firstColumn="1" w:lastColumn="0" w:oddVBand="0" w:evenVBand="0" w:oddHBand="0" w:evenHBand="0" w:firstRowFirstColumn="0" w:firstRowLastColumn="0" w:lastRowFirstColumn="0" w:lastRowLastColumn="0"/>
-            <w:tcW w:w="6516" w:type="dxa"/>
+            <w:tcW w:w="6374" w:type="dxa"/>
           </w:tcPr>
           <w:p>
             <w:pPr>
@@ -2173,15 +2176,224 @@
         </w:tc>
         <w:tc>
           <w:tcPr>
-            <w:tcW w:w="3969" w:type="dxa"/>
+            <w:tcW w:w="4111" w:type="dxa"/>
           </w:tcPr>
           <w:p>
             <w:pPr>
               <w:pStyle w:val="Sinespaciado"/>
               <w:cnfStyle w:val="000000000000" w:firstRow="0" w:lastRow="0" w:firstColumn="0" w:lastColumn="0" w:oddVBand="0" w:evenVBand="0" w:oddHBand="0" w:evenHBand="0" w:firstRowFirstColumn="0" w:firstRowLastColumn="0" w:lastRowFirstColumn="0" w:lastRowLastColumn="0"/>
               <w:rPr>
-                <w:rFonts w:asciiTheme="minorHAnsi" w:hAnsiTheme="minorHAnsi" w:cstheme="minorHAnsi"/>
-                <w:color w:val="000000" w:themeColor="text1"/>
+                <w:color w:val="2E74B5" w:themeColor="accent1" w:themeShade="BF"/>
+                <w:sz w:val="20"/>
+                <w:szCs w:val="20"/>
+              </w:rPr>
+            </w:pPr>
+            <w:r>
+              <w:rPr>
+                <w:rFonts w:asciiTheme="minorHAnsi" w:hAnsiTheme="minorHAnsi" w:cstheme="minorHAnsi"/>
+                <w:color w:val="2E74B5" w:themeColor="accent1" w:themeShade="BF"/>
+                <w:sz w:val="20"/>
+                <w:szCs w:val="20"/>
+                <w:lang w:val="es-ES"/>
+              </w:rPr>
+              <w:t>|</w:t>
+            </w:r>
+            <w:r>
+              <w:rPr>
+                <w:color w:val="2E74B5" w:themeColor="accent1" w:themeShade="BF"/>
+                <w:sz w:val="20"/>
+                <w:szCs w:val="20"/>
+              </w:rPr>
+              <w:t xml:space="preserve"> </w:t>
+            </w:r>
+            <w:r>
+              <w:rPr>
+                <w:color w:val="2E74B5" w:themeColor="accent1" w:themeShade="BF"/>
+                <w:sz w:val="20"/>
+                <w:szCs w:val="20"/>
+              </w:rPr>
+              <w:t>sentencia_llamada_funcion.</w:t>
+            </w:r>
+            <w:r>
+              <w:rPr>
+                <w:rFonts w:asciiTheme="minorHAnsi" w:hAnsiTheme="minorHAnsi" w:cstheme="minorHAnsi"/>
+                <w:color w:val="2E74B5" w:themeColor="accent1" w:themeShade="BF"/>
+                <w:sz w:val="20"/>
+                <w:szCs w:val="20"/>
+                <w:lang w:val="es-ES"/>
+              </w:rPr>
+              <w:t>parametros</w:t>
+            </w:r>
+            <w:r>
+              <w:rPr>
+                <w:rFonts w:asciiTheme="minorHAnsi" w:hAnsiTheme="minorHAnsi" w:cstheme="minorHAnsi"/>
+                <w:color w:val="2E74B5" w:themeColor="accent1" w:themeShade="BF"/>
+                <w:sz w:val="20"/>
+                <w:szCs w:val="20"/>
+                <w:vertAlign w:val="subscript"/>
+                <w:lang w:val="es-ES"/>
+              </w:rPr>
+              <w:t>i</w:t>
+            </w:r>
+            <w:r>
+              <w:rPr>
+                <w:rFonts w:asciiTheme="minorHAnsi" w:hAnsiTheme="minorHAnsi" w:cstheme="minorHAnsi"/>
+                <w:color w:val="2E74B5" w:themeColor="accent1" w:themeShade="BF"/>
+                <w:sz w:val="20"/>
+                <w:szCs w:val="20"/>
+                <w:lang w:val="es-ES"/>
+              </w:rPr>
+              <w:t>| == |</w:t>
+            </w:r>
+            <w:r>
+              <w:rPr>
+                <w:color w:val="2E74B5" w:themeColor="accent1" w:themeShade="BF"/>
+                <w:sz w:val="20"/>
+                <w:szCs w:val="20"/>
+              </w:rPr>
+              <w:t xml:space="preserve"> </w:t>
+            </w:r>
+            <w:r>
+              <w:rPr>
+                <w:color w:val="2E74B5" w:themeColor="accent1" w:themeShade="BF"/>
+                <w:sz w:val="20"/>
+                <w:szCs w:val="20"/>
+              </w:rPr>
+              <w:t>sentencia_llamada_funcion</w:t>
+            </w:r>
+            <w:r>
+              <w:rPr>
+                <w:color w:val="2E74B5" w:themeColor="accent1" w:themeShade="BF"/>
+                <w:sz w:val="20"/>
+                <w:szCs w:val="20"/>
+              </w:rPr>
+              <w:t>.</w:t>
+            </w:r>
+            <w:r>
+              <w:rPr>
+                <w:color w:val="2E74B5" w:themeColor="accent1" w:themeShade="BF"/>
+                <w:sz w:val="20"/>
+                <w:szCs w:val="20"/>
+              </w:rPr>
+              <w:t>funcionActual.parametros</w:t>
+            </w:r>
+            <w:r>
+              <w:rPr>
+                <w:color w:val="2E74B5" w:themeColor="accent1" w:themeShade="BF"/>
+                <w:sz w:val="20"/>
+                <w:szCs w:val="20"/>
+                <w:vertAlign w:val="subscript"/>
+              </w:rPr>
+              <w:t>i</w:t>
+            </w:r>
+            <w:r>
+              <w:rPr>
+                <w:color w:val="2E74B5" w:themeColor="accent1" w:themeShade="BF"/>
+                <w:sz w:val="20"/>
+                <w:szCs w:val="20"/>
+              </w:rPr>
+              <w:t>|</w:t>
+            </w:r>
+          </w:p>
+          <w:p>
+            <w:pPr>
+              <w:pStyle w:val="Sinespaciado"/>
+              <w:cnfStyle w:val="000000000000" w:firstRow="0" w:lastRow="0" w:firstColumn="0" w:lastColumn="0" w:oddVBand="0" w:evenVBand="0" w:oddHBand="0" w:evenHBand="0" w:firstRowFirstColumn="0" w:firstRowLastColumn="0" w:lastRowFirstColumn="0" w:lastRowLastColumn="0"/>
+              <w:rPr>
+                <w:rFonts w:asciiTheme="minorHAnsi" w:hAnsiTheme="minorHAnsi" w:cstheme="minorHAnsi"/>
+                <w:color w:val="2E74B5" w:themeColor="accent1" w:themeShade="BF"/>
+                <w:sz w:val="20"/>
+                <w:szCs w:val="20"/>
+                <w:lang w:val="es-ES"/>
+              </w:rPr>
+            </w:pPr>
+          </w:p>
+          <w:p>
+            <w:pPr>
+              <w:pStyle w:val="Sinespaciado"/>
+              <w:cnfStyle w:val="000000000000" w:firstRow="0" w:lastRow="0" w:firstColumn="0" w:lastColumn="0" w:oddVBand="0" w:evenVBand="0" w:oddHBand="0" w:evenHBand="0" w:firstRowFirstColumn="0" w:firstRowLastColumn="0" w:lastRowFirstColumn="0" w:lastRowLastColumn="0"/>
+              <w:rPr>
+                <w:rFonts w:asciiTheme="minorHAnsi" w:hAnsiTheme="minorHAnsi" w:cstheme="minorHAnsi"/>
+                <w:color w:val="2E74B5" w:themeColor="accent1" w:themeShade="BF"/>
+                <w:sz w:val="20"/>
+                <w:szCs w:val="20"/>
+                <w:lang w:val="es-ES"/>
+              </w:rPr>
+            </w:pPr>
+            <w:r>
+              <w:rPr>
+                <w:color w:val="2E74B5" w:themeColor="accent1" w:themeShade="BF"/>
+                <w:sz w:val="20"/>
+                <w:szCs w:val="20"/>
+              </w:rPr>
+              <w:t>sentencia_llamada_funcion.</w:t>
+            </w:r>
+            <w:r>
+              <w:rPr>
+                <w:rFonts w:asciiTheme="minorHAnsi" w:hAnsiTheme="minorHAnsi" w:cstheme="minorHAnsi"/>
+                <w:color w:val="2E74B5" w:themeColor="accent1" w:themeShade="BF"/>
+                <w:sz w:val="20"/>
+                <w:szCs w:val="20"/>
+                <w:lang w:val="es-ES"/>
+              </w:rPr>
+              <w:t>parametros</w:t>
+            </w:r>
+            <w:r>
+              <w:rPr>
+                <w:rFonts w:asciiTheme="minorHAnsi" w:hAnsiTheme="minorHAnsi" w:cstheme="minorHAnsi"/>
+                <w:color w:val="2E74B5" w:themeColor="accent1" w:themeShade="BF"/>
+                <w:sz w:val="20"/>
+                <w:szCs w:val="20"/>
+                <w:vertAlign w:val="subscript"/>
+                <w:lang w:val="es-ES"/>
+              </w:rPr>
+              <w:t>i</w:t>
+            </w:r>
+            <w:r>
+              <w:rPr>
+                <w:rFonts w:asciiTheme="minorHAnsi" w:hAnsiTheme="minorHAnsi" w:cstheme="minorHAnsi"/>
+                <w:color w:val="2E74B5" w:themeColor="accent1" w:themeShade="BF"/>
+                <w:sz w:val="20"/>
+                <w:szCs w:val="20"/>
+                <w:lang w:val="es-ES"/>
+              </w:rPr>
+              <w:t xml:space="preserve">.tipo == </w:t>
+            </w:r>
+            <w:r>
+              <w:rPr>
+                <w:color w:val="2E74B5" w:themeColor="accent1" w:themeShade="BF"/>
+                <w:sz w:val="20"/>
+                <w:szCs w:val="20"/>
+              </w:rPr>
+              <w:t>sentencia_llamada_funcion.funcionActual.parametros</w:t>
+            </w:r>
+            <w:r>
+              <w:rPr>
+                <w:color w:val="2E74B5" w:themeColor="accent1" w:themeShade="BF"/>
+                <w:sz w:val="20"/>
+                <w:szCs w:val="20"/>
+                <w:vertAlign w:val="subscript"/>
+              </w:rPr>
+              <w:t>i</w:t>
+            </w:r>
+            <w:r>
+              <w:rPr>
+                <w:rFonts w:asciiTheme="minorHAnsi" w:hAnsiTheme="minorHAnsi" w:cstheme="minorHAnsi"/>
+                <w:color w:val="2E74B5" w:themeColor="accent1" w:themeShade="BF"/>
+                <w:sz w:val="20"/>
+                <w:szCs w:val="20"/>
+                <w:lang w:val="es-ES"/>
+              </w:rPr>
+              <w:t>.tipo</w:t>
+            </w:r>
+          </w:p>
+          <w:p>
+            <w:pPr>
+              <w:pStyle w:val="Sinespaciado"/>
+              <w:cnfStyle w:val="000000000000" w:firstRow="0" w:lastRow="0" w:firstColumn="0" w:lastColumn="0" w:oddVBand="0" w:evenVBand="0" w:oddHBand="0" w:evenHBand="0" w:firstRowFirstColumn="0" w:firstRowLastColumn="0" w:lastRowFirstColumn="0" w:lastRowLastColumn="0"/>
+              <w:rPr>
+                <w:rFonts w:asciiTheme="minorHAnsi" w:hAnsiTheme="minorHAnsi" w:cstheme="minorHAnsi"/>
+                <w:color w:val="2E74B5" w:themeColor="accent1" w:themeShade="BF"/>
                 <w:sz w:val="20"/>
                 <w:szCs w:val="20"/>
                 <w:lang w:val="es-ES"/>
@@ -2199,7 +2411,7 @@
               <w:cnfStyle w:val="000000000000" w:firstRow="0" w:lastRow="0" w:firstColumn="0" w:lastColumn="0" w:oddVBand="0" w:evenVBand="0" w:oddHBand="0" w:evenHBand="0" w:firstRowFirstColumn="0" w:firstRowLastColumn="0" w:lastRowFirstColumn="0" w:lastRowLastColumn="0"/>
               <w:rPr>
                 <w:rFonts w:asciiTheme="minorHAnsi" w:hAnsiTheme="minorHAnsi" w:cstheme="minorHAnsi"/>
-                <w:color w:val="000000" w:themeColor="text1"/>
+                <w:color w:val="2E74B5" w:themeColor="accent1" w:themeShade="BF"/>
                 <w:sz w:val="20"/>
                 <w:szCs w:val="20"/>
                 <w:lang w:val="es-ES"/>
@@ -2215,7 +2427,7 @@
         <w:tc>
           <w:tcPr>
             <w:cnfStyle w:val="001000000000" w:firstRow="0" w:lastRow="0" w:firstColumn="1" w:lastColumn="0" w:oddVBand="0" w:evenVBand="0" w:oddHBand="0" w:evenHBand="0" w:firstRowFirstColumn="0" w:firstRowLastColumn="0" w:lastRowFirstColumn="0" w:lastRowLastColumn="0"/>
-            <w:tcW w:w="6516" w:type="dxa"/>
+            <w:tcW w:w="6374" w:type="dxa"/>
           </w:tcPr>
           <w:p>
             <w:pPr>
@@ -2273,7 +2485,7 @@
         </w:tc>
         <w:tc>
           <w:tcPr>
-            <w:tcW w:w="3969" w:type="dxa"/>
+            <w:tcW w:w="4111" w:type="dxa"/>
           </w:tcPr>
           <w:p>
             <w:pPr>
@@ -2281,21 +2493,90 @@
               <w:cnfStyle w:val="000000000000" w:firstRow="0" w:lastRow="0" w:firstColumn="0" w:lastColumn="0" w:oddVBand="0" w:evenVBand="0" w:oddHBand="0" w:evenHBand="0" w:firstRowFirstColumn="0" w:firstRowLastColumn="0" w:lastRowFirstColumn="0" w:lastRowLastColumn="0"/>
               <w:rPr>
                 <w:rFonts w:asciiTheme="minorHAnsi" w:hAnsiTheme="minorHAnsi" w:cstheme="minorHAnsi"/>
-                <w:color w:val="000000" w:themeColor="text1"/>
-                <w:sz w:val="20"/>
-                <w:szCs w:val="20"/>
-                <w:lang w:val="es-ES"/>
-              </w:rPr>
-            </w:pPr>
-            <w:r>
-              <w:rPr>
-                <w:rFonts w:asciiTheme="minorHAnsi" w:hAnsiTheme="minorHAnsi" w:cstheme="minorHAnsi"/>
-                <w:color w:val="000000" w:themeColor="text1"/>
-                <w:sz w:val="20"/>
-                <w:szCs w:val="20"/>
-                <w:lang w:val="es-ES"/>
-              </w:rPr>
-              <w:t>expresion.tipo == funcion.retorno.tipo</w:t>
+                <w:color w:val="2E74B5" w:themeColor="accent1" w:themeShade="BF"/>
+                <w:sz w:val="20"/>
+                <w:szCs w:val="20"/>
+                <w:lang w:val="es-ES"/>
+              </w:rPr>
+            </w:pPr>
+            <w:r>
+              <w:rPr>
+                <w:rFonts w:asciiTheme="minorHAnsi" w:hAnsiTheme="minorHAnsi" w:cstheme="minorHAnsi"/>
+                <w:color w:val="2E74B5" w:themeColor="accent1" w:themeShade="BF"/>
+                <w:sz w:val="20"/>
+                <w:szCs w:val="20"/>
+                <w:lang w:val="es-ES"/>
+              </w:rPr>
+              <w:t>si expresion == null</w:t>
+            </w:r>
+          </w:p>
+          <w:p>
+            <w:pPr>
+              <w:pStyle w:val="Sinespaciado"/>
+              <w:cnfStyle w:val="000000000000" w:firstRow="0" w:lastRow="0" w:firstColumn="0" w:lastColumn="0" w:oddVBand="0" w:evenVBand="0" w:oddHBand="0" w:evenHBand="0" w:firstRowFirstColumn="0" w:firstRowLastColumn="0" w:lastRowFirstColumn="0" w:lastRowLastColumn="0"/>
+              <w:rPr>
+                <w:rFonts w:asciiTheme="minorHAnsi" w:hAnsiTheme="minorHAnsi" w:cstheme="minorHAnsi"/>
+                <w:color w:val="2E74B5" w:themeColor="accent1" w:themeShade="BF"/>
+                <w:sz w:val="20"/>
+                <w:szCs w:val="20"/>
+                <w:lang w:val="es-ES"/>
+              </w:rPr>
+            </w:pPr>
+            <w:r>
+              <w:rPr>
+                <w:rFonts w:asciiTheme="minorHAnsi" w:hAnsiTheme="minorHAnsi" w:cstheme="minorHAnsi"/>
+                <w:color w:val="2E74B5" w:themeColor="accent1" w:themeShade="BF"/>
+                <w:sz w:val="20"/>
+                <w:szCs w:val="20"/>
+                <w:lang w:val="es-ES"/>
+              </w:rPr>
+              <w:t xml:space="preserve">    sentencia_return.funcionActual.tipo == tipoVoid</w:t>
+            </w:r>
+          </w:p>
+          <w:p>
+            <w:pPr>
+              <w:pStyle w:val="Sinespaciado"/>
+              <w:cnfStyle w:val="000000000000" w:firstRow="0" w:lastRow="0" w:firstColumn="0" w:lastColumn="0" w:oddVBand="0" w:evenVBand="0" w:oddHBand="0" w:evenHBand="0" w:firstRowFirstColumn="0" w:firstRowLastColumn="0" w:lastRowFirstColumn="0" w:lastRowLastColumn="0"/>
+              <w:rPr>
+                <w:rFonts w:asciiTheme="minorHAnsi" w:hAnsiTheme="minorHAnsi" w:cstheme="minorHAnsi"/>
+                <w:color w:val="2E74B5" w:themeColor="accent1" w:themeShade="BF"/>
+                <w:sz w:val="20"/>
+                <w:szCs w:val="20"/>
+                <w:lang w:val="es-ES"/>
+              </w:rPr>
+            </w:pPr>
+            <w:r>
+              <w:rPr>
+                <w:rFonts w:asciiTheme="minorHAnsi" w:hAnsiTheme="minorHAnsi" w:cstheme="minorHAnsi"/>
+                <w:color w:val="2E74B5" w:themeColor="accent1" w:themeShade="BF"/>
+                <w:sz w:val="20"/>
+                <w:szCs w:val="20"/>
+                <w:lang w:val="es-ES"/>
+              </w:rPr>
+              <w:t>sino</w:t>
+            </w:r>
+          </w:p>
+          <w:p>
+            <w:pPr>
+              <w:pStyle w:val="Sinespaciado"/>
+              <w:cnfStyle w:val="000000000000" w:firstRow="0" w:lastRow="0" w:firstColumn="0" w:lastColumn="0" w:oddVBand="0" w:evenVBand="0" w:oddHBand="0" w:evenHBand="0" w:firstRowFirstColumn="0" w:firstRowLastColumn="0" w:lastRowFirstColumn="0" w:lastRowLastColumn="0"/>
+              <w:rPr>
+                <w:rFonts w:asciiTheme="minorHAnsi" w:hAnsiTheme="minorHAnsi" w:cstheme="minorHAnsi"/>
+                <w:color w:val="2E74B5" w:themeColor="accent1" w:themeShade="BF"/>
+                <w:sz w:val="20"/>
+                <w:szCs w:val="20"/>
+                <w:lang w:val="es-ES"/>
+              </w:rPr>
+            </w:pPr>
+            <w:r>
+              <w:rPr>
+                <w:rFonts w:asciiTheme="minorHAnsi" w:hAnsiTheme="minorHAnsi" w:cstheme="minorHAnsi"/>
+                <w:color w:val="2E74B5" w:themeColor="accent1" w:themeShade="BF"/>
+                <w:sz w:val="20"/>
+                <w:szCs w:val="20"/>
+                <w:lang w:val="es-ES"/>
+              </w:rPr>
+              <w:t xml:space="preserve">    sentencia_return.funcionActual.tipo == expresion.tipo</w:t>
             </w:r>
           </w:p>
         </w:tc>
@@ -2309,92 +2590,12 @@
               <w:cnfStyle w:val="000000000000" w:firstRow="0" w:lastRow="0" w:firstColumn="0" w:lastColumn="0" w:oddVBand="0" w:evenVBand="0" w:oddHBand="0" w:evenHBand="0" w:firstRowFirstColumn="0" w:firstRowLastColumn="0" w:lastRowFirstColumn="0" w:lastRowLastColumn="0"/>
               <w:rPr>
                 <w:rFonts w:asciiTheme="minorHAnsi" w:hAnsiTheme="minorHAnsi" w:cstheme="minorHAnsi"/>
-                <w:color w:val="000000" w:themeColor="text1"/>
-                <w:sz w:val="20"/>
-                <w:szCs w:val="20"/>
-                <w:lang w:val="es-ES"/>
-              </w:rPr>
-            </w:pPr>
-            <w:r>
-              <w:rPr>
-                <w:rFonts w:asciiTheme="minorHAnsi" w:hAnsiTheme="minorHAnsi" w:cstheme="minorHAnsi"/>
-                <w:color w:val="000000" w:themeColor="text1"/>
-                <w:sz w:val="20"/>
-                <w:szCs w:val="20"/>
-                <w:lang w:val="es-ES"/>
-              </w:rPr>
-              <w:t>e</w:t>
-            </w:r>
-            <w:r>
-              <w:rPr>
-                <w:rFonts w:asciiTheme="minorHAnsi" w:hAnsiTheme="minorHAnsi" w:cstheme="minorHAnsi"/>
-                <w:color w:val="000000" w:themeColor="text1"/>
-                <w:sz w:val="20"/>
-                <w:szCs w:val="20"/>
-                <w:lang w:val="es-ES"/>
-              </w:rPr>
-              <w:t xml:space="preserve">xpr </w:t>
-            </w:r>
-            <w:r>
-              <w:rPr>
-                <w:color w:val="000000" w:themeColor="text1"/>
-                <w:sz w:val="19"/>
-              </w:rPr>
-              <w:t>≠</w:t>
-            </w:r>
-            <w:r>
-              <w:rPr>
-                <w:rFonts w:asciiTheme="minorHAnsi" w:hAnsiTheme="minorHAnsi" w:cstheme="minorHAnsi"/>
-                <w:color w:val="000000" w:themeColor="text1"/>
-                <w:sz w:val="20"/>
-                <w:szCs w:val="20"/>
-                <w:lang w:val="es-ES"/>
-              </w:rPr>
-              <w:t xml:space="preserve"> null</w:t>
-            </w:r>
-          </w:p>
-          <w:p>
-            <w:pPr>
-              <w:pStyle w:val="Sinespaciado"/>
-              <w:cnfStyle w:val="000000000000" w:firstRow="0" w:lastRow="0" w:firstColumn="0" w:lastColumn="0" w:oddVBand="0" w:evenVBand="0" w:oddHBand="0" w:evenHBand="0" w:firstRowFirstColumn="0" w:firstRowLastColumn="0" w:lastRowFirstColumn="0" w:lastRowLastColumn="0"/>
-              <w:rPr>
-                <w:rFonts w:asciiTheme="minorHAnsi" w:hAnsiTheme="minorHAnsi" w:cstheme="minorHAnsi"/>
-                <w:color w:val="000000" w:themeColor="text1"/>
-                <w:sz w:val="20"/>
-                <w:szCs w:val="20"/>
-                <w:lang w:val="es-ES"/>
-              </w:rPr>
-            </w:pPr>
-            <w:r>
-              <w:rPr>
-                <w:rFonts w:asciiTheme="minorHAnsi" w:hAnsiTheme="minorHAnsi" w:cstheme="minorHAnsi"/>
-                <w:color w:val="000000" w:themeColor="text1"/>
-                <w:sz w:val="20"/>
-                <w:szCs w:val="20"/>
-                <w:lang w:val="es-ES"/>
-              </w:rPr>
-              <w:t xml:space="preserve">sentencia.funcionActual = </w:t>
-            </w:r>
-            <w:r>
-              <w:rPr>
-                <w:rFonts w:asciiTheme="minorHAnsi" w:hAnsiTheme="minorHAnsi" w:cstheme="minorHAnsi"/>
-                <w:color w:val="000000" w:themeColor="text1"/>
-                <w:sz w:val="20"/>
-                <w:szCs w:val="20"/>
-                <w:lang w:val="es-ES"/>
-              </w:rPr>
-              <w:t>return.</w:t>
-            </w:r>
-            <w:r>
-              <w:rPr>
-                <w:rFonts w:asciiTheme="minorHAnsi" w:hAnsiTheme="minorHAnsi" w:cstheme="minorHAnsi"/>
-                <w:color w:val="000000" w:themeColor="text1"/>
-                <w:sz w:val="20"/>
-                <w:szCs w:val="20"/>
-                <w:lang w:val="es-ES"/>
-              </w:rPr>
-              <w:t>funcionActual</w:t>
-            </w:r>
+                <w:color w:val="2E74B5" w:themeColor="accent1" w:themeShade="BF"/>
+                <w:sz w:val="20"/>
+                <w:szCs w:val="20"/>
+                <w:lang w:val="es-ES"/>
+              </w:rPr>
+            </w:pPr>
           </w:p>
         </w:tc>
       </w:tr>
@@ -2405,7 +2606,7 @@
         <w:tc>
           <w:tcPr>
             <w:cnfStyle w:val="001000000000" w:firstRow="0" w:lastRow="0" w:firstColumn="1" w:lastColumn="0" w:oddVBand="0" w:evenVBand="0" w:oddHBand="0" w:evenHBand="0" w:firstRowFirstColumn="0" w:firstRowLastColumn="0" w:lastRowFirstColumn="0" w:lastRowLastColumn="0"/>
-            <w:tcW w:w="6516" w:type="dxa"/>
+            <w:tcW w:w="6374" w:type="dxa"/>
             <w:shd w:val="clear" w:color="auto" w:fill="DEEAF6" w:themeFill="accent1" w:themeFillTint="33"/>
           </w:tcPr>
           <w:p>
@@ -2429,14 +2630,14 @@
         </w:tc>
         <w:tc>
           <w:tcPr>
-            <w:tcW w:w="3969" w:type="dxa"/>
+            <w:tcW w:w="4111" w:type="dxa"/>
             <w:shd w:val="clear" w:color="auto" w:fill="DEEAF6" w:themeFill="accent1" w:themeFillTint="33"/>
           </w:tcPr>
           <w:p>
             <w:pPr>
               <w:cnfStyle w:val="000000000000" w:firstRow="0" w:lastRow="0" w:firstColumn="0" w:lastColumn="0" w:oddVBand="0" w:evenVBand="0" w:oddHBand="0" w:evenHBand="0" w:firstRowFirstColumn="0" w:firstRowLastColumn="0" w:lastRowFirstColumn="0" w:lastRowLastColumn="0"/>
               <w:rPr>
-                <w:color w:val="000000" w:themeColor="text1"/>
+                <w:color w:val="2E74B5" w:themeColor="accent1" w:themeShade="BF"/>
                 <w:sz w:val="20"/>
                 <w:szCs w:val="20"/>
               </w:rPr>
@@ -2452,7 +2653,7 @@
             <w:pPr>
               <w:cnfStyle w:val="000000000000" w:firstRow="0" w:lastRow="0" w:firstColumn="0" w:lastColumn="0" w:oddVBand="0" w:evenVBand="0" w:oddHBand="0" w:evenHBand="0" w:firstRowFirstColumn="0" w:firstRowLastColumn="0" w:lastRowFirstColumn="0" w:lastRowLastColumn="0"/>
               <w:rPr>
-                <w:color w:val="000000" w:themeColor="text1"/>
+                <w:color w:val="2E74B5" w:themeColor="accent1" w:themeShade="BF"/>
                 <w:sz w:val="20"/>
                 <w:szCs w:val="20"/>
               </w:rPr>
@@ -2467,7 +2668,7 @@
         <w:tc>
           <w:tcPr>
             <w:cnfStyle w:val="001000000000" w:firstRow="0" w:lastRow="0" w:firstColumn="1" w:lastColumn="0" w:oddVBand="0" w:evenVBand="0" w:oddHBand="0" w:evenHBand="0" w:firstRowFirstColumn="0" w:firstRowLastColumn="0" w:lastRowFirstColumn="0" w:lastRowLastColumn="0"/>
-            <w:tcW w:w="6516" w:type="dxa"/>
+            <w:tcW w:w="6374" w:type="dxa"/>
           </w:tcPr>
           <w:p>
             <w:pPr>
@@ -2507,13 +2708,13 @@
         </w:tc>
         <w:tc>
           <w:tcPr>
-            <w:tcW w:w="3969" w:type="dxa"/>
-          </w:tcPr>
-          <w:p>
-            <w:pPr>
-              <w:cnfStyle w:val="000000000000" w:firstRow="0" w:lastRow="0" w:firstColumn="0" w:lastColumn="0" w:oddVBand="0" w:evenVBand="0" w:oddHBand="0" w:evenHBand="0" w:firstRowFirstColumn="0" w:firstRowLastColumn="0" w:lastRowFirstColumn="0" w:lastRowLastColumn="0"/>
-              <w:rPr>
-                <w:color w:val="000000" w:themeColor="text1"/>
+            <w:tcW w:w="4111" w:type="dxa"/>
+          </w:tcPr>
+          <w:p>
+            <w:pPr>
+              <w:cnfStyle w:val="000000000000" w:firstRow="0" w:lastRow="0" w:firstColumn="0" w:lastColumn="0" w:oddVBand="0" w:evenVBand="0" w:oddHBand="0" w:evenHBand="0" w:firstRowFirstColumn="0" w:firstRowLastColumn="0" w:lastRowFirstColumn="0" w:lastRowLastColumn="0"/>
+              <w:rPr>
+                <w:color w:val="2E74B5" w:themeColor="accent1" w:themeShade="BF"/>
                 <w:sz w:val="20"/>
                 <w:szCs w:val="20"/>
               </w:rPr>
@@ -2528,7 +2729,7 @@
             <w:pPr>
               <w:cnfStyle w:val="000000000000" w:firstRow="0" w:lastRow="0" w:firstColumn="0" w:lastColumn="0" w:oddVBand="0" w:evenVBand="0" w:oddHBand="0" w:evenHBand="0" w:firstRowFirstColumn="0" w:firstRowLastColumn="0" w:lastRowFirstColumn="0" w:lastRowLastColumn="0"/>
               <w:rPr>
-                <w:color w:val="000000" w:themeColor="text1"/>
+                <w:color w:val="2E74B5" w:themeColor="accent1" w:themeShade="BF"/>
                 <w:sz w:val="20"/>
                 <w:szCs w:val="20"/>
               </w:rPr>
@@ -2543,7 +2744,7 @@
         <w:tc>
           <w:tcPr>
             <w:cnfStyle w:val="001000000000" w:firstRow="0" w:lastRow="0" w:firstColumn="1" w:lastColumn="0" w:oddVBand="0" w:evenVBand="0" w:oddHBand="0" w:evenHBand="0" w:firstRowFirstColumn="0" w:firstRowLastColumn="0" w:lastRowFirstColumn="0" w:lastRowLastColumn="0"/>
-            <w:tcW w:w="6516" w:type="dxa"/>
+            <w:tcW w:w="6374" w:type="dxa"/>
           </w:tcPr>
           <w:p>
             <w:pPr>
@@ -2560,6 +2761,7 @@
                 <w:sz w:val="20"/>
                 <w:szCs w:val="20"/>
               </w:rPr>
+              <w:lastRenderedPageBreak/>
               <w:t>tipoFloat:</w:t>
             </w:r>
             <w:r>
@@ -2583,13 +2785,13 @@
         </w:tc>
         <w:tc>
           <w:tcPr>
-            <w:tcW w:w="3969" w:type="dxa"/>
-          </w:tcPr>
-          <w:p>
-            <w:pPr>
-              <w:cnfStyle w:val="000000000000" w:firstRow="0" w:lastRow="0" w:firstColumn="0" w:lastColumn="0" w:oddVBand="0" w:evenVBand="0" w:oddHBand="0" w:evenHBand="0" w:firstRowFirstColumn="0" w:firstRowLastColumn="0" w:lastRowFirstColumn="0" w:lastRowLastColumn="0"/>
-              <w:rPr>
-                <w:color w:val="000000" w:themeColor="text1"/>
+            <w:tcW w:w="4111" w:type="dxa"/>
+          </w:tcPr>
+          <w:p>
+            <w:pPr>
+              <w:cnfStyle w:val="000000000000" w:firstRow="0" w:lastRow="0" w:firstColumn="0" w:lastColumn="0" w:oddVBand="0" w:evenVBand="0" w:oddHBand="0" w:evenHBand="0" w:firstRowFirstColumn="0" w:firstRowLastColumn="0" w:lastRowFirstColumn="0" w:lastRowLastColumn="0"/>
+              <w:rPr>
+                <w:color w:val="2E74B5" w:themeColor="accent1" w:themeShade="BF"/>
                 <w:sz w:val="20"/>
                 <w:szCs w:val="20"/>
               </w:rPr>
@@ -2604,7 +2806,7 @@
             <w:pPr>
               <w:cnfStyle w:val="000000000000" w:firstRow="0" w:lastRow="0" w:firstColumn="0" w:lastColumn="0" w:oddVBand="0" w:evenVBand="0" w:oddHBand="0" w:evenHBand="0" w:firstRowFirstColumn="0" w:firstRowLastColumn="0" w:lastRowFirstColumn="0" w:lastRowLastColumn="0"/>
               <w:rPr>
-                <w:color w:val="000000" w:themeColor="text1"/>
+                <w:color w:val="2E74B5" w:themeColor="accent1" w:themeShade="BF"/>
                 <w:sz w:val="20"/>
                 <w:szCs w:val="20"/>
               </w:rPr>
@@ -2619,7 +2821,7 @@
         <w:tc>
           <w:tcPr>
             <w:cnfStyle w:val="001000000000" w:firstRow="0" w:lastRow="0" w:firstColumn="1" w:lastColumn="0" w:oddVBand="0" w:evenVBand="0" w:oddHBand="0" w:evenHBand="0" w:firstRowFirstColumn="0" w:firstRowLastColumn="0" w:lastRowFirstColumn="0" w:lastRowLastColumn="0"/>
-            <w:tcW w:w="6516" w:type="dxa"/>
+            <w:tcW w:w="6374" w:type="dxa"/>
           </w:tcPr>
           <w:p>
             <w:pPr>
@@ -2659,13 +2861,13 @@
         </w:tc>
         <w:tc>
           <w:tcPr>
-            <w:tcW w:w="3969" w:type="dxa"/>
-          </w:tcPr>
-          <w:p>
-            <w:pPr>
-              <w:cnfStyle w:val="000000000000" w:firstRow="0" w:lastRow="0" w:firstColumn="0" w:lastColumn="0" w:oddVBand="0" w:evenVBand="0" w:oddHBand="0" w:evenHBand="0" w:firstRowFirstColumn="0" w:firstRowLastColumn="0" w:lastRowFirstColumn="0" w:lastRowLastColumn="0"/>
-              <w:rPr>
-                <w:color w:val="000000" w:themeColor="text1"/>
+            <w:tcW w:w="4111" w:type="dxa"/>
+          </w:tcPr>
+          <w:p>
+            <w:pPr>
+              <w:cnfStyle w:val="000000000000" w:firstRow="0" w:lastRow="0" w:firstColumn="0" w:lastColumn="0" w:oddVBand="0" w:evenVBand="0" w:oddHBand="0" w:evenHBand="0" w:firstRowFirstColumn="0" w:firstRowLastColumn="0" w:lastRowFirstColumn="0" w:lastRowLastColumn="0"/>
+              <w:rPr>
+                <w:color w:val="2E74B5" w:themeColor="accent1" w:themeShade="BF"/>
                 <w:sz w:val="20"/>
                 <w:szCs w:val="20"/>
               </w:rPr>
@@ -2680,7 +2882,7 @@
             <w:pPr>
               <w:cnfStyle w:val="000000000000" w:firstRow="0" w:lastRow="0" w:firstColumn="0" w:lastColumn="0" w:oddVBand="0" w:evenVBand="0" w:oddHBand="0" w:evenHBand="0" w:firstRowFirstColumn="0" w:firstRowLastColumn="0" w:lastRowFirstColumn="0" w:lastRowLastColumn="0"/>
               <w:rPr>
-                <w:color w:val="000000" w:themeColor="text1"/>
+                <w:color w:val="2E74B5" w:themeColor="accent1" w:themeShade="BF"/>
                 <w:sz w:val="20"/>
                 <w:szCs w:val="20"/>
               </w:rPr>
@@ -2695,7 +2897,7 @@
         <w:tc>
           <w:tcPr>
             <w:cnfStyle w:val="001000000000" w:firstRow="0" w:lastRow="0" w:firstColumn="1" w:lastColumn="0" w:oddVBand="0" w:evenVBand="0" w:oddHBand="0" w:evenHBand="0" w:firstRowFirstColumn="0" w:firstRowLastColumn="0" w:lastRowFirstColumn="0" w:lastRowLastColumn="0"/>
-            <w:tcW w:w="6516" w:type="dxa"/>
+            <w:tcW w:w="6374" w:type="dxa"/>
           </w:tcPr>
           <w:p>
             <w:pPr>
@@ -2753,7 +2955,7 @@
         </w:tc>
         <w:tc>
           <w:tcPr>
-            <w:tcW w:w="3969" w:type="dxa"/>
+            <w:tcW w:w="4111" w:type="dxa"/>
           </w:tcPr>
           <w:p>
             <w:pPr>
@@ -2761,7 +2963,7 @@
               <w:cnfStyle w:val="000000000000" w:firstRow="0" w:lastRow="0" w:firstColumn="0" w:lastColumn="0" w:oddVBand="0" w:evenVBand="0" w:oddHBand="0" w:evenHBand="0" w:firstRowFirstColumn="0" w:firstRowLastColumn="0" w:lastRowFirstColumn="0" w:lastRowLastColumn="0"/>
               <w:rPr>
                 <w:rFonts w:asciiTheme="minorHAnsi" w:hAnsiTheme="minorHAnsi" w:cstheme="minorHAnsi"/>
-                <w:color w:val="000000" w:themeColor="text1"/>
+                <w:color w:val="2E74B5" w:themeColor="accent1" w:themeShade="BF"/>
                 <w:sz w:val="20"/>
                 <w:szCs w:val="20"/>
               </w:rPr>
@@ -2778,7 +2980,7 @@
               <w:cnfStyle w:val="000000000000" w:firstRow="0" w:lastRow="0" w:firstColumn="0" w:lastColumn="0" w:oddVBand="0" w:evenVBand="0" w:oddHBand="0" w:evenHBand="0" w:firstRowFirstColumn="0" w:firstRowLastColumn="0" w:lastRowFirstColumn="0" w:lastRowLastColumn="0"/>
               <w:rPr>
                 <w:rFonts w:asciiTheme="minorHAnsi" w:hAnsiTheme="minorHAnsi" w:cstheme="minorHAnsi"/>
-                <w:color w:val="000000" w:themeColor="text1"/>
+                <w:color w:val="2E74B5" w:themeColor="accent1" w:themeShade="BF"/>
                 <w:sz w:val="20"/>
                 <w:szCs w:val="20"/>
                 <w:u w:val="single"/>
@@ -2794,7 +2996,7 @@
         <w:tc>
           <w:tcPr>
             <w:cnfStyle w:val="001000000000" w:firstRow="0" w:lastRow="0" w:firstColumn="1" w:lastColumn="0" w:oddVBand="0" w:evenVBand="0" w:oddHBand="0" w:evenHBand="0" w:firstRowFirstColumn="0" w:firstRowLastColumn="0" w:lastRowFirstColumn="0" w:lastRowLastColumn="0"/>
-            <w:tcW w:w="6516" w:type="dxa"/>
+            <w:tcW w:w="6374" w:type="dxa"/>
           </w:tcPr>
           <w:p>
             <w:pPr>
@@ -2878,13 +3080,13 @@
         </w:tc>
         <w:tc>
           <w:tcPr>
-            <w:tcW w:w="3969" w:type="dxa"/>
-          </w:tcPr>
-          <w:p>
-            <w:pPr>
-              <w:cnfStyle w:val="000000000000" w:firstRow="0" w:lastRow="0" w:firstColumn="0" w:lastColumn="0" w:oddVBand="0" w:evenVBand="0" w:oddHBand="0" w:evenHBand="0" w:firstRowFirstColumn="0" w:firstRowLastColumn="0" w:lastRowFirstColumn="0" w:lastRowLastColumn="0"/>
-              <w:rPr>
-                <w:color w:val="000000" w:themeColor="text1"/>
+            <w:tcW w:w="4111" w:type="dxa"/>
+          </w:tcPr>
+          <w:p>
+            <w:pPr>
+              <w:cnfStyle w:val="000000000000" w:firstRow="0" w:lastRow="0" w:firstColumn="0" w:lastColumn="0" w:oddVBand="0" w:evenVBand="0" w:oddHBand="0" w:evenHBand="0" w:firstRowFirstColumn="0" w:firstRowLastColumn="0" w:lastRowFirstColumn="0" w:lastRowLastColumn="0"/>
+              <w:rPr>
+                <w:color w:val="2E74B5" w:themeColor="accent1" w:themeShade="BF"/>
                 <w:sz w:val="20"/>
                 <w:szCs w:val="20"/>
               </w:rPr>
@@ -2899,7 +3101,7 @@
             <w:pPr>
               <w:cnfStyle w:val="000000000000" w:firstRow="0" w:lastRow="0" w:firstColumn="0" w:lastColumn="0" w:oddVBand="0" w:evenVBand="0" w:oddHBand="0" w:evenHBand="0" w:firstRowFirstColumn="0" w:firstRowLastColumn="0" w:lastRowFirstColumn="0" w:lastRowLastColumn="0"/>
               <w:rPr>
-                <w:color w:val="000000" w:themeColor="text1"/>
+                <w:color w:val="2E74B5" w:themeColor="accent1" w:themeShade="BF"/>
                 <w:sz w:val="20"/>
                 <w:szCs w:val="20"/>
               </w:rPr>
@@ -2914,7 +3116,7 @@
         <w:tc>
           <w:tcPr>
             <w:cnfStyle w:val="001000000000" w:firstRow="0" w:lastRow="0" w:firstColumn="1" w:lastColumn="0" w:oddVBand="0" w:evenVBand="0" w:oddHBand="0" w:evenHBand="0" w:firstRowFirstColumn="0" w:firstRowLastColumn="0" w:lastRowFirstColumn="0" w:lastRowLastColumn="0"/>
-            <w:tcW w:w="6516" w:type="dxa"/>
+            <w:tcW w:w="6374" w:type="dxa"/>
           </w:tcPr>
           <w:p>
             <w:pPr>
@@ -2954,13 +3156,13 @@
         </w:tc>
         <w:tc>
           <w:tcPr>
-            <w:tcW w:w="3969" w:type="dxa"/>
-          </w:tcPr>
-          <w:p>
-            <w:pPr>
-              <w:cnfStyle w:val="000000000000" w:firstRow="0" w:lastRow="0" w:firstColumn="0" w:lastColumn="0" w:oddVBand="0" w:evenVBand="0" w:oddHBand="0" w:evenHBand="0" w:firstRowFirstColumn="0" w:firstRowLastColumn="0" w:lastRowFirstColumn="0" w:lastRowLastColumn="0"/>
-              <w:rPr>
-                <w:color w:val="000000" w:themeColor="text1"/>
+            <w:tcW w:w="4111" w:type="dxa"/>
+          </w:tcPr>
+          <w:p>
+            <w:pPr>
+              <w:cnfStyle w:val="000000000000" w:firstRow="0" w:lastRow="0" w:firstColumn="0" w:lastColumn="0" w:oddVBand="0" w:evenVBand="0" w:oddHBand="0" w:evenHBand="0" w:firstRowFirstColumn="0" w:firstRowLastColumn="0" w:lastRowFirstColumn="0" w:lastRowLastColumn="0"/>
+              <w:rPr>
+                <w:color w:val="2E74B5" w:themeColor="accent1" w:themeShade="BF"/>
                 <w:sz w:val="20"/>
                 <w:szCs w:val="20"/>
               </w:rPr>
@@ -2975,7 +3177,7 @@
             <w:pPr>
               <w:cnfStyle w:val="000000000000" w:firstRow="0" w:lastRow="0" w:firstColumn="0" w:lastColumn="0" w:oddVBand="0" w:evenVBand="0" w:oddHBand="0" w:evenHBand="0" w:firstRowFirstColumn="0" w:firstRowLastColumn="0" w:lastRowFirstColumn="0" w:lastRowLastColumn="0"/>
               <w:rPr>
-                <w:color w:val="000000" w:themeColor="text1"/>
+                <w:color w:val="2E74B5" w:themeColor="accent1" w:themeShade="BF"/>
                 <w:sz w:val="20"/>
                 <w:szCs w:val="20"/>
               </w:rPr>
@@ -2990,7 +3192,7 @@
         <w:tc>
           <w:tcPr>
             <w:cnfStyle w:val="001000000000" w:firstRow="0" w:lastRow="0" w:firstColumn="1" w:lastColumn="0" w:oddVBand="0" w:evenVBand="0" w:oddHBand="0" w:evenHBand="0" w:firstRowFirstColumn="0" w:firstRowLastColumn="0" w:lastRowFirstColumn="0" w:lastRowLastColumn="0"/>
-            <w:tcW w:w="6516" w:type="dxa"/>
+            <w:tcW w:w="6374" w:type="dxa"/>
             <w:shd w:val="clear" w:color="auto" w:fill="DEEAF6" w:themeFill="accent1" w:themeFillTint="33"/>
           </w:tcPr>
           <w:p>
@@ -3032,14 +3234,14 @@
         </w:tc>
         <w:tc>
           <w:tcPr>
-            <w:tcW w:w="3969" w:type="dxa"/>
+            <w:tcW w:w="4111" w:type="dxa"/>
             <w:shd w:val="clear" w:color="auto" w:fill="DEEAF6" w:themeFill="accent1" w:themeFillTint="33"/>
           </w:tcPr>
           <w:p>
             <w:pPr>
               <w:cnfStyle w:val="000000000000" w:firstRow="0" w:lastRow="0" w:firstColumn="0" w:lastColumn="0" w:oddVBand="0" w:evenVBand="0" w:oddHBand="0" w:evenHBand="0" w:firstRowFirstColumn="0" w:firstRowLastColumn="0" w:lastRowFirstColumn="0" w:lastRowLastColumn="0"/>
               <w:rPr>
-                <w:color w:val="000000" w:themeColor="text1"/>
+                <w:color w:val="2E74B5" w:themeColor="accent1" w:themeShade="BF"/>
                 <w:sz w:val="20"/>
                 <w:szCs w:val="20"/>
               </w:rPr>
@@ -3055,7 +3257,7 @@
             <w:pPr>
               <w:cnfStyle w:val="000000000000" w:firstRow="0" w:lastRow="0" w:firstColumn="0" w:lastColumn="0" w:oddVBand="0" w:evenVBand="0" w:oddHBand="0" w:evenHBand="0" w:firstRowFirstColumn="0" w:firstRowLastColumn="0" w:lastRowFirstColumn="0" w:lastRowLastColumn="0"/>
               <w:rPr>
-                <w:color w:val="000000" w:themeColor="text1"/>
+                <w:color w:val="2E74B5" w:themeColor="accent1" w:themeShade="BF"/>
                 <w:sz w:val="20"/>
                 <w:szCs w:val="20"/>
               </w:rPr>
@@ -3070,7 +3272,7 @@
         <w:tc>
           <w:tcPr>
             <w:cnfStyle w:val="001000000000" w:firstRow="0" w:lastRow="0" w:firstColumn="1" w:lastColumn="0" w:oddVBand="0" w:evenVBand="0" w:oddHBand="0" w:evenHBand="0" w:firstRowFirstColumn="0" w:firstRowLastColumn="0" w:lastRowFirstColumn="0" w:lastRowLastColumn="0"/>
-            <w:tcW w:w="6516" w:type="dxa"/>
+            <w:tcW w:w="6374" w:type="dxa"/>
           </w:tcPr>
           <w:p>
             <w:pPr>
@@ -3087,7 +3289,6 @@
                 <w:sz w:val="20"/>
                 <w:szCs w:val="20"/>
               </w:rPr>
-              <w:lastRenderedPageBreak/>
               <w:t>expr_int:</w:t>
             </w:r>
             <w:r>
@@ -3129,13 +3330,13 @@
         </w:tc>
         <w:tc>
           <w:tcPr>
-            <w:tcW w:w="3969" w:type="dxa"/>
-          </w:tcPr>
-          <w:p>
-            <w:pPr>
-              <w:cnfStyle w:val="000000000000" w:firstRow="0" w:lastRow="0" w:firstColumn="0" w:lastColumn="0" w:oddVBand="0" w:evenVBand="0" w:oddHBand="0" w:evenHBand="0" w:firstRowFirstColumn="0" w:firstRowLastColumn="0" w:lastRowFirstColumn="0" w:lastRowLastColumn="0"/>
-              <w:rPr>
-                <w:color w:val="000000" w:themeColor="text1"/>
+            <w:tcW w:w="4111" w:type="dxa"/>
+          </w:tcPr>
+          <w:p>
+            <w:pPr>
+              <w:cnfStyle w:val="000000000000" w:firstRow="0" w:lastRow="0" w:firstColumn="0" w:lastColumn="0" w:oddVBand="0" w:evenVBand="0" w:oddHBand="0" w:evenHBand="0" w:firstRowFirstColumn="0" w:firstRowLastColumn="0" w:lastRowFirstColumn="0" w:lastRowLastColumn="0"/>
+              <w:rPr>
+                <w:color w:val="2E74B5" w:themeColor="accent1" w:themeShade="BF"/>
                 <w:sz w:val="20"/>
                 <w:szCs w:val="20"/>
               </w:rPr>
@@ -3152,16 +3353,16 @@
               <w:cnfStyle w:val="000000000000" w:firstRow="0" w:lastRow="0" w:firstColumn="0" w:lastColumn="0" w:oddVBand="0" w:evenVBand="0" w:oddHBand="0" w:evenHBand="0" w:firstRowFirstColumn="0" w:firstRowLastColumn="0" w:lastRowFirstColumn="0" w:lastRowLastColumn="0"/>
               <w:rPr>
                 <w:rFonts w:asciiTheme="minorHAnsi" w:hAnsiTheme="minorHAnsi" w:cstheme="minorHAnsi"/>
-                <w:color w:val="000000" w:themeColor="text1"/>
-                <w:sz w:val="20"/>
-                <w:szCs w:val="20"/>
-                <w:lang w:val="es-ES"/>
-              </w:rPr>
-            </w:pPr>
-            <w:r>
-              <w:rPr>
-                <w:rFonts w:asciiTheme="minorHAnsi" w:hAnsiTheme="minorHAnsi" w:cstheme="minorHAnsi"/>
-                <w:color w:val="000000" w:themeColor="text1"/>
+                <w:color w:val="2E74B5" w:themeColor="accent1" w:themeShade="BF"/>
+                <w:sz w:val="20"/>
+                <w:szCs w:val="20"/>
+                <w:lang w:val="es-ES"/>
+              </w:rPr>
+            </w:pPr>
+            <w:r>
+              <w:rPr>
+                <w:rFonts w:asciiTheme="minorHAnsi" w:hAnsiTheme="minorHAnsi" w:cstheme="minorHAnsi"/>
+                <w:color w:val="2E74B5" w:themeColor="accent1" w:themeShade="BF"/>
                 <w:sz w:val="20"/>
                 <w:szCs w:val="20"/>
                 <w:lang w:val="es-ES"/>
@@ -3175,16 +3376,16 @@
               <w:cnfStyle w:val="000000000000" w:firstRow="0" w:lastRow="0" w:firstColumn="0" w:lastColumn="0" w:oddVBand="0" w:evenVBand="0" w:oddHBand="0" w:evenHBand="0" w:firstRowFirstColumn="0" w:firstRowLastColumn="0" w:lastRowFirstColumn="0" w:lastRowLastColumn="0"/>
               <w:rPr>
                 <w:rFonts w:asciiTheme="minorHAnsi" w:hAnsiTheme="minorHAnsi" w:cstheme="minorHAnsi"/>
-                <w:color w:val="000000" w:themeColor="text1"/>
-                <w:sz w:val="20"/>
-                <w:szCs w:val="20"/>
-                <w:lang w:val="es-ES"/>
-              </w:rPr>
-            </w:pPr>
-            <w:r>
-              <w:rPr>
-                <w:rFonts w:asciiTheme="minorHAnsi" w:hAnsiTheme="minorHAnsi" w:cstheme="minorHAnsi"/>
-                <w:color w:val="000000" w:themeColor="text1"/>
+                <w:color w:val="2E74B5" w:themeColor="accent1" w:themeShade="BF"/>
+                <w:sz w:val="20"/>
+                <w:szCs w:val="20"/>
+                <w:lang w:val="es-ES"/>
+              </w:rPr>
+            </w:pPr>
+            <w:r>
+              <w:rPr>
+                <w:rFonts w:asciiTheme="minorHAnsi" w:hAnsiTheme="minorHAnsi" w:cstheme="minorHAnsi"/>
+                <w:color w:val="2E74B5" w:themeColor="accent1" w:themeShade="BF"/>
                 <w:sz w:val="20"/>
                 <w:szCs w:val="20"/>
                 <w:lang w:val="es-ES"/>
@@ -3201,7 +3402,7 @@
         <w:tc>
           <w:tcPr>
             <w:cnfStyle w:val="001000000000" w:firstRow="0" w:lastRow="0" w:firstColumn="1" w:lastColumn="0" w:oddVBand="0" w:evenVBand="0" w:oddHBand="0" w:evenHBand="0" w:firstRowFirstColumn="0" w:firstRowLastColumn="0" w:lastRowFirstColumn="0" w:lastRowLastColumn="0"/>
-            <w:tcW w:w="6516" w:type="dxa"/>
+            <w:tcW w:w="6374" w:type="dxa"/>
           </w:tcPr>
           <w:p>
             <w:pPr>
@@ -3259,13 +3460,13 @@
         </w:tc>
         <w:tc>
           <w:tcPr>
-            <w:tcW w:w="3969" w:type="dxa"/>
-          </w:tcPr>
-          <w:p>
-            <w:pPr>
-              <w:cnfStyle w:val="000000000000" w:firstRow="0" w:lastRow="0" w:firstColumn="0" w:lastColumn="0" w:oddVBand="0" w:evenVBand="0" w:oddHBand="0" w:evenHBand="0" w:firstRowFirstColumn="0" w:firstRowLastColumn="0" w:lastRowFirstColumn="0" w:lastRowLastColumn="0"/>
-              <w:rPr>
-                <w:color w:val="000000" w:themeColor="text1"/>
+            <w:tcW w:w="4111" w:type="dxa"/>
+          </w:tcPr>
+          <w:p>
+            <w:pPr>
+              <w:cnfStyle w:val="000000000000" w:firstRow="0" w:lastRow="0" w:firstColumn="0" w:lastColumn="0" w:oddVBand="0" w:evenVBand="0" w:oddHBand="0" w:evenHBand="0" w:firstRowFirstColumn="0" w:firstRowLastColumn="0" w:lastRowFirstColumn="0" w:lastRowLastColumn="0"/>
+              <w:rPr>
+                <w:color w:val="2E74B5" w:themeColor="accent1" w:themeShade="BF"/>
                 <w:sz w:val="20"/>
                 <w:szCs w:val="20"/>
               </w:rPr>
@@ -3282,16 +3483,16 @@
               <w:cnfStyle w:val="000000000000" w:firstRow="0" w:lastRow="0" w:firstColumn="0" w:lastColumn="0" w:oddVBand="0" w:evenVBand="0" w:oddHBand="0" w:evenHBand="0" w:firstRowFirstColumn="0" w:firstRowLastColumn="0" w:lastRowFirstColumn="0" w:lastRowLastColumn="0"/>
               <w:rPr>
                 <w:rFonts w:asciiTheme="minorHAnsi" w:hAnsiTheme="minorHAnsi" w:cstheme="minorHAnsi"/>
-                <w:color w:val="000000" w:themeColor="text1"/>
-                <w:sz w:val="20"/>
-                <w:szCs w:val="20"/>
-                <w:lang w:val="es-ES"/>
-              </w:rPr>
-            </w:pPr>
-            <w:r>
-              <w:rPr>
-                <w:rFonts w:asciiTheme="minorHAnsi" w:hAnsiTheme="minorHAnsi" w:cstheme="minorHAnsi"/>
-                <w:color w:val="000000" w:themeColor="text1"/>
+                <w:color w:val="2E74B5" w:themeColor="accent1" w:themeShade="BF"/>
+                <w:sz w:val="20"/>
+                <w:szCs w:val="20"/>
+                <w:lang w:val="es-ES"/>
+              </w:rPr>
+            </w:pPr>
+            <w:r>
+              <w:rPr>
+                <w:rFonts w:asciiTheme="minorHAnsi" w:hAnsiTheme="minorHAnsi" w:cstheme="minorHAnsi"/>
+                <w:color w:val="2E74B5" w:themeColor="accent1" w:themeShade="BF"/>
                 <w:sz w:val="20"/>
                 <w:szCs w:val="20"/>
                 <w:lang w:val="es-ES"/>
@@ -3305,16 +3506,16 @@
               <w:cnfStyle w:val="000000000000" w:firstRow="0" w:lastRow="0" w:firstColumn="0" w:lastColumn="0" w:oddVBand="0" w:evenVBand="0" w:oddHBand="0" w:evenHBand="0" w:firstRowFirstColumn="0" w:firstRowLastColumn="0" w:lastRowFirstColumn="0" w:lastRowLastColumn="0"/>
               <w:rPr>
                 <w:rFonts w:asciiTheme="minorHAnsi" w:hAnsiTheme="minorHAnsi" w:cstheme="minorHAnsi"/>
-                <w:color w:val="000000" w:themeColor="text1"/>
-                <w:sz w:val="20"/>
-                <w:szCs w:val="20"/>
-                <w:lang w:val="es-ES"/>
-              </w:rPr>
-            </w:pPr>
-            <w:r>
-              <w:rPr>
-                <w:rFonts w:asciiTheme="minorHAnsi" w:hAnsiTheme="minorHAnsi" w:cstheme="minorHAnsi"/>
-                <w:color w:val="000000" w:themeColor="text1"/>
+                <w:color w:val="2E74B5" w:themeColor="accent1" w:themeShade="BF"/>
+                <w:sz w:val="20"/>
+                <w:szCs w:val="20"/>
+                <w:lang w:val="es-ES"/>
+              </w:rPr>
+            </w:pPr>
+            <w:r>
+              <w:rPr>
+                <w:rFonts w:asciiTheme="minorHAnsi" w:hAnsiTheme="minorHAnsi" w:cstheme="minorHAnsi"/>
+                <w:color w:val="2E74B5" w:themeColor="accent1" w:themeShade="BF"/>
                 <w:sz w:val="20"/>
                 <w:szCs w:val="20"/>
                 <w:lang w:val="es-ES"/>
@@ -3331,7 +3532,7 @@
         <w:tc>
           <w:tcPr>
             <w:cnfStyle w:val="001000000000" w:firstRow="0" w:lastRow="0" w:firstColumn="1" w:lastColumn="0" w:oddVBand="0" w:evenVBand="0" w:oddHBand="0" w:evenHBand="0" w:firstRowFirstColumn="0" w:firstRowLastColumn="0" w:lastRowFirstColumn="0" w:lastRowLastColumn="0"/>
-            <w:tcW w:w="6516" w:type="dxa"/>
+            <w:tcW w:w="6374" w:type="dxa"/>
           </w:tcPr>
           <w:p>
             <w:pPr>
@@ -3389,13 +3590,13 @@
         </w:tc>
         <w:tc>
           <w:tcPr>
-            <w:tcW w:w="3969" w:type="dxa"/>
-          </w:tcPr>
-          <w:p>
-            <w:pPr>
-              <w:cnfStyle w:val="000000000000" w:firstRow="0" w:lastRow="0" w:firstColumn="0" w:lastColumn="0" w:oddVBand="0" w:evenVBand="0" w:oddHBand="0" w:evenHBand="0" w:firstRowFirstColumn="0" w:firstRowLastColumn="0" w:lastRowFirstColumn="0" w:lastRowLastColumn="0"/>
-              <w:rPr>
-                <w:color w:val="000000" w:themeColor="text1"/>
+            <w:tcW w:w="4111" w:type="dxa"/>
+          </w:tcPr>
+          <w:p>
+            <w:pPr>
+              <w:cnfStyle w:val="000000000000" w:firstRow="0" w:lastRow="0" w:firstColumn="0" w:lastColumn="0" w:oddVBand="0" w:evenVBand="0" w:oddHBand="0" w:evenHBand="0" w:firstRowFirstColumn="0" w:firstRowLastColumn="0" w:lastRowFirstColumn="0" w:lastRowLastColumn="0"/>
+              <w:rPr>
+                <w:color w:val="2E74B5" w:themeColor="accent1" w:themeShade="BF"/>
                 <w:sz w:val="20"/>
                 <w:szCs w:val="20"/>
               </w:rPr>
@@ -3412,16 +3613,16 @@
               <w:cnfStyle w:val="000000000000" w:firstRow="0" w:lastRow="0" w:firstColumn="0" w:lastColumn="0" w:oddVBand="0" w:evenVBand="0" w:oddHBand="0" w:evenHBand="0" w:firstRowFirstColumn="0" w:firstRowLastColumn="0" w:lastRowFirstColumn="0" w:lastRowLastColumn="0"/>
               <w:rPr>
                 <w:rFonts w:asciiTheme="minorHAnsi" w:hAnsiTheme="minorHAnsi" w:cstheme="minorHAnsi"/>
-                <w:color w:val="000000" w:themeColor="text1"/>
-                <w:sz w:val="20"/>
-                <w:szCs w:val="20"/>
-                <w:lang w:val="es-ES"/>
-              </w:rPr>
-            </w:pPr>
-            <w:r>
-              <w:rPr>
-                <w:rFonts w:asciiTheme="minorHAnsi" w:hAnsiTheme="minorHAnsi" w:cstheme="minorHAnsi"/>
-                <w:color w:val="000000" w:themeColor="text1"/>
+                <w:color w:val="2E74B5" w:themeColor="accent1" w:themeShade="BF"/>
+                <w:sz w:val="20"/>
+                <w:szCs w:val="20"/>
+                <w:lang w:val="es-ES"/>
+              </w:rPr>
+            </w:pPr>
+            <w:r>
+              <w:rPr>
+                <w:rFonts w:asciiTheme="minorHAnsi" w:hAnsiTheme="minorHAnsi" w:cstheme="minorHAnsi"/>
+                <w:color w:val="2E74B5" w:themeColor="accent1" w:themeShade="BF"/>
                 <w:sz w:val="20"/>
                 <w:szCs w:val="20"/>
                 <w:lang w:val="es-ES"/>
@@ -3435,16 +3636,16 @@
               <w:cnfStyle w:val="000000000000" w:firstRow="0" w:lastRow="0" w:firstColumn="0" w:lastColumn="0" w:oddVBand="0" w:evenVBand="0" w:oddHBand="0" w:evenHBand="0" w:firstRowFirstColumn="0" w:firstRowLastColumn="0" w:lastRowFirstColumn="0" w:lastRowLastColumn="0"/>
               <w:rPr>
                 <w:rFonts w:asciiTheme="minorHAnsi" w:hAnsiTheme="minorHAnsi" w:cstheme="minorHAnsi"/>
-                <w:color w:val="000000" w:themeColor="text1"/>
-                <w:sz w:val="20"/>
-                <w:szCs w:val="20"/>
-                <w:lang w:val="es-ES"/>
-              </w:rPr>
-            </w:pPr>
-            <w:r>
-              <w:rPr>
-                <w:rFonts w:asciiTheme="minorHAnsi" w:hAnsiTheme="minorHAnsi" w:cstheme="minorHAnsi"/>
-                <w:color w:val="000000" w:themeColor="text1"/>
+                <w:color w:val="2E74B5" w:themeColor="accent1" w:themeShade="BF"/>
+                <w:sz w:val="20"/>
+                <w:szCs w:val="20"/>
+                <w:lang w:val="es-ES"/>
+              </w:rPr>
+            </w:pPr>
+            <w:r>
+              <w:rPr>
+                <w:rFonts w:asciiTheme="minorHAnsi" w:hAnsiTheme="minorHAnsi" w:cstheme="minorHAnsi"/>
+                <w:color w:val="2E74B5" w:themeColor="accent1" w:themeShade="BF"/>
                 <w:sz w:val="20"/>
                 <w:szCs w:val="20"/>
                 <w:lang w:val="es-ES"/>
@@ -3461,7 +3662,7 @@
         <w:tc>
           <w:tcPr>
             <w:cnfStyle w:val="001000000000" w:firstRow="0" w:lastRow="0" w:firstColumn="1" w:lastColumn="0" w:oddVBand="0" w:evenVBand="0" w:oddHBand="0" w:evenHBand="0" w:firstRowFirstColumn="0" w:firstRowLastColumn="0" w:lastRowFirstColumn="0" w:lastRowLastColumn="0"/>
-            <w:tcW w:w="6516" w:type="dxa"/>
+            <w:tcW w:w="6374" w:type="dxa"/>
           </w:tcPr>
           <w:p>
             <w:pPr>
@@ -3519,7 +3720,7 @@
         </w:tc>
         <w:tc>
           <w:tcPr>
-            <w:tcW w:w="3969" w:type="dxa"/>
+            <w:tcW w:w="4111" w:type="dxa"/>
           </w:tcPr>
           <w:p>
             <w:pPr>
@@ -3528,7 +3729,7 @@
               <w:rPr>
                 <w:rFonts w:asciiTheme="minorHAnsi" w:hAnsiTheme="minorHAnsi" w:cstheme="minorHAnsi"/>
                 <w:b/>
-                <w:color w:val="000000" w:themeColor="text1"/>
+                <w:color w:val="2E74B5" w:themeColor="accent1" w:themeShade="BF"/>
                 <w:sz w:val="20"/>
                 <w:szCs w:val="20"/>
               </w:rPr>
@@ -3545,16 +3746,16 @@
               <w:cnfStyle w:val="000000000000" w:firstRow="0" w:lastRow="0" w:firstColumn="0" w:lastColumn="0" w:oddVBand="0" w:evenVBand="0" w:oddHBand="0" w:evenHBand="0" w:firstRowFirstColumn="0" w:firstRowLastColumn="0" w:lastRowFirstColumn="0" w:lastRowLastColumn="0"/>
               <w:rPr>
                 <w:rFonts w:asciiTheme="minorHAnsi" w:hAnsiTheme="minorHAnsi" w:cstheme="minorHAnsi"/>
-                <w:color w:val="000000" w:themeColor="text1"/>
-                <w:sz w:val="20"/>
-                <w:szCs w:val="20"/>
-                <w:lang w:val="es-ES"/>
-              </w:rPr>
-            </w:pPr>
-            <w:r>
-              <w:rPr>
-                <w:rFonts w:asciiTheme="minorHAnsi" w:hAnsiTheme="minorHAnsi" w:cstheme="minorHAnsi"/>
-                <w:color w:val="000000" w:themeColor="text1"/>
+                <w:color w:val="2E74B5" w:themeColor="accent1" w:themeShade="BF"/>
+                <w:sz w:val="20"/>
+                <w:szCs w:val="20"/>
+                <w:lang w:val="es-ES"/>
+              </w:rPr>
+            </w:pPr>
+            <w:r>
+              <w:rPr>
+                <w:rFonts w:asciiTheme="minorHAnsi" w:hAnsiTheme="minorHAnsi" w:cstheme="minorHAnsi"/>
+                <w:color w:val="2E74B5" w:themeColor="accent1" w:themeShade="BF"/>
                 <w:sz w:val="20"/>
                 <w:szCs w:val="20"/>
                 <w:lang w:val="es-ES"/>
@@ -3564,7 +3765,7 @@
             <w:r>
               <w:rPr>
                 <w:rFonts w:asciiTheme="minorHAnsi" w:hAnsiTheme="minorHAnsi" w:cstheme="minorHAnsi"/>
-                <w:color w:val="000000" w:themeColor="text1"/>
+                <w:color w:val="2E74B5" w:themeColor="accent1" w:themeShade="BF"/>
                 <w:sz w:val="20"/>
                 <w:szCs w:val="20"/>
                 <w:lang w:val="es-ES"/>
@@ -3582,7 +3783,7 @@
         <w:tc>
           <w:tcPr>
             <w:cnfStyle w:val="001000000000" w:firstRow="0" w:lastRow="0" w:firstColumn="1" w:lastColumn="0" w:oddVBand="0" w:evenVBand="0" w:oddHBand="0" w:evenHBand="0" w:firstRowFirstColumn="0" w:firstRowLastColumn="0" w:lastRowFirstColumn="0" w:lastRowLastColumn="0"/>
-            <w:tcW w:w="6516" w:type="dxa"/>
+            <w:tcW w:w="6374" w:type="dxa"/>
           </w:tcPr>
           <w:p>
             <w:pPr>
@@ -3692,20 +3893,20 @@
         </w:tc>
         <w:tc>
           <w:tcPr>
-            <w:tcW w:w="3969" w:type="dxa"/>
-          </w:tcPr>
-          <w:p>
-            <w:pPr>
-              <w:cnfStyle w:val="000000000000" w:firstRow="0" w:lastRow="0" w:firstColumn="0" w:lastColumn="0" w:oddVBand="0" w:evenVBand="0" w:oddHBand="0" w:evenHBand="0" w:firstRowFirstColumn="0" w:firstRowLastColumn="0" w:lastRowFirstColumn="0" w:lastRowLastColumn="0"/>
-              <w:rPr>
-                <w:color w:val="000000" w:themeColor="text1"/>
-                <w:sz w:val="20"/>
-                <w:szCs w:val="20"/>
-              </w:rPr>
-            </w:pPr>
-            <w:r>
-              <w:rPr>
-                <w:color w:val="000000" w:themeColor="text1"/>
+            <w:tcW w:w="4111" w:type="dxa"/>
+          </w:tcPr>
+          <w:p>
+            <w:pPr>
+              <w:cnfStyle w:val="000000000000" w:firstRow="0" w:lastRow="0" w:firstColumn="0" w:lastColumn="0" w:oddVBand="0" w:evenVBand="0" w:oddHBand="0" w:evenHBand="0" w:firstRowFirstColumn="0" w:firstRowLastColumn="0" w:lastRowFirstColumn="0" w:lastRowLastColumn="0"/>
+              <w:rPr>
+                <w:color w:val="2E74B5" w:themeColor="accent1" w:themeShade="BF"/>
+                <w:sz w:val="20"/>
+                <w:szCs w:val="20"/>
+              </w:rPr>
+            </w:pPr>
+            <w:r>
+              <w:rPr>
+                <w:color w:val="2E74B5" w:themeColor="accent1" w:themeShade="BF"/>
                 <w:sz w:val="20"/>
                 <w:szCs w:val="20"/>
               </w:rPr>
@@ -3716,14 +3917,14 @@
             <w:pPr>
               <w:cnfStyle w:val="000000000000" w:firstRow="0" w:lastRow="0" w:firstColumn="0" w:lastColumn="0" w:oddVBand="0" w:evenVBand="0" w:oddHBand="0" w:evenHBand="0" w:firstRowFirstColumn="0" w:firstRowLastColumn="0" w:lastRowFirstColumn="0" w:lastRowLastColumn="0"/>
               <w:rPr>
-                <w:color w:val="000000" w:themeColor="text1"/>
-                <w:sz w:val="20"/>
-                <w:szCs w:val="20"/>
-              </w:rPr>
-            </w:pPr>
-            <w:r>
-              <w:rPr>
-                <w:color w:val="000000" w:themeColor="text1"/>
+                <w:color w:val="2E74B5" w:themeColor="accent1" w:themeShade="BF"/>
+                <w:sz w:val="20"/>
+                <w:szCs w:val="20"/>
+              </w:rPr>
+            </w:pPr>
+            <w:r>
+              <w:rPr>
+                <w:color w:val="2E74B5" w:themeColor="accent1" w:themeShade="BF"/>
                 <w:sz w:val="20"/>
                 <w:szCs w:val="20"/>
               </w:rPr>
@@ -3734,14 +3935,14 @@
             <w:pPr>
               <w:cnfStyle w:val="000000000000" w:firstRow="0" w:lastRow="0" w:firstColumn="0" w:lastColumn="0" w:oddVBand="0" w:evenVBand="0" w:oddHBand="0" w:evenHBand="0" w:firstRowFirstColumn="0" w:firstRowLastColumn="0" w:lastRowFirstColumn="0" w:lastRowLastColumn="0"/>
               <w:rPr>
-                <w:color w:val="000000" w:themeColor="text1"/>
-                <w:sz w:val="20"/>
-                <w:szCs w:val="20"/>
-              </w:rPr>
-            </w:pPr>
-            <w:r>
-              <w:rPr>
-                <w:color w:val="000000" w:themeColor="text1"/>
+                <w:color w:val="2E74B5" w:themeColor="accent1" w:themeShade="BF"/>
+                <w:sz w:val="20"/>
+                <w:szCs w:val="20"/>
+              </w:rPr>
+            </w:pPr>
+            <w:r>
+              <w:rPr>
+                <w:color w:val="2E74B5" w:themeColor="accent1" w:themeShade="BF"/>
                 <w:sz w:val="20"/>
                 <w:szCs w:val="20"/>
               </w:rPr>
@@ -3752,14 +3953,14 @@
             <w:pPr>
               <w:cnfStyle w:val="000000000000" w:firstRow="0" w:lastRow="0" w:firstColumn="0" w:lastColumn="0" w:oddVBand="0" w:evenVBand="0" w:oddHBand="0" w:evenHBand="0" w:firstRowFirstColumn="0" w:firstRowLastColumn="0" w:lastRowFirstColumn="0" w:lastRowLastColumn="0"/>
               <w:rPr>
-                <w:color w:val="000000" w:themeColor="text1"/>
-                <w:sz w:val="20"/>
-                <w:szCs w:val="20"/>
-              </w:rPr>
-            </w:pPr>
-            <w:r>
-              <w:rPr>
-                <w:color w:val="000000" w:themeColor="text1"/>
+                <w:color w:val="2E74B5" w:themeColor="accent1" w:themeShade="BF"/>
+                <w:sz w:val="20"/>
+                <w:szCs w:val="20"/>
+              </w:rPr>
+            </w:pPr>
+            <w:r>
+              <w:rPr>
+                <w:color w:val="2E74B5" w:themeColor="accent1" w:themeShade="BF"/>
                 <w:sz w:val="20"/>
                 <w:szCs w:val="20"/>
               </w:rPr>
@@ -3770,14 +3971,14 @@
             <w:pPr>
               <w:cnfStyle w:val="000000000000" w:firstRow="0" w:lastRow="0" w:firstColumn="0" w:lastColumn="0" w:oddVBand="0" w:evenVBand="0" w:oddHBand="0" w:evenHBand="0" w:firstRowFirstColumn="0" w:firstRowLastColumn="0" w:lastRowFirstColumn="0" w:lastRowLastColumn="0"/>
               <w:rPr>
-                <w:color w:val="000000" w:themeColor="text1"/>
-                <w:sz w:val="20"/>
-                <w:szCs w:val="20"/>
-              </w:rPr>
-            </w:pPr>
-            <w:r>
-              <w:rPr>
-                <w:color w:val="000000" w:themeColor="text1"/>
+                <w:color w:val="2E74B5" w:themeColor="accent1" w:themeShade="BF"/>
+                <w:sz w:val="20"/>
+                <w:szCs w:val="20"/>
+              </w:rPr>
+            </w:pPr>
+            <w:r>
+              <w:rPr>
+                <w:color w:val="2E74B5" w:themeColor="accent1" w:themeShade="BF"/>
                 <w:sz w:val="20"/>
                 <w:szCs w:val="20"/>
               </w:rPr>
@@ -3788,20 +3989,38 @@
             <w:pPr>
               <w:cnfStyle w:val="000000000000" w:firstRow="0" w:lastRow="0" w:firstColumn="0" w:lastColumn="0" w:oddVBand="0" w:evenVBand="0" w:oddHBand="0" w:evenHBand="0" w:firstRowFirstColumn="0" w:firstRowLastColumn="0" w:lastRowFirstColumn="0" w:lastRowLastColumn="0"/>
               <w:rPr>
-                <w:color w:val="000000" w:themeColor="text1"/>
-                <w:sz w:val="20"/>
-                <w:szCs w:val="20"/>
-              </w:rPr>
-            </w:pPr>
-            <w:r>
-              <w:rPr>
-                <w:color w:val="000000" w:themeColor="text1"/>
+                <w:color w:val="2E74B5" w:themeColor="accent1" w:themeShade="BF"/>
+                <w:sz w:val="20"/>
+                <w:szCs w:val="20"/>
+              </w:rPr>
+            </w:pPr>
+            <w:r>
+              <w:rPr>
+                <w:color w:val="2E74B5" w:themeColor="accent1" w:themeShade="BF"/>
                 <w:sz w:val="20"/>
                 <w:szCs w:val="20"/>
               </w:rPr>
               <w:t xml:space="preserve">     izquierda.tipo==tipoInt</w:t>
             </w:r>
           </w:p>
+          <w:p>
+            <w:pPr>
+              <w:cnfStyle w:val="000000000000" w:firstRow="0" w:lastRow="0" w:firstColumn="0" w:lastColumn="0" w:oddVBand="0" w:evenVBand="0" w:oddHBand="0" w:evenHBand="0" w:firstRowFirstColumn="0" w:firstRowLastColumn="0" w:lastRowFirstColumn="0" w:lastRowLastColumn="0"/>
+              <w:rPr>
+                <w:color w:val="2E74B5" w:themeColor="accent1" w:themeShade="BF"/>
+                <w:sz w:val="20"/>
+                <w:szCs w:val="20"/>
+              </w:rPr>
+            </w:pPr>
+            <w:r>
+              <w:rPr>
+                <w:color w:val="2E74B5" w:themeColor="accent1" w:themeShade="BF"/>
+                <w:sz w:val="20"/>
+                <w:szCs w:val="20"/>
+              </w:rPr>
+              <w:t>mismoTipo(izquierda, derecha)</w:t>
+            </w:r>
+          </w:p>
         </w:tc>
         <w:tc>
           <w:tcPr>
@@ -3813,16 +4032,16 @@
               <w:cnfStyle w:val="000000000000" w:firstRow="0" w:lastRow="0" w:firstColumn="0" w:lastColumn="0" w:oddVBand="0" w:evenVBand="0" w:oddHBand="0" w:evenHBand="0" w:firstRowFirstColumn="0" w:firstRowLastColumn="0" w:lastRowFirstColumn="0" w:lastRowLastColumn="0"/>
               <w:rPr>
                 <w:rFonts w:asciiTheme="minorHAnsi" w:hAnsiTheme="minorHAnsi" w:cstheme="minorHAnsi"/>
-                <w:color w:val="000000" w:themeColor="text1"/>
-                <w:sz w:val="20"/>
-                <w:szCs w:val="20"/>
-                <w:lang w:val="es-ES"/>
-              </w:rPr>
-            </w:pPr>
-            <w:r>
-              <w:rPr>
-                <w:rFonts w:asciiTheme="minorHAnsi" w:hAnsiTheme="minorHAnsi" w:cstheme="minorHAnsi"/>
-                <w:color w:val="000000" w:themeColor="text1"/>
+                <w:color w:val="2E74B5" w:themeColor="accent1" w:themeShade="BF"/>
+                <w:sz w:val="20"/>
+                <w:szCs w:val="20"/>
+                <w:lang w:val="es-ES"/>
+              </w:rPr>
+            </w:pPr>
+            <w:r>
+              <w:rPr>
+                <w:rFonts w:asciiTheme="minorHAnsi" w:hAnsiTheme="minorHAnsi" w:cstheme="minorHAnsi"/>
+                <w:color w:val="2E74B5" w:themeColor="accent1" w:themeShade="BF"/>
                 <w:sz w:val="20"/>
                 <w:szCs w:val="20"/>
                 <w:lang w:val="es-ES"/>
@@ -3836,16 +4055,16 @@
               <w:cnfStyle w:val="000000000000" w:firstRow="0" w:lastRow="0" w:firstColumn="0" w:lastColumn="0" w:oddVBand="0" w:evenVBand="0" w:oddHBand="0" w:evenHBand="0" w:firstRowFirstColumn="0" w:firstRowLastColumn="0" w:lastRowFirstColumn="0" w:lastRowLastColumn="0"/>
               <w:rPr>
                 <w:rFonts w:asciiTheme="minorHAnsi" w:hAnsiTheme="minorHAnsi" w:cstheme="minorHAnsi"/>
-                <w:color w:val="000000" w:themeColor="text1"/>
-                <w:sz w:val="20"/>
-                <w:szCs w:val="20"/>
-                <w:lang w:val="es-ES"/>
-              </w:rPr>
-            </w:pPr>
-            <w:r>
-              <w:rPr>
-                <w:rFonts w:asciiTheme="minorHAnsi" w:hAnsiTheme="minorHAnsi" w:cstheme="minorHAnsi"/>
-                <w:color w:val="000000" w:themeColor="text1"/>
+                <w:color w:val="2E74B5" w:themeColor="accent1" w:themeShade="BF"/>
+                <w:sz w:val="20"/>
+                <w:szCs w:val="20"/>
+                <w:lang w:val="es-ES"/>
+              </w:rPr>
+            </w:pPr>
+            <w:r>
+              <w:rPr>
+                <w:rFonts w:asciiTheme="minorHAnsi" w:hAnsiTheme="minorHAnsi" w:cstheme="minorHAnsi"/>
+                <w:color w:val="2E74B5" w:themeColor="accent1" w:themeShade="BF"/>
                 <w:sz w:val="20"/>
                 <w:szCs w:val="20"/>
                 <w:lang w:val="es-ES"/>
@@ -3862,7 +4081,7 @@
         <w:tc>
           <w:tcPr>
             <w:cnfStyle w:val="001000000000" w:firstRow="0" w:lastRow="0" w:firstColumn="1" w:lastColumn="0" w:oddVBand="0" w:evenVBand="0" w:oddHBand="0" w:evenHBand="0" w:firstRowFirstColumn="0" w:firstRowLastColumn="0" w:lastRowFirstColumn="0" w:lastRowLastColumn="0"/>
-            <w:tcW w:w="6516" w:type="dxa"/>
+            <w:tcW w:w="6374" w:type="dxa"/>
           </w:tcPr>
           <w:p>
             <w:pPr>
@@ -3946,20 +4165,20 @@
         </w:tc>
         <w:tc>
           <w:tcPr>
-            <w:tcW w:w="3969" w:type="dxa"/>
-          </w:tcPr>
-          <w:p>
-            <w:pPr>
-              <w:cnfStyle w:val="000000000000" w:firstRow="0" w:lastRow="0" w:firstColumn="0" w:lastColumn="0" w:oddVBand="0" w:evenVBand="0" w:oddHBand="0" w:evenHBand="0" w:firstRowFirstColumn="0" w:firstRowLastColumn="0" w:lastRowFirstColumn="0" w:lastRowLastColumn="0"/>
-              <w:rPr>
-                <w:color w:val="000000" w:themeColor="text1"/>
-                <w:sz w:val="20"/>
-                <w:szCs w:val="20"/>
-              </w:rPr>
-            </w:pPr>
-            <w:r>
-              <w:rPr>
-                <w:color w:val="000000" w:themeColor="text1"/>
+            <w:tcW w:w="4111" w:type="dxa"/>
+          </w:tcPr>
+          <w:p>
+            <w:pPr>
+              <w:cnfStyle w:val="000000000000" w:firstRow="0" w:lastRow="0" w:firstColumn="0" w:lastColumn="0" w:oddVBand="0" w:evenVBand="0" w:oddHBand="0" w:evenHBand="0" w:firstRowFirstColumn="0" w:firstRowLastColumn="0" w:lastRowFirstColumn="0" w:lastRowLastColumn="0"/>
+              <w:rPr>
+                <w:color w:val="2E74B5" w:themeColor="accent1" w:themeShade="BF"/>
+                <w:sz w:val="20"/>
+                <w:szCs w:val="20"/>
+              </w:rPr>
+            </w:pPr>
+            <w:r>
+              <w:rPr>
+                <w:color w:val="2E74B5" w:themeColor="accent1" w:themeShade="BF"/>
                 <w:sz w:val="20"/>
                 <w:szCs w:val="20"/>
               </w:rPr>
@@ -3970,14 +4189,14 @@
             <w:pPr>
               <w:cnfStyle w:val="000000000000" w:firstRow="0" w:lastRow="0" w:firstColumn="0" w:lastColumn="0" w:oddVBand="0" w:evenVBand="0" w:oddHBand="0" w:evenHBand="0" w:firstRowFirstColumn="0" w:firstRowLastColumn="0" w:lastRowFirstColumn="0" w:lastRowLastColumn="0"/>
               <w:rPr>
-                <w:color w:val="000000" w:themeColor="text1"/>
-                <w:sz w:val="20"/>
-                <w:szCs w:val="20"/>
-              </w:rPr>
-            </w:pPr>
-            <w:r>
-              <w:rPr>
-                <w:color w:val="000000" w:themeColor="text1"/>
+                <w:color w:val="2E74B5" w:themeColor="accent1" w:themeShade="BF"/>
+                <w:sz w:val="20"/>
+                <w:szCs w:val="20"/>
+              </w:rPr>
+            </w:pPr>
+            <w:r>
+              <w:rPr>
+                <w:color w:val="2E74B5" w:themeColor="accent1" w:themeShade="BF"/>
                 <w:sz w:val="20"/>
                 <w:szCs w:val="20"/>
               </w:rPr>
@@ -3995,16 +4214,16 @@
               <w:cnfStyle w:val="000000000000" w:firstRow="0" w:lastRow="0" w:firstColumn="0" w:lastColumn="0" w:oddVBand="0" w:evenVBand="0" w:oddHBand="0" w:evenHBand="0" w:firstRowFirstColumn="0" w:firstRowLastColumn="0" w:lastRowFirstColumn="0" w:lastRowLastColumn="0"/>
               <w:rPr>
                 <w:rFonts w:asciiTheme="minorHAnsi" w:hAnsiTheme="minorHAnsi" w:cstheme="minorHAnsi"/>
-                <w:color w:val="000000" w:themeColor="text1"/>
-                <w:sz w:val="20"/>
-                <w:szCs w:val="20"/>
-                <w:lang w:val="es-ES"/>
-              </w:rPr>
-            </w:pPr>
-            <w:r>
-              <w:rPr>
-                <w:rFonts w:asciiTheme="minorHAnsi" w:hAnsiTheme="minorHAnsi" w:cstheme="minorHAnsi"/>
-                <w:color w:val="000000" w:themeColor="text1"/>
+                <w:color w:val="2E74B5" w:themeColor="accent1" w:themeShade="BF"/>
+                <w:sz w:val="20"/>
+                <w:szCs w:val="20"/>
+                <w:lang w:val="es-ES"/>
+              </w:rPr>
+            </w:pPr>
+            <w:r>
+              <w:rPr>
+                <w:rFonts w:asciiTheme="minorHAnsi" w:hAnsiTheme="minorHAnsi" w:cstheme="minorHAnsi"/>
+                <w:color w:val="2E74B5" w:themeColor="accent1" w:themeShade="BF"/>
                 <w:sz w:val="20"/>
                 <w:szCs w:val="20"/>
                 <w:lang w:val="es-ES"/>
@@ -4018,16 +4237,16 @@
               <w:cnfStyle w:val="000000000000" w:firstRow="0" w:lastRow="0" w:firstColumn="0" w:lastColumn="0" w:oddVBand="0" w:evenVBand="0" w:oddHBand="0" w:evenHBand="0" w:firstRowFirstColumn="0" w:firstRowLastColumn="0" w:lastRowFirstColumn="0" w:lastRowLastColumn="0"/>
               <w:rPr>
                 <w:rFonts w:asciiTheme="minorHAnsi" w:hAnsiTheme="minorHAnsi" w:cstheme="minorHAnsi"/>
-                <w:color w:val="000000" w:themeColor="text1"/>
-                <w:sz w:val="20"/>
-                <w:szCs w:val="20"/>
-                <w:lang w:val="es-ES"/>
-              </w:rPr>
-            </w:pPr>
-            <w:r>
-              <w:rPr>
-                <w:rFonts w:asciiTheme="minorHAnsi" w:hAnsiTheme="minorHAnsi" w:cstheme="minorHAnsi"/>
-                <w:color w:val="000000" w:themeColor="text1"/>
+                <w:color w:val="2E74B5" w:themeColor="accent1" w:themeShade="BF"/>
+                <w:sz w:val="20"/>
+                <w:szCs w:val="20"/>
+                <w:lang w:val="es-ES"/>
+              </w:rPr>
+            </w:pPr>
+            <w:r>
+              <w:rPr>
+                <w:rFonts w:asciiTheme="minorHAnsi" w:hAnsiTheme="minorHAnsi" w:cstheme="minorHAnsi"/>
+                <w:color w:val="2E74B5" w:themeColor="accent1" w:themeShade="BF"/>
                 <w:sz w:val="20"/>
                 <w:szCs w:val="20"/>
                 <w:lang w:val="es-ES"/>
@@ -4044,7 +4263,7 @@
         <w:tc>
           <w:tcPr>
             <w:cnfStyle w:val="001000000000" w:firstRow="0" w:lastRow="0" w:firstColumn="1" w:lastColumn="0" w:oddVBand="0" w:evenVBand="0" w:oddHBand="0" w:evenHBand="0" w:firstRowFirstColumn="0" w:firstRowLastColumn="0" w:lastRowFirstColumn="0" w:lastRowLastColumn="0"/>
-            <w:tcW w:w="6516" w:type="dxa"/>
+            <w:tcW w:w="6374" w:type="dxa"/>
           </w:tcPr>
           <w:p>
             <w:pPr>
@@ -4128,13 +4347,13 @@
         </w:tc>
         <w:tc>
           <w:tcPr>
-            <w:tcW w:w="3969" w:type="dxa"/>
-          </w:tcPr>
-          <w:p>
-            <w:pPr>
-              <w:cnfStyle w:val="000000000000" w:firstRow="0" w:lastRow="0" w:firstColumn="0" w:lastColumn="0" w:oddVBand="0" w:evenVBand="0" w:oddHBand="0" w:evenHBand="0" w:firstRowFirstColumn="0" w:firstRowLastColumn="0" w:lastRowFirstColumn="0" w:lastRowLastColumn="0"/>
-              <w:rPr>
-                <w:color w:val="000000" w:themeColor="text1"/>
+            <w:tcW w:w="4111" w:type="dxa"/>
+          </w:tcPr>
+          <w:p>
+            <w:pPr>
+              <w:cnfStyle w:val="000000000000" w:firstRow="0" w:lastRow="0" w:firstColumn="0" w:lastColumn="0" w:oddVBand="0" w:evenVBand="0" w:oddHBand="0" w:evenHBand="0" w:firstRowFirstColumn="0" w:firstRowLastColumn="0" w:lastRowFirstColumn="0" w:lastRowLastColumn="0"/>
+              <w:rPr>
+                <w:color w:val="2E74B5" w:themeColor="accent1" w:themeShade="BF"/>
                 <w:sz w:val="20"/>
                 <w:szCs w:val="20"/>
               </w:rPr>
@@ -4151,16 +4370,16 @@
               <w:cnfStyle w:val="000000000000" w:firstRow="0" w:lastRow="0" w:firstColumn="0" w:lastColumn="0" w:oddVBand="0" w:evenVBand="0" w:oddHBand="0" w:evenHBand="0" w:firstRowFirstColumn="0" w:firstRowLastColumn="0" w:lastRowFirstColumn="0" w:lastRowLastColumn="0"/>
               <w:rPr>
                 <w:rFonts w:asciiTheme="minorHAnsi" w:hAnsiTheme="minorHAnsi" w:cstheme="minorHAnsi"/>
-                <w:color w:val="000000" w:themeColor="text1"/>
-                <w:sz w:val="20"/>
-                <w:szCs w:val="20"/>
-                <w:lang w:val="es-ES"/>
-              </w:rPr>
-            </w:pPr>
-            <w:r>
-              <w:rPr>
-                <w:rFonts w:asciiTheme="minorHAnsi" w:hAnsiTheme="minorHAnsi" w:cstheme="minorHAnsi"/>
-                <w:color w:val="000000" w:themeColor="text1"/>
+                <w:color w:val="2E74B5" w:themeColor="accent1" w:themeShade="BF"/>
+                <w:sz w:val="20"/>
+                <w:szCs w:val="20"/>
+                <w:lang w:val="es-ES"/>
+              </w:rPr>
+            </w:pPr>
+            <w:r>
+              <w:rPr>
+                <w:rFonts w:asciiTheme="minorHAnsi" w:hAnsiTheme="minorHAnsi" w:cstheme="minorHAnsi"/>
+                <w:color w:val="2E74B5" w:themeColor="accent1" w:themeShade="BF"/>
                 <w:sz w:val="20"/>
                 <w:szCs w:val="20"/>
                 <w:lang w:val="es-ES"/>
@@ -4174,16 +4393,16 @@
               <w:cnfStyle w:val="000000000000" w:firstRow="0" w:lastRow="0" w:firstColumn="0" w:lastColumn="0" w:oddVBand="0" w:evenVBand="0" w:oddHBand="0" w:evenHBand="0" w:firstRowFirstColumn="0" w:firstRowLastColumn="0" w:lastRowFirstColumn="0" w:lastRowLastColumn="0"/>
               <w:rPr>
                 <w:rFonts w:asciiTheme="minorHAnsi" w:hAnsiTheme="minorHAnsi" w:cstheme="minorHAnsi"/>
-                <w:color w:val="000000" w:themeColor="text1"/>
-                <w:sz w:val="20"/>
-                <w:szCs w:val="20"/>
-                <w:lang w:val="es-ES"/>
-              </w:rPr>
-            </w:pPr>
-            <w:r>
-              <w:rPr>
-                <w:rFonts w:asciiTheme="minorHAnsi" w:hAnsiTheme="minorHAnsi" w:cstheme="minorHAnsi"/>
-                <w:color w:val="000000" w:themeColor="text1"/>
+                <w:color w:val="2E74B5" w:themeColor="accent1" w:themeShade="BF"/>
+                <w:sz w:val="20"/>
+                <w:szCs w:val="20"/>
+                <w:lang w:val="es-ES"/>
+              </w:rPr>
+            </w:pPr>
+            <w:r>
+              <w:rPr>
+                <w:rFonts w:asciiTheme="minorHAnsi" w:hAnsiTheme="minorHAnsi" w:cstheme="minorHAnsi"/>
+                <w:color w:val="2E74B5" w:themeColor="accent1" w:themeShade="BF"/>
                 <w:sz w:val="20"/>
                 <w:szCs w:val="20"/>
                 <w:lang w:val="es-ES"/>
@@ -4200,7 +4419,7 @@
         <w:tc>
           <w:tcPr>
             <w:cnfStyle w:val="001000000000" w:firstRow="0" w:lastRow="0" w:firstColumn="1" w:lastColumn="0" w:oddVBand="0" w:evenVBand="0" w:oddHBand="0" w:evenHBand="0" w:firstRowFirstColumn="0" w:firstRowLastColumn="0" w:lastRowFirstColumn="0" w:lastRowLastColumn="0"/>
-            <w:tcW w:w="6516" w:type="dxa"/>
+            <w:tcW w:w="6374" w:type="dxa"/>
           </w:tcPr>
           <w:p>
             <w:pPr>
@@ -4258,13 +4477,13 @@
         </w:tc>
         <w:tc>
           <w:tcPr>
-            <w:tcW w:w="3969" w:type="dxa"/>
-          </w:tcPr>
-          <w:p>
-            <w:pPr>
-              <w:cnfStyle w:val="000000000000" w:firstRow="0" w:lastRow="0" w:firstColumn="0" w:lastColumn="0" w:oddVBand="0" w:evenVBand="0" w:oddHBand="0" w:evenHBand="0" w:firstRowFirstColumn="0" w:firstRowLastColumn="0" w:lastRowFirstColumn="0" w:lastRowLastColumn="0"/>
-              <w:rPr>
-                <w:color w:val="000000" w:themeColor="text1"/>
+            <w:tcW w:w="4111" w:type="dxa"/>
+          </w:tcPr>
+          <w:p>
+            <w:pPr>
+              <w:cnfStyle w:val="000000000000" w:firstRow="0" w:lastRow="0" w:firstColumn="0" w:lastColumn="0" w:oddVBand="0" w:evenVBand="0" w:oddHBand="0" w:evenHBand="0" w:firstRowFirstColumn="0" w:firstRowLastColumn="0" w:lastRowFirstColumn="0" w:lastRowLastColumn="0"/>
+              <w:rPr>
+                <w:color w:val="2E74B5" w:themeColor="accent1" w:themeShade="BF"/>
                 <w:sz w:val="20"/>
                 <w:szCs w:val="20"/>
               </w:rPr>
@@ -4281,16 +4500,16 @@
               <w:cnfStyle w:val="000000000000" w:firstRow="0" w:lastRow="0" w:firstColumn="0" w:lastColumn="0" w:oddVBand="0" w:evenVBand="0" w:oddHBand="0" w:evenHBand="0" w:firstRowFirstColumn="0" w:firstRowLastColumn="0" w:lastRowFirstColumn="0" w:lastRowLastColumn="0"/>
               <w:rPr>
                 <w:rFonts w:asciiTheme="minorHAnsi" w:hAnsiTheme="minorHAnsi" w:cstheme="minorHAnsi"/>
-                <w:color w:val="000000" w:themeColor="text1"/>
-                <w:sz w:val="20"/>
-                <w:szCs w:val="20"/>
-                <w:lang w:val="es-ES"/>
-              </w:rPr>
-            </w:pPr>
-            <w:r>
-              <w:rPr>
-                <w:rFonts w:asciiTheme="minorHAnsi" w:hAnsiTheme="minorHAnsi" w:cstheme="minorHAnsi"/>
-                <w:color w:val="000000" w:themeColor="text1"/>
+                <w:color w:val="2E74B5" w:themeColor="accent1" w:themeShade="BF"/>
+                <w:sz w:val="20"/>
+                <w:szCs w:val="20"/>
+                <w:lang w:val="es-ES"/>
+              </w:rPr>
+            </w:pPr>
+            <w:r>
+              <w:rPr>
+                <w:rFonts w:asciiTheme="minorHAnsi" w:hAnsiTheme="minorHAnsi" w:cstheme="minorHAnsi"/>
+                <w:color w:val="2E74B5" w:themeColor="accent1" w:themeShade="BF"/>
                 <w:sz w:val="20"/>
                 <w:szCs w:val="20"/>
                 <w:lang w:val="es-ES"/>
@@ -4304,16 +4523,16 @@
               <w:cnfStyle w:val="000000000000" w:firstRow="0" w:lastRow="0" w:firstColumn="0" w:lastColumn="0" w:oddVBand="0" w:evenVBand="0" w:oddHBand="0" w:evenHBand="0" w:firstRowFirstColumn="0" w:firstRowLastColumn="0" w:lastRowFirstColumn="0" w:lastRowLastColumn="0"/>
               <w:rPr>
                 <w:rFonts w:asciiTheme="minorHAnsi" w:hAnsiTheme="minorHAnsi" w:cstheme="minorHAnsi"/>
-                <w:color w:val="000000" w:themeColor="text1"/>
-                <w:sz w:val="20"/>
-                <w:szCs w:val="20"/>
-                <w:lang w:val="es-ES"/>
-              </w:rPr>
-            </w:pPr>
-            <w:r>
-              <w:rPr>
-                <w:rFonts w:asciiTheme="minorHAnsi" w:hAnsiTheme="minorHAnsi" w:cstheme="minorHAnsi"/>
-                <w:color w:val="000000" w:themeColor="text1"/>
+                <w:color w:val="2E74B5" w:themeColor="accent1" w:themeShade="BF"/>
+                <w:sz w:val="20"/>
+                <w:szCs w:val="20"/>
+                <w:lang w:val="es-ES"/>
+              </w:rPr>
+            </w:pPr>
+            <w:r>
+              <w:rPr>
+                <w:rFonts w:asciiTheme="minorHAnsi" w:hAnsiTheme="minorHAnsi" w:cstheme="minorHAnsi"/>
+                <w:color w:val="2E74B5" w:themeColor="accent1" w:themeShade="BF"/>
                 <w:sz w:val="20"/>
                 <w:szCs w:val="20"/>
                 <w:lang w:val="es-ES"/>
@@ -4330,7 +4549,7 @@
         <w:tc>
           <w:tcPr>
             <w:cnfStyle w:val="001000000000" w:firstRow="0" w:lastRow="0" w:firstColumn="1" w:lastColumn="0" w:oddVBand="0" w:evenVBand="0" w:oddHBand="0" w:evenHBand="0" w:firstRowFirstColumn="0" w:firstRowLastColumn="0" w:lastRowFirstColumn="0" w:lastRowLastColumn="0"/>
-            <w:tcW w:w="6516" w:type="dxa"/>
+            <w:tcW w:w="6374" w:type="dxa"/>
           </w:tcPr>
           <w:p>
             <w:pPr>
@@ -4414,13 +4633,13 @@
         </w:tc>
         <w:tc>
           <w:tcPr>
-            <w:tcW w:w="3969" w:type="dxa"/>
-          </w:tcPr>
-          <w:p>
-            <w:pPr>
-              <w:cnfStyle w:val="000000000000" w:firstRow="0" w:lastRow="0" w:firstColumn="0" w:lastColumn="0" w:oddVBand="0" w:evenVBand="0" w:oddHBand="0" w:evenHBand="0" w:firstRowFirstColumn="0" w:firstRowLastColumn="0" w:lastRowFirstColumn="0" w:lastRowLastColumn="0"/>
-              <w:rPr>
-                <w:color w:val="000000" w:themeColor="text1"/>
+            <w:tcW w:w="4111" w:type="dxa"/>
+          </w:tcPr>
+          <w:p>
+            <w:pPr>
+              <w:cnfStyle w:val="000000000000" w:firstRow="0" w:lastRow="0" w:firstColumn="0" w:lastColumn="0" w:oddVBand="0" w:evenVBand="0" w:oddHBand="0" w:evenHBand="0" w:firstRowFirstColumn="0" w:firstRowLastColumn="0" w:lastRowFirstColumn="0" w:lastRowLastColumn="0"/>
+              <w:rPr>
+                <w:color w:val="2E74B5" w:themeColor="accent1" w:themeShade="BF"/>
                 <w:sz w:val="20"/>
                 <w:szCs w:val="20"/>
               </w:rPr>
@@ -4437,16 +4656,16 @@
               <w:cnfStyle w:val="000000000000" w:firstRow="0" w:lastRow="0" w:firstColumn="0" w:lastColumn="0" w:oddVBand="0" w:evenVBand="0" w:oddHBand="0" w:evenHBand="0" w:firstRowFirstColumn="0" w:firstRowLastColumn="0" w:lastRowFirstColumn="0" w:lastRowLastColumn="0"/>
               <w:rPr>
                 <w:rFonts w:asciiTheme="minorHAnsi" w:hAnsiTheme="minorHAnsi" w:cstheme="minorHAnsi"/>
-                <w:color w:val="000000" w:themeColor="text1"/>
-                <w:sz w:val="20"/>
-                <w:szCs w:val="20"/>
-                <w:lang w:val="es-ES"/>
-              </w:rPr>
-            </w:pPr>
-            <w:r>
-              <w:rPr>
-                <w:rFonts w:asciiTheme="minorHAnsi" w:hAnsiTheme="minorHAnsi" w:cstheme="minorHAnsi"/>
-                <w:color w:val="000000" w:themeColor="text1"/>
+                <w:color w:val="2E74B5" w:themeColor="accent1" w:themeShade="BF"/>
+                <w:sz w:val="20"/>
+                <w:szCs w:val="20"/>
+                <w:lang w:val="es-ES"/>
+              </w:rPr>
+            </w:pPr>
+            <w:r>
+              <w:rPr>
+                <w:rFonts w:asciiTheme="minorHAnsi" w:hAnsiTheme="minorHAnsi" w:cstheme="minorHAnsi"/>
+                <w:color w:val="2E74B5" w:themeColor="accent1" w:themeShade="BF"/>
                 <w:sz w:val="20"/>
                 <w:szCs w:val="20"/>
                 <w:lang w:val="es-ES"/>
@@ -4460,16 +4679,16 @@
               <w:cnfStyle w:val="000000000000" w:firstRow="0" w:lastRow="0" w:firstColumn="0" w:lastColumn="0" w:oddVBand="0" w:evenVBand="0" w:oddHBand="0" w:evenHBand="0" w:firstRowFirstColumn="0" w:firstRowLastColumn="0" w:lastRowFirstColumn="0" w:lastRowLastColumn="0"/>
               <w:rPr>
                 <w:rFonts w:asciiTheme="minorHAnsi" w:hAnsiTheme="minorHAnsi" w:cstheme="minorHAnsi"/>
-                <w:color w:val="000000" w:themeColor="text1"/>
-                <w:sz w:val="20"/>
-                <w:szCs w:val="20"/>
-                <w:lang w:val="es-ES"/>
-              </w:rPr>
-            </w:pPr>
-            <w:r>
-              <w:rPr>
-                <w:rFonts w:asciiTheme="minorHAnsi" w:hAnsiTheme="minorHAnsi" w:cstheme="minorHAnsi"/>
-                <w:color w:val="000000" w:themeColor="text1"/>
+                <w:color w:val="2E74B5" w:themeColor="accent1" w:themeShade="BF"/>
+                <w:sz w:val="20"/>
+                <w:szCs w:val="20"/>
+                <w:lang w:val="es-ES"/>
+              </w:rPr>
+            </w:pPr>
+            <w:r>
+              <w:rPr>
+                <w:rFonts w:asciiTheme="minorHAnsi" w:hAnsiTheme="minorHAnsi" w:cstheme="minorHAnsi"/>
+                <w:color w:val="2E74B5" w:themeColor="accent1" w:themeShade="BF"/>
                 <w:sz w:val="20"/>
                 <w:szCs w:val="20"/>
                 <w:lang w:val="es-ES"/>
@@ -4486,7 +4705,7 @@
         <w:tc>
           <w:tcPr>
             <w:cnfStyle w:val="001000000000" w:firstRow="0" w:lastRow="0" w:firstColumn="1" w:lastColumn="0" w:oddVBand="0" w:evenVBand="0" w:oddHBand="0" w:evenHBand="0" w:firstRowFirstColumn="0" w:firstRowLastColumn="0" w:lastRowFirstColumn="0" w:lastRowLastColumn="0"/>
-            <w:tcW w:w="6516" w:type="dxa"/>
+            <w:tcW w:w="6374" w:type="dxa"/>
           </w:tcPr>
           <w:p>
             <w:pPr>
@@ -4570,13 +4789,229 @@
         </w:tc>
         <w:tc>
           <w:tcPr>
-            <w:tcW w:w="3969" w:type="dxa"/>
+            <w:tcW w:w="4111" w:type="dxa"/>
           </w:tcPr>
           <w:p>
             <w:pPr>
               <w:pStyle w:val="Sinespaciado"/>
               <w:cnfStyle w:val="000000000000" w:firstRow="0" w:lastRow="0" w:firstColumn="0" w:lastColumn="0" w:oddVBand="0" w:evenVBand="0" w:oddHBand="0" w:evenHBand="0" w:firstRowFirstColumn="0" w:firstRowLastColumn="0" w:lastRowFirstColumn="0" w:lastRowLastColumn="0"/>
               <w:rPr>
+                <w:color w:val="2E74B5" w:themeColor="accent1" w:themeShade="BF"/>
+                <w:sz w:val="20"/>
+                <w:szCs w:val="20"/>
+              </w:rPr>
+            </w:pPr>
+            <w:r>
+              <w:rPr>
+                <w:rFonts w:asciiTheme="minorHAnsi" w:hAnsiTheme="minorHAnsi" w:cstheme="minorHAnsi"/>
+                <w:color w:val="2E74B5" w:themeColor="accent1" w:themeShade="BF"/>
+                <w:sz w:val="20"/>
+                <w:szCs w:val="20"/>
+                <w:lang w:val="es-ES"/>
+              </w:rPr>
+              <w:t>|</w:t>
+            </w:r>
+            <w:r>
+              <w:rPr>
+                <w:color w:val="2E74B5" w:themeColor="accent1" w:themeShade="BF"/>
+                <w:sz w:val="20"/>
+                <w:szCs w:val="20"/>
+              </w:rPr>
+              <w:t>expr_llamada_funcion</w:t>
+            </w:r>
+            <w:r>
+              <w:rPr>
+                <w:color w:val="2E74B5" w:themeColor="accent1" w:themeShade="BF"/>
+                <w:sz w:val="20"/>
+                <w:szCs w:val="20"/>
+              </w:rPr>
+              <w:t>.</w:t>
+            </w:r>
+            <w:r>
+              <w:rPr>
+                <w:rFonts w:asciiTheme="minorHAnsi" w:hAnsiTheme="minorHAnsi" w:cstheme="minorHAnsi"/>
+                <w:color w:val="2E74B5" w:themeColor="accent1" w:themeShade="BF"/>
+                <w:sz w:val="20"/>
+                <w:szCs w:val="20"/>
+                <w:lang w:val="es-ES"/>
+              </w:rPr>
+              <w:t>parametros</w:t>
+            </w:r>
+            <w:r>
+              <w:rPr>
+                <w:rFonts w:asciiTheme="minorHAnsi" w:hAnsiTheme="minorHAnsi" w:cstheme="minorHAnsi"/>
+                <w:color w:val="2E74B5" w:themeColor="accent1" w:themeShade="BF"/>
+                <w:sz w:val="20"/>
+                <w:szCs w:val="20"/>
+                <w:vertAlign w:val="subscript"/>
+                <w:lang w:val="es-ES"/>
+              </w:rPr>
+              <w:t>i</w:t>
+            </w:r>
+            <w:r>
+              <w:rPr>
+                <w:rFonts w:asciiTheme="minorHAnsi" w:hAnsiTheme="minorHAnsi" w:cstheme="minorHAnsi"/>
+                <w:color w:val="2E74B5" w:themeColor="accent1" w:themeShade="BF"/>
+                <w:sz w:val="20"/>
+                <w:szCs w:val="20"/>
+                <w:lang w:val="es-ES"/>
+              </w:rPr>
+              <w:t>| == |</w:t>
+            </w:r>
+            <w:r>
+              <w:rPr>
+                <w:color w:val="2E74B5" w:themeColor="accent1" w:themeShade="BF"/>
+                <w:sz w:val="20"/>
+                <w:szCs w:val="20"/>
+              </w:rPr>
+              <w:t>expr_llamada_funcion</w:t>
+            </w:r>
+            <w:r>
+              <w:rPr>
+                <w:color w:val="2E74B5" w:themeColor="accent1" w:themeShade="BF"/>
+                <w:sz w:val="20"/>
+                <w:szCs w:val="20"/>
+              </w:rPr>
+              <w:t>.funcionActual.parametros</w:t>
+            </w:r>
+            <w:r>
+              <w:rPr>
+                <w:color w:val="2E74B5" w:themeColor="accent1" w:themeShade="BF"/>
+                <w:sz w:val="20"/>
+                <w:szCs w:val="20"/>
+                <w:vertAlign w:val="subscript"/>
+              </w:rPr>
+              <w:t>i</w:t>
+            </w:r>
+            <w:r>
+              <w:rPr>
+                <w:color w:val="2E74B5" w:themeColor="accent1" w:themeShade="BF"/>
+                <w:sz w:val="20"/>
+                <w:szCs w:val="20"/>
+              </w:rPr>
+              <w:t>|</w:t>
+            </w:r>
+          </w:p>
+          <w:p>
+            <w:pPr>
+              <w:pStyle w:val="Sinespaciado"/>
+              <w:cnfStyle w:val="000000000000" w:firstRow="0" w:lastRow="0" w:firstColumn="0" w:lastColumn="0" w:oddVBand="0" w:evenVBand="0" w:oddHBand="0" w:evenHBand="0" w:firstRowFirstColumn="0" w:firstRowLastColumn="0" w:lastRowFirstColumn="0" w:lastRowLastColumn="0"/>
+              <w:rPr>
+                <w:rFonts w:asciiTheme="minorHAnsi" w:hAnsiTheme="minorHAnsi" w:cstheme="minorHAnsi"/>
+                <w:color w:val="2E74B5" w:themeColor="accent1" w:themeShade="BF"/>
+                <w:sz w:val="20"/>
+                <w:szCs w:val="20"/>
+                <w:lang w:val="es-ES"/>
+              </w:rPr>
+            </w:pPr>
+          </w:p>
+          <w:p>
+            <w:pPr>
+              <w:pStyle w:val="Sinespaciado"/>
+              <w:cnfStyle w:val="000000000000" w:firstRow="0" w:lastRow="0" w:firstColumn="0" w:lastColumn="0" w:oddVBand="0" w:evenVBand="0" w:oddHBand="0" w:evenHBand="0" w:firstRowFirstColumn="0" w:firstRowLastColumn="0" w:lastRowFirstColumn="0" w:lastRowLastColumn="0"/>
+              <w:rPr>
+                <w:rFonts w:asciiTheme="minorHAnsi" w:hAnsiTheme="minorHAnsi" w:cstheme="minorHAnsi"/>
+                <w:color w:val="2E74B5" w:themeColor="accent1" w:themeShade="BF"/>
+                <w:sz w:val="20"/>
+                <w:szCs w:val="20"/>
+                <w:lang w:val="es-ES"/>
+              </w:rPr>
+            </w:pPr>
+            <w:r>
+              <w:rPr>
+                <w:color w:val="2E74B5" w:themeColor="accent1" w:themeShade="BF"/>
+                <w:sz w:val="20"/>
+                <w:szCs w:val="20"/>
+              </w:rPr>
+              <w:t>expr_llamada_funcion.</w:t>
+            </w:r>
+            <w:r>
+              <w:rPr>
+                <w:rFonts w:asciiTheme="minorHAnsi" w:hAnsiTheme="minorHAnsi" w:cstheme="minorHAnsi"/>
+                <w:color w:val="2E74B5" w:themeColor="accent1" w:themeShade="BF"/>
+                <w:sz w:val="20"/>
+                <w:szCs w:val="20"/>
+                <w:lang w:val="es-ES"/>
+              </w:rPr>
+              <w:t>parametros</w:t>
+            </w:r>
+            <w:r>
+              <w:rPr>
+                <w:rFonts w:asciiTheme="minorHAnsi" w:hAnsiTheme="minorHAnsi" w:cstheme="minorHAnsi"/>
+                <w:color w:val="2E74B5" w:themeColor="accent1" w:themeShade="BF"/>
+                <w:sz w:val="20"/>
+                <w:szCs w:val="20"/>
+                <w:vertAlign w:val="subscript"/>
+                <w:lang w:val="es-ES"/>
+              </w:rPr>
+              <w:t>i</w:t>
+            </w:r>
+            <w:r>
+              <w:rPr>
+                <w:rFonts w:asciiTheme="minorHAnsi" w:hAnsiTheme="minorHAnsi" w:cstheme="minorHAnsi"/>
+                <w:color w:val="2E74B5" w:themeColor="accent1" w:themeShade="BF"/>
+                <w:sz w:val="20"/>
+                <w:szCs w:val="20"/>
+                <w:lang w:val="es-ES"/>
+              </w:rPr>
+              <w:t xml:space="preserve">.tipo == </w:t>
+            </w:r>
+            <w:r>
+              <w:rPr>
+                <w:color w:val="2E74B5" w:themeColor="accent1" w:themeShade="BF"/>
+                <w:sz w:val="20"/>
+                <w:szCs w:val="20"/>
+              </w:rPr>
+              <w:t>expr_llamada_funcion.funcionActual.parametro</w:t>
+            </w:r>
+            <w:bookmarkStart w:id="0" w:name="_GoBack"/>
+            <w:bookmarkEnd w:id="0"/>
+            <w:r>
+              <w:rPr>
+                <w:color w:val="2E74B5" w:themeColor="accent1" w:themeShade="BF"/>
+                <w:sz w:val="20"/>
+                <w:szCs w:val="20"/>
+              </w:rPr>
+              <w:t>s</w:t>
+            </w:r>
+            <w:r>
+              <w:rPr>
+                <w:color w:val="2E74B5" w:themeColor="accent1" w:themeShade="BF"/>
+                <w:sz w:val="20"/>
+                <w:szCs w:val="20"/>
+                <w:vertAlign w:val="subscript"/>
+              </w:rPr>
+              <w:t>i</w:t>
+            </w:r>
+            <w:r>
+              <w:rPr>
+                <w:rFonts w:asciiTheme="minorHAnsi" w:hAnsiTheme="minorHAnsi" w:cstheme="minorHAnsi"/>
+                <w:color w:val="2E74B5" w:themeColor="accent1" w:themeShade="BF"/>
+                <w:sz w:val="20"/>
+                <w:szCs w:val="20"/>
+                <w:lang w:val="es-ES"/>
+              </w:rPr>
+              <w:t>.tipo</w:t>
+            </w:r>
+          </w:p>
+          <w:p>
+            <w:pPr>
+              <w:pStyle w:val="Sinespaciado"/>
+              <w:cnfStyle w:val="000000000000" w:firstRow="0" w:lastRow="0" w:firstColumn="0" w:lastColumn="0" w:oddVBand="0" w:evenVBand="0" w:oddHBand="0" w:evenHBand="0" w:firstRowFirstColumn="0" w:firstRowLastColumn="0" w:lastRowFirstColumn="0" w:lastRowLastColumn="0"/>
+              <w:rPr>
+                <w:rFonts w:asciiTheme="minorHAnsi" w:hAnsiTheme="minorHAnsi" w:cstheme="minorHAnsi"/>
+                <w:color w:val="2E74B5" w:themeColor="accent1" w:themeShade="BF"/>
+                <w:sz w:val="20"/>
+                <w:szCs w:val="20"/>
+                <w:lang w:val="es-ES"/>
+              </w:rPr>
+            </w:pPr>
+          </w:p>
+          <w:p>
+            <w:pPr>
+              <w:pStyle w:val="Sinespaciado"/>
+              <w:cnfStyle w:val="000000000000" w:firstRow="0" w:lastRow="0" w:firstColumn="0" w:lastColumn="0" w:oddVBand="0" w:evenVBand="0" w:oddHBand="0" w:evenHBand="0" w:firstRowFirstColumn="0" w:firstRowLastColumn="0" w:lastRowFirstColumn="0" w:lastRowLastColumn="0"/>
+              <w:rPr>
                 <w:rFonts w:asciiTheme="minorHAnsi" w:hAnsiTheme="minorHAnsi" w:cstheme="minorHAnsi"/>
                 <w:color w:val="000000" w:themeColor="text1"/>
                 <w:sz w:val="20"/>
@@ -4584,6 +5019,39 @@
                 <w:lang w:val="es-ES"/>
               </w:rPr>
             </w:pPr>
+            <w:r>
+              <w:rPr>
+                <w:color w:val="2E74B5" w:themeColor="accent1" w:themeShade="BF"/>
+                <w:sz w:val="20"/>
+                <w:szCs w:val="20"/>
+              </w:rPr>
+              <w:t>expr_llamada_funcion.funcionActual</w:t>
+            </w:r>
+            <w:r>
+              <w:rPr>
+                <w:color w:val="2E74B5" w:themeColor="accent1" w:themeShade="BF"/>
+                <w:sz w:val="20"/>
+                <w:szCs w:val="20"/>
+              </w:rPr>
+              <w:t xml:space="preserve">.retorno </w:t>
+            </w:r>
+            <w:r>
+              <w:rPr>
+                <w:color w:val="2E74B5" w:themeColor="accent1" w:themeShade="BF"/>
+                <w:sz w:val="19"/>
+              </w:rPr>
+              <w:t>≠</w:t>
+            </w:r>
+            <w:r>
+              <w:rPr>
+                <w:rFonts w:asciiTheme="minorHAnsi" w:hAnsiTheme="minorHAnsi" w:cstheme="minorHAnsi"/>
+                <w:color w:val="2E74B5" w:themeColor="accent1" w:themeShade="BF"/>
+                <w:sz w:val="20"/>
+                <w:szCs w:val="20"/>
+                <w:lang w:val="es-ES"/>
+              </w:rPr>
+              <w:t xml:space="preserve"> tipoVoid</w:t>
+            </w:r>
           </w:p>
         </w:tc>
         <w:tc>
@@ -4596,16 +5064,16 @@
               <w:cnfStyle w:val="000000000000" w:firstRow="0" w:lastRow="0" w:firstColumn="0" w:lastColumn="0" w:oddVBand="0" w:evenVBand="0" w:oddHBand="0" w:evenHBand="0" w:firstRowFirstColumn="0" w:firstRowLastColumn="0" w:lastRowFirstColumn="0" w:lastRowLastColumn="0"/>
               <w:rPr>
                 <w:rFonts w:asciiTheme="minorHAnsi" w:hAnsiTheme="minorHAnsi" w:cstheme="minorHAnsi"/>
-                <w:color w:val="000000" w:themeColor="text1"/>
-                <w:sz w:val="20"/>
-                <w:szCs w:val="20"/>
-                <w:lang w:val="es-ES"/>
-              </w:rPr>
-            </w:pPr>
-            <w:r>
-              <w:rPr>
-                <w:rFonts w:asciiTheme="minorHAnsi" w:hAnsiTheme="minorHAnsi" w:cstheme="minorHAnsi"/>
-                <w:color w:val="000000" w:themeColor="text1"/>
+                <w:color w:val="2E74B5" w:themeColor="accent1" w:themeShade="BF"/>
+                <w:sz w:val="20"/>
+                <w:szCs w:val="20"/>
+                <w:lang w:val="es-ES"/>
+              </w:rPr>
+            </w:pPr>
+            <w:r>
+              <w:rPr>
+                <w:rFonts w:asciiTheme="minorHAnsi" w:hAnsiTheme="minorHAnsi" w:cstheme="minorHAnsi"/>
+                <w:color w:val="2E74B5" w:themeColor="accent1" w:themeShade="BF"/>
                 <w:sz w:val="20"/>
                 <w:szCs w:val="20"/>
                 <w:lang w:val="es-ES"/>
@@ -4619,16 +5087,16 @@
               <w:cnfStyle w:val="000000000000" w:firstRow="0" w:lastRow="0" w:firstColumn="0" w:lastColumn="0" w:oddVBand="0" w:evenVBand="0" w:oddHBand="0" w:evenHBand="0" w:firstRowFirstColumn="0" w:firstRowLastColumn="0" w:lastRowFirstColumn="0" w:lastRowLastColumn="0"/>
               <w:rPr>
                 <w:rFonts w:asciiTheme="minorHAnsi" w:hAnsiTheme="minorHAnsi" w:cstheme="minorHAnsi"/>
-                <w:color w:val="000000" w:themeColor="text1"/>
-                <w:sz w:val="20"/>
-                <w:szCs w:val="20"/>
-                <w:lang w:val="es-ES"/>
-              </w:rPr>
-            </w:pPr>
-            <w:r>
-              <w:rPr>
-                <w:rFonts w:asciiTheme="minorHAnsi" w:hAnsiTheme="minorHAnsi" w:cstheme="minorHAnsi"/>
-                <w:color w:val="000000" w:themeColor="text1"/>
+                <w:color w:val="2E74B5" w:themeColor="accent1" w:themeShade="BF"/>
+                <w:sz w:val="20"/>
+                <w:szCs w:val="20"/>
+                <w:lang w:val="es-ES"/>
+              </w:rPr>
+            </w:pPr>
+            <w:r>
+              <w:rPr>
+                <w:rFonts w:asciiTheme="minorHAnsi" w:hAnsiTheme="minorHAnsi" w:cstheme="minorHAnsi"/>
+                <w:color w:val="2E74B5" w:themeColor="accent1" w:themeShade="BF"/>
                 <w:sz w:val="20"/>
                 <w:szCs w:val="20"/>
                 <w:lang w:val="es-ES"/>
@@ -4645,7 +5113,7 @@
         <w:tc>
           <w:tcPr>
             <w:cnfStyle w:val="001000000000" w:firstRow="0" w:lastRow="0" w:firstColumn="1" w:lastColumn="0" w:oddVBand="0" w:evenVBand="0" w:oddHBand="0" w:evenHBand="0" w:firstRowFirstColumn="0" w:firstRowLastColumn="0" w:lastRowFirstColumn="0" w:lastRowLastColumn="0"/>
-            <w:tcW w:w="6516" w:type="dxa"/>
+            <w:tcW w:w="6374" w:type="dxa"/>
             <w:shd w:val="clear" w:color="auto" w:fill="DEEAF6" w:themeFill="accent1" w:themeFillTint="33"/>
           </w:tcPr>
           <w:p>
@@ -4669,14 +5137,14 @@
         </w:tc>
         <w:tc>
           <w:tcPr>
-            <w:tcW w:w="3969" w:type="dxa"/>
+            <w:tcW w:w="4111" w:type="dxa"/>
             <w:shd w:val="clear" w:color="auto" w:fill="DEEAF6" w:themeFill="accent1" w:themeFillTint="33"/>
           </w:tcPr>
           <w:p>
             <w:pPr>
               <w:cnfStyle w:val="000000000000" w:firstRow="0" w:lastRow="0" w:firstColumn="0" w:lastColumn="0" w:oddVBand="0" w:evenVBand="0" w:oddHBand="0" w:evenHBand="0" w:firstRowFirstColumn="0" w:firstRowLastColumn="0" w:lastRowFirstColumn="0" w:lastRowLastColumn="0"/>
               <w:rPr>
-                <w:color w:val="000000" w:themeColor="text1"/>
+                <w:color w:val="2E74B5" w:themeColor="accent1" w:themeShade="BF"/>
                 <w:sz w:val="20"/>
                 <w:szCs w:val="20"/>
               </w:rPr>
@@ -4692,7 +5160,7 @@
             <w:pPr>
               <w:cnfStyle w:val="000000000000" w:firstRow="0" w:lastRow="0" w:firstColumn="0" w:lastColumn="0" w:oddVBand="0" w:evenVBand="0" w:oddHBand="0" w:evenHBand="0" w:firstRowFirstColumn="0" w:firstRowLastColumn="0" w:lastRowFirstColumn="0" w:lastRowLastColumn="0"/>
               <w:rPr>
-                <w:color w:val="000000" w:themeColor="text1"/>
+                <w:color w:val="2E74B5" w:themeColor="accent1" w:themeShade="BF"/>
                 <w:sz w:val="20"/>
                 <w:szCs w:val="20"/>
               </w:rPr>
@@ -4707,7 +5175,7 @@
         <w:tc>
           <w:tcPr>
             <w:cnfStyle w:val="001000000000" w:firstRow="0" w:lastRow="0" w:firstColumn="1" w:lastColumn="0" w:oddVBand="0" w:evenVBand="0" w:oddHBand="0" w:evenHBand="0" w:firstRowFirstColumn="0" w:firstRowLastColumn="0" w:lastRowFirstColumn="0" w:lastRowLastColumn="0"/>
-            <w:tcW w:w="6516" w:type="dxa"/>
+            <w:tcW w:w="6374" w:type="dxa"/>
           </w:tcPr>
           <w:p>
             <w:pPr>
@@ -4765,13 +5233,13 @@
         </w:tc>
         <w:tc>
           <w:tcPr>
-            <w:tcW w:w="3969" w:type="dxa"/>
-          </w:tcPr>
-          <w:p>
-            <w:pPr>
-              <w:cnfStyle w:val="000000000000" w:firstRow="0" w:lastRow="0" w:firstColumn="0" w:lastColumn="0" w:oddVBand="0" w:evenVBand="0" w:oddHBand="0" w:evenHBand="0" w:firstRowFirstColumn="0" w:firstRowLastColumn="0" w:lastRowFirstColumn="0" w:lastRowLastColumn="0"/>
-              <w:rPr>
-                <w:color w:val="000000" w:themeColor="text1"/>
+            <w:tcW w:w="4111" w:type="dxa"/>
+          </w:tcPr>
+          <w:p>
+            <w:pPr>
+              <w:cnfStyle w:val="000000000000" w:firstRow="0" w:lastRow="0" w:firstColumn="0" w:lastColumn="0" w:oddVBand="0" w:evenVBand="0" w:oddHBand="0" w:evenHBand="0" w:firstRowFirstColumn="0" w:firstRowLastColumn="0" w:lastRowFirstColumn="0" w:lastRowLastColumn="0"/>
+              <w:rPr>
+                <w:color w:val="2E74B5" w:themeColor="accent1" w:themeShade="BF"/>
                 <w:sz w:val="20"/>
                 <w:szCs w:val="20"/>
               </w:rPr>
@@ -4786,7 +5254,7 @@
             <w:pPr>
               <w:cnfStyle w:val="000000000000" w:firstRow="0" w:lastRow="0" w:firstColumn="0" w:lastColumn="0" w:oddVBand="0" w:evenVBand="0" w:oddHBand="0" w:evenHBand="0" w:firstRowFirstColumn="0" w:firstRowLastColumn="0" w:lastRowFirstColumn="0" w:lastRowLastColumn="0"/>
               <w:rPr>
-                <w:color w:val="000000" w:themeColor="text1"/>
+                <w:color w:val="2E74B5" w:themeColor="accent1" w:themeShade="BF"/>
                 <w:sz w:val="20"/>
                 <w:szCs w:val="20"/>
               </w:rPr>
@@ -4801,7 +5269,7 @@
         <w:tc>
           <w:tcPr>
             <w:cnfStyle w:val="001000000000" w:firstRow="0" w:lastRow="0" w:firstColumn="1" w:lastColumn="0" w:oddVBand="0" w:evenVBand="0" w:oddHBand="0" w:evenHBand="0" w:firstRowFirstColumn="0" w:firstRowLastColumn="0" w:lastRowFirstColumn="0" w:lastRowLastColumn="0"/>
-            <w:tcW w:w="6516" w:type="dxa"/>
+            <w:tcW w:w="6374" w:type="dxa"/>
           </w:tcPr>
           <w:p>
             <w:pPr>
@@ -4859,13 +5327,13 @@
         </w:tc>
         <w:tc>
           <w:tcPr>
-            <w:tcW w:w="3969" w:type="dxa"/>
-          </w:tcPr>
-          <w:p>
-            <w:pPr>
-              <w:cnfStyle w:val="000000000000" w:firstRow="0" w:lastRow="0" w:firstColumn="0" w:lastColumn="0" w:oddVBand="0" w:evenVBand="0" w:oddHBand="0" w:evenHBand="0" w:firstRowFirstColumn="0" w:firstRowLastColumn="0" w:lastRowFirstColumn="0" w:lastRowLastColumn="0"/>
-              <w:rPr>
-                <w:color w:val="000000" w:themeColor="text1"/>
+            <w:tcW w:w="4111" w:type="dxa"/>
+          </w:tcPr>
+          <w:p>
+            <w:pPr>
+              <w:cnfStyle w:val="000000000000" w:firstRow="0" w:lastRow="0" w:firstColumn="0" w:lastColumn="0" w:oddVBand="0" w:evenVBand="0" w:oddHBand="0" w:evenHBand="0" w:firstRowFirstColumn="0" w:firstRowLastColumn="0" w:lastRowFirstColumn="0" w:lastRowLastColumn="0"/>
+              <w:rPr>
+                <w:color w:val="2E74B5" w:themeColor="accent1" w:themeShade="BF"/>
                 <w:sz w:val="20"/>
                 <w:szCs w:val="20"/>
               </w:rPr>
@@ -4880,7 +5348,7 @@
             <w:pPr>
               <w:cnfStyle w:val="000000000000" w:firstRow="0" w:lastRow="0" w:firstColumn="0" w:lastColumn="0" w:oddVBand="0" w:evenVBand="0" w:oddHBand="0" w:evenHBand="0" w:firstRowFirstColumn="0" w:firstRowLastColumn="0" w:lastRowFirstColumn="0" w:lastRowLastColumn="0"/>
               <w:rPr>
-                <w:color w:val="000000" w:themeColor="text1"/>
+                <w:color w:val="2E74B5" w:themeColor="accent1" w:themeShade="BF"/>
                 <w:sz w:val="20"/>
                 <w:szCs w:val="20"/>
               </w:rPr>
@@ -4895,7 +5363,7 @@
         <w:tc>
           <w:tcPr>
             <w:cnfStyle w:val="001000000000" w:firstRow="0" w:lastRow="0" w:firstColumn="1" w:lastColumn="0" w:oddVBand="0" w:evenVBand="0" w:oddHBand="0" w:evenHBand="0" w:firstRowFirstColumn="0" w:firstRowLastColumn="0" w:lastRowFirstColumn="0" w:lastRowLastColumn="0"/>
-            <w:tcW w:w="6516" w:type="dxa"/>
+            <w:tcW w:w="6374" w:type="dxa"/>
           </w:tcPr>
           <w:p>
             <w:pPr>
@@ -4912,6 +5380,7 @@
                 <w:sz w:val="20"/>
                 <w:szCs w:val="20"/>
               </w:rPr>
+              <w:lastRenderedPageBreak/>
               <w:t>operador_booleano:</w:t>
             </w:r>
             <w:r>
@@ -4953,13 +5422,13 @@
         </w:tc>
         <w:tc>
           <w:tcPr>
-            <w:tcW w:w="3969" w:type="dxa"/>
-          </w:tcPr>
-          <w:p>
-            <w:pPr>
-              <w:cnfStyle w:val="000000000000" w:firstRow="0" w:lastRow="0" w:firstColumn="0" w:lastColumn="0" w:oddVBand="0" w:evenVBand="0" w:oddHBand="0" w:evenHBand="0" w:firstRowFirstColumn="0" w:firstRowLastColumn="0" w:lastRowFirstColumn="0" w:lastRowLastColumn="0"/>
-              <w:rPr>
-                <w:color w:val="000000" w:themeColor="text1"/>
+            <w:tcW w:w="4111" w:type="dxa"/>
+          </w:tcPr>
+          <w:p>
+            <w:pPr>
+              <w:cnfStyle w:val="000000000000" w:firstRow="0" w:lastRow="0" w:firstColumn="0" w:lastColumn="0" w:oddVBand="0" w:evenVBand="0" w:oddHBand="0" w:evenHBand="0" w:firstRowFirstColumn="0" w:firstRowLastColumn="0" w:lastRowFirstColumn="0" w:lastRowLastColumn="0"/>
+              <w:rPr>
+                <w:color w:val="2E74B5" w:themeColor="accent1" w:themeShade="BF"/>
                 <w:sz w:val="20"/>
                 <w:szCs w:val="20"/>
               </w:rPr>
@@ -4974,7 +5443,7 @@
             <w:pPr>
               <w:cnfStyle w:val="000000000000" w:firstRow="0" w:lastRow="0" w:firstColumn="0" w:lastColumn="0" w:oddVBand="0" w:evenVBand="0" w:oddHBand="0" w:evenHBand="0" w:firstRowFirstColumn="0" w:firstRowLastColumn="0" w:lastRowFirstColumn="0" w:lastRowLastColumn="0"/>
               <w:rPr>
-                <w:color w:val="000000" w:themeColor="text1"/>
+                <w:color w:val="2E74B5" w:themeColor="accent1" w:themeShade="BF"/>
                 <w:sz w:val="20"/>
                 <w:szCs w:val="20"/>
               </w:rPr>
@@ -4982,7 +5451,6 @@
           </w:p>
         </w:tc>
       </w:tr>
-      <w:bookmarkEnd w:id="0"/>
       <w:tr>
         <w:trPr>
           <w:trHeight w:val="288"/>
@@ -4990,7 +5458,7 @@
         <w:tc>
           <w:tcPr>
             <w:cnfStyle w:val="001000000000" w:firstRow="0" w:lastRow="0" w:firstColumn="1" w:lastColumn="0" w:oddVBand="0" w:evenVBand="0" w:oddHBand="0" w:evenHBand="0" w:firstRowFirstColumn="0" w:firstRowLastColumn="0" w:lastRowFirstColumn="0" w:lastRowLastColumn="0"/>
-            <w:tcW w:w="6516" w:type="dxa"/>
+            <w:tcW w:w="6374" w:type="dxa"/>
             <w:shd w:val="clear" w:color="auto" w:fill="DEEAF6" w:themeFill="accent1" w:themeFillTint="33"/>
           </w:tcPr>
           <w:p>
@@ -5014,7 +5482,7 @@
         </w:tc>
         <w:tc>
           <w:tcPr>
-            <w:tcW w:w="3969" w:type="dxa"/>
+            <w:tcW w:w="4111" w:type="dxa"/>
             <w:shd w:val="clear" w:color="auto" w:fill="DEEAF6" w:themeFill="accent1" w:themeFillTint="33"/>
           </w:tcPr>
           <w:p>
@@ -6340,7 +6808,7 @@
 </file>
 
 <file path=customXml/itemProps1.xml><?xml version="1.0" encoding="utf-8"?>
-<ds:datastoreItem xmlns:ds="http://schemas.openxmlformats.org/officeDocument/2006/customXml" ds:itemID="{B9FB685B-E66F-402C-B8C0-58EE519870F0}">
+<ds:datastoreItem xmlns:ds="http://schemas.openxmlformats.org/officeDocument/2006/customXml" ds:itemID="{78B57050-2C1C-4BB4-B9AB-B48E8F96332D}">
   <ds:schemaRefs>
     <ds:schemaRef ds:uri="http://schemas.openxmlformats.org/officeDocument/2006/bibliography"/>
   </ds:schemaRefs>

</xml_diff>

<commit_message>
Fin de deteccion de tipos, falta struct
</commit_message>
<xml_diff>
--- a/Proyecto_DLP/metalenguajes/TypeChecking.docx
+++ b/Proyecto_DLP/metalenguajes/TypeChecking.docx
@@ -4271,19 +4271,7 @@
                 <w:szCs w:val="20"/>
                 <w:lang w:val="es-ES"/>
               </w:rPr>
-              <w:t>tr</w:t>
-            </w:r>
-            <w:bookmarkStart w:id="0" w:name="_GoBack"/>
-            <w:bookmarkEnd w:id="0"/>
-            <w:r>
-              <w:rPr>
-                <w:rFonts w:asciiTheme="minorHAnsi" w:hAnsiTheme="minorHAnsi" w:cstheme="minorHAnsi"/>
-                <w:color w:val="2E74B5" w:themeColor="accent1" w:themeShade="BF"/>
-                <w:sz w:val="20"/>
-                <w:szCs w:val="20"/>
-                <w:lang w:val="es-ES"/>
-              </w:rPr>
-              <w:t>ue</w:t>
+              <w:t>true</w:t>
             </w:r>
           </w:p>
         </w:tc>
@@ -4416,7 +4404,7 @@
                 <w:szCs w:val="20"/>
                 <w:lang w:val="es-ES"/>
               </w:rPr>
-              <w:t>expr_punto = tipoStruct</w:t>
+              <w:t>expr_punto.tipo = derecha.tipo</w:t>
             </w:r>
           </w:p>
           <w:p>
@@ -4431,25 +4419,17 @@
                 <w:lang w:val="es-ES"/>
               </w:rPr>
             </w:pPr>
-            <w:r>
-              <w:rPr>
-                <w:rFonts w:asciiTheme="minorHAnsi" w:hAnsiTheme="minorHAnsi" w:cstheme="minorHAnsi"/>
-                <w:color w:val="2E74B5" w:themeColor="accent1" w:themeShade="BF"/>
-                <w:sz w:val="20"/>
-                <w:szCs w:val="20"/>
-                <w:lang w:val="es-ES"/>
-              </w:rPr>
-              <w:t>expr_punto.modificable=</w:t>
-            </w:r>
-            <w:r>
-              <w:rPr>
-                <w:rFonts w:asciiTheme="minorHAnsi" w:hAnsiTheme="minorHAnsi" w:cstheme="minorHAnsi"/>
-                <w:color w:val="FF0000"/>
-                <w:sz w:val="20"/>
-                <w:szCs w:val="20"/>
-                <w:lang w:val="es-ES"/>
-              </w:rPr>
-              <w:t>false</w:t>
+            <w:bookmarkStart w:id="0" w:name="_GoBack"/>
+            <w:bookmarkEnd w:id="0"/>
+            <w:r>
+              <w:rPr>
+                <w:rFonts w:asciiTheme="minorHAnsi" w:hAnsiTheme="minorHAnsi" w:cstheme="minorHAnsi"/>
+                <w:color w:val="2E74B5" w:themeColor="accent1" w:themeShade="BF"/>
+                <w:sz w:val="20"/>
+                <w:szCs w:val="20"/>
+                <w:lang w:val="es-ES"/>
+              </w:rPr>
+              <w:t>expr_punto.modificable=true</w:t>
             </w:r>
           </w:p>
         </w:tc>
@@ -6918,7 +6898,7 @@
 </file>
 
 <file path=customXml/itemProps1.xml><?xml version="1.0" encoding="utf-8"?>
-<ds:datastoreItem xmlns:ds="http://schemas.openxmlformats.org/officeDocument/2006/customXml" ds:itemID="{DC8FF0CC-D53D-4C27-A8D4-A31B6BAF7310}">
+<ds:datastoreItem xmlns:ds="http://schemas.openxmlformats.org/officeDocument/2006/customXml" ds:itemID="{1E442F86-64F7-4B84-B1AF-E994305C2F09}">
   <ds:schemaRefs>
     <ds:schemaRef ds:uri="http://schemas.openxmlformats.org/officeDocument/2006/bibliography"/>
   </ds:schemaRefs>

</xml_diff>